<commit_message>
Circle Language Spec: Basic Diagram Elements: Tried to reformulated some stricter words to looser words for the first part of the text.
</commit_message>
<xml_diff>
--- a/1.1. Circle Language Spec/03. Basic Diagram Elements/Basic Diagram Elements.docx
+++ b/1.1. Circle Language Spec/03. Basic Diagram Elements/Basic Diagram Elements.docx
@@ -53,43 +53,28 @@
     </w:p>
     <w:p>
       <w:r>
-        <w:t xml:space="preserve">The diagrams </w:t>
-      </w:r>
-      <w:r>
-        <w:rPr>
-          <w:color w:val="FF0000"/>
-        </w:rPr>
-        <w:t xml:space="preserve">are </w:t>
-      </w:r>
-      <w:r>
-        <w:rPr>
-          <w:color w:val="FF0000"/>
-        </w:rPr>
-        <w:t xml:space="preserve">composed of </w:t>
-      </w:r>
-      <w:r>
-        <w:rPr>
-          <w:color w:val="FF0000"/>
-        </w:rPr>
-        <w:t xml:space="preserve">only </w:t>
-      </w:r>
-      <w:r>
-        <w:rPr>
-          <w:color w:val="FF0000"/>
-        </w:rPr>
-        <w:t xml:space="preserve">a small </w:t>
-      </w:r>
-      <w:r>
-        <w:t xml:space="preserve">set of </w:t>
-      </w:r>
-      <w:r>
-        <w:rPr>
-          <w:color w:val="FF0000"/>
-        </w:rPr>
-        <w:t xml:space="preserve">basic </w:t>
-      </w:r>
-      <w:r>
-        <w:t>elements.</w:t>
+        <w:t>The diagrams</w:t>
+      </w:r>
+      <w:r>
+        <w:t xml:space="preserve"> might involve </w:t>
+      </w:r>
+      <w:r>
+        <w:t>set of</w:t>
+      </w:r>
+      <w:r>
+        <w:t xml:space="preserve"> </w:t>
+      </w:r>
+      <w:r>
+        <w:t>basic</w:t>
+      </w:r>
+      <w:r>
+        <w:t xml:space="preserve"> </w:t>
+      </w:r>
+      <w:r>
+        <w:t>elements</w:t>
+      </w:r>
+      <w:r>
+        <w:t>, that includes the following:</w:t>
       </w:r>
     </w:p>
     <w:p/>
@@ -606,6 +591,8 @@
         <w:gridCol w:w="563"/>
         <w:gridCol w:w="1138"/>
         <w:gridCol w:w="72"/>
+        <w:gridCol w:w="1138"/>
+        <w:gridCol w:w="72"/>
       </w:tblGrid>
       <w:tr>
         <w:trPr>
@@ -627,7 +614,7 @@
                 <w:noProof/>
               </w:rPr>
               <w:drawing>
-                <wp:inline distT="0" distB="0" distL="0" distR="0">
+                <wp:inline distT="0" distB="0" distL="0" distR="0" wp14:anchorId="3EF130A6" wp14:editId="45E4360F">
                   <wp:extent cx="452755" cy="328295"/>
                   <wp:effectExtent l="0" t="0" r="0" b="0"/>
                   <wp:docPr id="7" name="Picture 7"/>
@@ -693,7 +680,7 @@
                 <w:noProof/>
               </w:rPr>
               <w:drawing>
-                <wp:inline distT="0" distB="0" distL="0" distR="0">
+                <wp:inline distT="0" distB="0" distL="0" distR="0" wp14:anchorId="5EFAAA8D" wp14:editId="516DB98A">
                   <wp:extent cx="452755" cy="337185"/>
                   <wp:effectExtent l="0" t="0" r="0" b="0"/>
                   <wp:docPr id="8" name="Picture 8"/>
@@ -759,7 +746,7 @@
                 <w:noProof/>
               </w:rPr>
               <w:drawing>
-                <wp:inline distT="0" distB="0" distL="0" distR="0">
+                <wp:inline distT="0" distB="0" distL="0" distR="0" wp14:anchorId="7973C68F" wp14:editId="69955D93">
                   <wp:extent cx="461645" cy="345440"/>
                   <wp:effectExtent l="0" t="0" r="0" b="0"/>
                   <wp:docPr id="9" name="Picture 9"/>
@@ -825,7 +812,7 @@
                 <w:noProof/>
               </w:rPr>
               <w:drawing>
-                <wp:inline distT="0" distB="0" distL="0" distR="0">
+                <wp:inline distT="0" distB="0" distL="0" distR="0" wp14:anchorId="2233B389" wp14:editId="347B4E29">
                   <wp:extent cx="580390" cy="353695"/>
                   <wp:effectExtent l="0" t="0" r="0" b="8255"/>
                   <wp:docPr id="10" name="Picture 10"/>
@@ -867,6 +854,83 @@
                           <a:xfrm>
                             <a:off x="0" y="0"/>
                             <a:ext cx="580390" cy="353695"/>
+                          </a:xfrm>
+                          <a:prstGeom prst="rect">
+                            <a:avLst/>
+                          </a:prstGeom>
+                          <a:noFill/>
+                          <a:ln>
+                            <a:noFill/>
+                          </a:ln>
+                        </pic:spPr>
+                      </pic:pic>
+                    </a:graphicData>
+                  </a:graphic>
+                </wp:inline>
+              </w:drawing>
+            </w:r>
+          </w:p>
+        </w:tc>
+        <w:tc>
+          <w:tcPr>
+            <w:tcW w:w="1210" w:type="dxa"/>
+            <w:gridSpan w:val="2"/>
+          </w:tcPr>
+          <w:p>
+            <w:pPr>
+              <w:ind w:left="0"/>
+              <w:jc w:val="center"/>
+              <w:rPr>
+                <w:noProof/>
+              </w:rPr>
+            </w:pPr>
+            <w:r>
+              <w:rPr>
+                <w:noProof/>
+              </w:rPr>
+              <w:drawing>
+                <wp:inline distT="0" distB="0" distL="0" distR="0" wp14:anchorId="35107BA9" wp14:editId="5464C767">
+                  <wp:extent cx="334010" cy="342265"/>
+                  <wp:effectExtent l="0" t="0" r="8890" b="635"/>
+                  <wp:docPr id="11" name="Picture 11"/>
+                  <wp:cNvGraphicFramePr>
+                    <a:graphicFrameLocks xmlns:a="http://schemas.openxmlformats.org/drawingml/2006/main" noChangeAspect="1"/>
+                  </wp:cNvGraphicFramePr>
+                  <a:graphic xmlns:a="http://schemas.openxmlformats.org/drawingml/2006/main">
+                    <a:graphicData uri="http://schemas.openxmlformats.org/drawingml/2006/picture">
+                      <pic:pic xmlns:pic="http://schemas.openxmlformats.org/drawingml/2006/picture">
+                        <pic:nvPicPr>
+                          <pic:cNvPr id="0" name="Picture 11"/>
+                          <pic:cNvPicPr>
+                            <a:picLocks noChangeAspect="1" noChangeArrowheads="1"/>
+                          </pic:cNvPicPr>
+                        </pic:nvPicPr>
+                        <pic:blipFill>
+                          <a:blip r:embed="rId19">
+                            <a:extLst>
+                              <a:ext uri="{BEBA8EAE-BF5A-486C-A8C5-ECC9F3942E4B}">
+                                <a14:imgProps xmlns:a14="http://schemas.microsoft.com/office/drawing/2010/main">
+                                  <a14:imgLayer r:embed="rId20">
+                                    <a14:imgEffect>
+                                      <a14:brightnessContrast bright="20000" contrast="20000"/>
+                                    </a14:imgEffect>
+                                  </a14:imgLayer>
+                                </a14:imgProps>
+                              </a:ext>
+                              <a:ext uri="{28A0092B-C50C-407E-A947-70E740481C1C}">
+                                <a14:useLocalDpi xmlns:a14="http://schemas.microsoft.com/office/drawing/2010/main" val="0"/>
+                              </a:ext>
+                            </a:extLst>
+                          </a:blip>
+                          <a:srcRect/>
+                          <a:stretch>
+                            <a:fillRect/>
+                          </a:stretch>
+                        </pic:blipFill>
+                        <pic:spPr bwMode="auto">
+                          <a:xfrm>
+                            <a:off x="0" y="0"/>
+                            <a:ext cx="334010" cy="342265"/>
                           </a:xfrm>
                           <a:prstGeom prst="rect">
                             <a:avLst/>
@@ -941,6 +1005,18 @@
             </w:pPr>
           </w:p>
         </w:tc>
+        <w:tc>
+          <w:tcPr>
+            <w:tcW w:w="1210" w:type="dxa"/>
+            <w:gridSpan w:val="2"/>
+          </w:tcPr>
+          <w:p>
+            <w:pPr>
+              <w:ind w:left="0"/>
+              <w:jc w:val="center"/>
+            </w:pPr>
+          </w:p>
+        </w:tc>
       </w:tr>
       <w:tr>
         <w:trPr>
@@ -963,7 +1039,7 @@
                 <w:noProof/>
               </w:rPr>
               <w:drawing>
-                <wp:inline distT="0" distB="0" distL="0" distR="0">
+                <wp:inline distT="0" distB="0" distL="0" distR="0" wp14:anchorId="797247FE" wp14:editId="3040D7F5">
                   <wp:extent cx="572135" cy="353695"/>
                   <wp:effectExtent l="0" t="0" r="0" b="8255"/>
                   <wp:docPr id="12" name="Picture 12"/>
@@ -980,11 +1056,11 @@
                           </pic:cNvPicPr>
                         </pic:nvPicPr>
                         <pic:blipFill>
-                          <a:blip r:embed="rId19">
+                          <a:blip r:embed="rId21">
                             <a:extLst>
                               <a:ext uri="{BEBA8EAE-BF5A-486C-A8C5-ECC9F3942E4B}">
                                 <a14:imgProps xmlns:a14="http://schemas.microsoft.com/office/drawing/2010/main">
-                                  <a14:imgLayer r:embed="rId20">
+                                  <a14:imgLayer r:embed="rId22">
                                     <a14:imgEffect>
                                       <a14:brightnessContrast bright="-20000"/>
                                     </a14:imgEffect>
@@ -1038,7 +1114,7 @@
                 <w:noProof/>
               </w:rPr>
               <w:drawing>
-                <wp:inline distT="0" distB="0" distL="0" distR="0">
+                <wp:inline distT="0" distB="0" distL="0" distR="0" wp14:anchorId="42A98F12" wp14:editId="7DE280CC">
                   <wp:extent cx="572135" cy="384810"/>
                   <wp:effectExtent l="0" t="0" r="0" b="0"/>
                   <wp:docPr id="13" name="Picture 13"/>
@@ -1055,11 +1131,11 @@
                           </pic:cNvPicPr>
                         </pic:nvPicPr>
                         <pic:blipFill>
-                          <a:blip r:embed="rId21">
+                          <a:blip r:embed="rId23">
                             <a:extLst>
                               <a:ext uri="{BEBA8EAE-BF5A-486C-A8C5-ECC9F3942E4B}">
                                 <a14:imgProps xmlns:a14="http://schemas.microsoft.com/office/drawing/2010/main">
-                                  <a14:imgLayer r:embed="rId22">
+                                  <a14:imgLayer r:embed="rId24">
                                     <a14:imgEffect>
                                       <a14:brightnessContrast bright="-20000"/>
                                     </a14:imgEffect>
@@ -1113,7 +1189,7 @@
                 <w:noProof/>
               </w:rPr>
               <w:drawing>
-                <wp:inline distT="0" distB="0" distL="0" distR="0">
+                <wp:inline distT="0" distB="0" distL="0" distR="0" wp14:anchorId="75741B73" wp14:editId="024E0909">
                   <wp:extent cx="572135" cy="401955"/>
                   <wp:effectExtent l="0" t="0" r="0" b="0"/>
                   <wp:docPr id="14" name="Picture 14"/>
@@ -1130,11 +1206,11 @@
                           </pic:cNvPicPr>
                         </pic:nvPicPr>
                         <pic:blipFill>
-                          <a:blip r:embed="rId23">
+                          <a:blip r:embed="rId25">
                             <a:extLst>
                               <a:ext uri="{BEBA8EAE-BF5A-486C-A8C5-ECC9F3942E4B}">
                                 <a14:imgProps xmlns:a14="http://schemas.microsoft.com/office/drawing/2010/main">
-                                  <a14:imgLayer r:embed="rId24">
+                                  <a14:imgLayer r:embed="rId26">
                                     <a14:imgEffect>
                                       <a14:brightnessContrast bright="-20000"/>
                                     </a14:imgEffect>
@@ -1172,86 +1248,32 @@
             </w:r>
           </w:p>
         </w:tc>
+        <w:tc>
+          <w:tcPr>
+            <w:tcW w:w="1210" w:type="dxa"/>
+            <w:gridSpan w:val="2"/>
+          </w:tcPr>
+          <w:p>
+            <w:pPr>
+              <w:ind w:left="0"/>
+              <w:jc w:val="center"/>
+              <w:rPr>
+                <w:noProof/>
+              </w:rPr>
+            </w:pPr>
+          </w:p>
+        </w:tc>
       </w:tr>
     </w:tbl>
     <w:p>
       <w:pPr>
-        <w:ind w:left="852"/>
-      </w:pPr>
-    </w:p>
-    <w:p>
-      <w:pPr>
-        <w:ind w:left="852"/>
-      </w:pPr>
-      <w:r>
-        <w:rPr>
-          <w:noProof/>
-        </w:rPr>
-        <w:drawing>
-          <wp:inline distT="0" distB="0" distL="0" distR="0" wp14:anchorId="52E89B91" wp14:editId="40A4FE57">
-            <wp:extent cx="334010" cy="342265"/>
-            <wp:effectExtent l="0" t="0" r="8890" b="635"/>
-            <wp:docPr id="11" name="Picture 11"/>
-            <wp:cNvGraphicFramePr>
-              <a:graphicFrameLocks xmlns:a="http://schemas.openxmlformats.org/drawingml/2006/main" noChangeAspect="1"/>
-            </wp:cNvGraphicFramePr>
-            <a:graphic xmlns:a="http://schemas.openxmlformats.org/drawingml/2006/main">
-              <a:graphicData uri="http://schemas.openxmlformats.org/drawingml/2006/picture">
-                <pic:pic xmlns:pic="http://schemas.openxmlformats.org/drawingml/2006/picture">
-                  <pic:nvPicPr>
-                    <pic:cNvPr id="0" name="Picture 11"/>
-                    <pic:cNvPicPr>
-                      <a:picLocks noChangeAspect="1" noChangeArrowheads="1"/>
-                    </pic:cNvPicPr>
-                  </pic:nvPicPr>
-                  <pic:blipFill>
-                    <a:blip r:embed="rId25">
-                      <a:extLst>
-                        <a:ext uri="{BEBA8EAE-BF5A-486C-A8C5-ECC9F3942E4B}">
-                          <a14:imgProps xmlns:a14="http://schemas.microsoft.com/office/drawing/2010/main">
-                            <a14:imgLayer r:embed="rId26">
-                              <a14:imgEffect>
-                                <a14:brightnessContrast bright="20000" contrast="20000"/>
-                              </a14:imgEffect>
-                            </a14:imgLayer>
-                          </a14:imgProps>
-                        </a:ext>
-                        <a:ext uri="{28A0092B-C50C-407E-A947-70E740481C1C}">
-                          <a14:useLocalDpi xmlns:a14="http://schemas.microsoft.com/office/drawing/2010/main" val="0"/>
-                        </a:ext>
-                      </a:extLst>
-                    </a:blip>
-                    <a:srcRect/>
-                    <a:stretch>
-                      <a:fillRect/>
-                    </a:stretch>
-                  </pic:blipFill>
-                  <pic:spPr bwMode="auto">
-                    <a:xfrm>
-                      <a:off x="0" y="0"/>
-                      <a:ext cx="334010" cy="342265"/>
-                    </a:xfrm>
-                    <a:prstGeom prst="rect">
-                      <a:avLst/>
-                    </a:prstGeom>
-                    <a:noFill/>
-                    <a:ln>
-                      <a:noFill/>
-                    </a:ln>
-                  </pic:spPr>
-                </pic:pic>
-              </a:graphicData>
-            </a:graphic>
-          </wp:inline>
-        </w:drawing>
-      </w:r>
-    </w:p>
-    <w:p>
-      <w:pPr>
         <w:pStyle w:val="Heading3"/>
       </w:pPr>
       <w:r>
-        <w:t>Text</w:t>
+        <w:t>Te</w:t>
+      </w:r>
+      <w:r>
+        <w:t>xt</w:t>
       </w:r>
     </w:p>
     <w:p>
@@ -1259,51 +1281,60 @@
         <w:t>D</w:t>
       </w:r>
       <w:r>
-        <w:t xml:space="preserve">iagrams </w:t>
-      </w:r>
-      <w:r>
-        <w:rPr>
-          <w:color w:val="FF0000"/>
-        </w:rPr>
-        <w:t xml:space="preserve">can </w:t>
+        <w:t>iagrams</w:t>
+      </w:r>
+      <w:r>
+        <w:t xml:space="preserve"> might</w:t>
+      </w:r>
+      <w:r>
+        <w:t xml:space="preserve"> also </w:t>
+      </w:r>
+      <w:r>
+        <w:t>contain</w:t>
+      </w:r>
+      <w:r>
+        <w:rPr>
+          <w:color w:val="FF0000"/>
+        </w:rPr>
+        <w:t xml:space="preserve"> </w:t>
+      </w:r>
+      <w:r>
+        <w:t>text. Shapes</w:t>
+      </w:r>
+      <w:r>
+        <w:t xml:space="preserve"> might</w:t>
+      </w:r>
+      <w:r>
+        <w:t xml:space="preserve"> </w:t>
+      </w:r>
+      <w:r>
+        <w:t xml:space="preserve">have </w:t>
+      </w:r>
+      <w:r>
+        <w:t>names</w:t>
+      </w:r>
+      <w:r>
+        <w:t xml:space="preserve"> that could appear as text</w:t>
+      </w:r>
+      <w:r>
+        <w:t xml:space="preserve">. </w:t>
+      </w:r>
+      <w:r>
+        <w:t>Numbers and</w:t>
+      </w:r>
+      <w:r>
+        <w:t xml:space="preserve"> dates </w:t>
+      </w:r>
+      <w:r>
+        <w:t xml:space="preserve">and other values </w:t>
+      </w:r>
+      <w:r>
+        <w:t xml:space="preserve">might </w:t>
       </w:r>
       <w:r>
         <w:t xml:space="preserve">also </w:t>
       </w:r>
       <w:r>
-        <w:rPr>
-          <w:color w:val="FF0000"/>
-        </w:rPr>
-        <w:t xml:space="preserve">contain </w:t>
-      </w:r>
-      <w:r>
-        <w:t xml:space="preserve">text. Shapes </w:t>
-      </w:r>
-      <w:r>
-        <w:rPr>
-          <w:color w:val="FF0000"/>
-        </w:rPr>
-        <w:t xml:space="preserve">have </w:t>
-      </w:r>
-      <w:r>
-        <w:t>names</w:t>
-      </w:r>
-      <w:r>
-        <w:t xml:space="preserve">. </w:t>
-      </w:r>
-      <w:r>
-        <w:t>Numbers and</w:t>
-      </w:r>
-      <w:r>
-        <w:t xml:space="preserve"> dates </w:t>
-      </w:r>
-      <w:r>
-        <w:t xml:space="preserve">and other values also </w:t>
-      </w:r>
-      <w:r>
-        <w:rPr>
-          <w:color w:val="FF0000"/>
-        </w:rPr>
         <w:t xml:space="preserve">appear </w:t>
       </w:r>
       <w:r>
@@ -1429,20 +1460,20 @@
           <w:bCs/>
         </w:rPr>
       </w:pPr>
-      <w:smartTag w:uri="urn:schemas-microsoft-com:office:smarttags" w:element="date">
-        <w:smartTagPr>
-          <w:attr w:name="Month" w:val="8"/>
-          <w:attr w:name="Day" w:val="14"/>
-          <w:attr w:name="Year" w:val="2005"/>
-        </w:smartTagPr>
-        <w:r>
-          <w:rPr>
-            <w:b/>
-            <w:bCs/>
-          </w:rPr>
-          <w:t>14-08-2005</w:t>
-        </w:r>
-      </w:smartTag>
+      <w:r>
+        <w:rPr>
+          <w:b/>
+          <w:bCs/>
+        </w:rPr>
+        <w:t>2005-08-</w:t>
+      </w:r>
+      <w:r>
+        <w:rPr>
+          <w:b/>
+          <w:bCs/>
+        </w:rPr>
+        <w:t>14</w:t>
+      </w:r>
     </w:p>
     <w:p>
       <w:pPr>
@@ -1677,30 +1708,37 @@
     </w:p>
     <w:p>
       <w:r>
-        <w:t xml:space="preserve">Circles and triangles </w:t>
-      </w:r>
-      <w:r>
-        <w:rPr>
-          <w:color w:val="FF0000"/>
-        </w:rPr>
+        <w:t>Circles and triangles</w:t>
+      </w:r>
+      <w:r>
+        <w:t xml:space="preserve"> might</w:t>
+      </w:r>
+      <w:r>
+        <w:t xml:space="preserve"> </w:t>
+      </w:r>
+      <w:r>
         <w:t xml:space="preserve">represent </w:t>
       </w:r>
       <w:r>
         <w:t>objects, classes and interfaces.</w:t>
       </w:r>
-    </w:p>
-    <w:p>
-      <w:r>
-        <w:t xml:space="preserve">Objects </w:t>
-      </w:r>
-      <w:r>
-        <w:rPr>
-          <w:color w:val="FF0000"/>
-        </w:rPr>
-        <w:t xml:space="preserve">can </w:t>
-      </w:r>
-      <w:r>
-        <w:t xml:space="preserve">serve </w:t>
+      <w:r>
+        <w:t xml:space="preserve"> </w:t>
+      </w:r>
+      <w:r>
+        <w:t>Objects</w:t>
+      </w:r>
+      <w:r>
+        <w:t xml:space="preserve"> may</w:t>
+      </w:r>
+      <w:r>
+        <w:t xml:space="preserve"> </w:t>
+      </w:r>
+      <w:r>
+        <w:t>serve</w:t>
+      </w:r>
+      <w:r>
+        <w:t xml:space="preserve"> </w:t>
       </w:r>
       <w:r>
         <w:t xml:space="preserve">as prototypes </w:t>
@@ -1712,140 +1750,122 @@
         <w:t xml:space="preserve">for other objects. That way an </w:t>
       </w:r>
       <w:r>
-        <w:t xml:space="preserve">object </w:t>
-      </w:r>
-      <w:r>
-        <w:rPr>
-          <w:color w:val="FF0000"/>
-        </w:rPr>
-        <w:t xml:space="preserve">can </w:t>
-      </w:r>
-      <w:r>
-        <w:rPr>
-          <w:color w:val="FF0000"/>
-        </w:rPr>
-        <w:t xml:space="preserve">serve </w:t>
+        <w:t>object</w:t>
+      </w:r>
+      <w:r>
+        <w:t xml:space="preserve"> might</w:t>
+      </w:r>
+      <w:r>
+        <w:t xml:space="preserve"> </w:t>
+      </w:r>
+      <w:r>
+        <w:t>serve</w:t>
+      </w:r>
+      <w:r>
+        <w:rPr>
+          <w:color w:val="FF0000"/>
+        </w:rPr>
+        <w:t xml:space="preserve"> </w:t>
       </w:r>
       <w:r>
         <w:t>as the class of another object</w:t>
       </w:r>
       <w:r>
-        <w:t xml:space="preserve">. An object </w:t>
-      </w:r>
-      <w:r>
-        <w:rPr>
-          <w:color w:val="FF0000"/>
-        </w:rPr>
-        <w:t xml:space="preserve">can </w:t>
-      </w:r>
-      <w:r>
-        <w:t xml:space="preserve">also </w:t>
-      </w:r>
-      <w:r>
-        <w:rPr>
-          <w:color w:val="FF0000"/>
-        </w:rPr>
-        <w:t xml:space="preserve">define </w:t>
+        <w:t>. An object</w:t>
+      </w:r>
+      <w:r>
+        <w:t xml:space="preserve"> might</w:t>
+      </w:r>
+      <w:r>
+        <w:t xml:space="preserve"> also</w:t>
+      </w:r>
+      <w:r>
+        <w:t xml:space="preserve"> describe</w:t>
+      </w:r>
+      <w:r>
+        <w:t xml:space="preserve"> </w:t>
       </w:r>
       <w:r>
         <w:t>the interface for another object</w:t>
       </w:r>
       <w:r>
-        <w:t>. That</w:t>
+        <w:t xml:space="preserve">. </w:t>
+      </w:r>
+      <w:r>
+        <w:t xml:space="preserve">That </w:t>
+      </w:r>
+      <w:r>
+        <w:t xml:space="preserve">may the base of the choice to have </w:t>
+      </w:r>
+      <w:r>
+        <w:t>objects, classes and interfaces</w:t>
+      </w:r>
+      <w:r>
+        <w:t xml:space="preserve"> be </w:t>
+      </w:r>
+      <w:r>
+        <w:t xml:space="preserve">represented by </w:t>
+      </w:r>
+      <w:r>
+        <w:t xml:space="preserve">similar </w:t>
+      </w:r>
+      <w:r>
+        <w:t>shape</w:t>
+      </w:r>
+      <w:r>
+        <w:t>s</w:t>
+      </w:r>
+      <w:r>
+        <w:t>.</w:t>
+      </w:r>
+    </w:p>
+    <w:p>
+      <w:pPr>
+        <w:pStyle w:val="Spacing"/>
+      </w:pPr>
+    </w:p>
+    <w:p>
+      <w:r>
+        <w:t>A t</w:t>
+      </w:r>
+      <w:r>
+        <w:t>riangle</w:t>
+      </w:r>
+      <w:r>
+        <w:t xml:space="preserve"> might have</w:t>
+      </w:r>
+      <w:r>
+        <w:t xml:space="preserve"> a</w:t>
+      </w:r>
+      <w:r>
+        <w:t xml:space="preserve"> particular</w:t>
+      </w:r>
+      <w:r>
+        <w:t xml:space="preserve"> function</w:t>
+      </w:r>
+      <w:r>
+        <w:t xml:space="preserve"> related to interfaces</w:t>
+      </w:r>
+      <w:r>
+        <w:t>, that</w:t>
       </w:r>
       <w:r>
         <w:t xml:space="preserve"> </w:t>
       </w:r>
       <w:r>
-        <w:rPr>
-          <w:color w:val="FF0000"/>
-        </w:rPr>
-        <w:t>i</w:t>
-      </w:r>
-      <w:r>
-        <w:rPr>
-          <w:color w:val="FF0000"/>
-        </w:rPr>
-        <w:t xml:space="preserve">s </w:t>
-      </w:r>
-      <w:r>
-        <w:t xml:space="preserve">why objects, classes and interfaces </w:t>
-      </w:r>
-      <w:r>
-        <w:rPr>
-          <w:color w:val="FF0000"/>
-        </w:rPr>
-        <w:t xml:space="preserve">are </w:t>
-      </w:r>
-      <w:r>
-        <w:rPr>
-          <w:color w:val="FF0000"/>
-        </w:rPr>
-        <w:t xml:space="preserve">all </w:t>
-      </w:r>
-      <w:r>
-        <w:t xml:space="preserve">represented by the </w:t>
-      </w:r>
-      <w:r>
-        <w:rPr>
-          <w:color w:val="FF0000"/>
-        </w:rPr>
-        <w:t xml:space="preserve">same </w:t>
-      </w:r>
-      <w:r>
-        <w:t>type of shape</w:t>
-      </w:r>
-      <w:r>
-        <w:t>s</w:t>
-      </w:r>
-      <w:r>
-        <w:t>.</w:t>
-      </w:r>
-    </w:p>
-    <w:p>
-      <w:pPr>
-        <w:pStyle w:val="Spacing"/>
-      </w:pPr>
-    </w:p>
-    <w:p>
-      <w:r>
-        <w:t>A t</w:t>
-      </w:r>
-      <w:r>
-        <w:t xml:space="preserve">riangle </w:t>
-      </w:r>
-      <w:r>
-        <w:rPr>
-          <w:color w:val="FF0000"/>
-        </w:rPr>
-        <w:t xml:space="preserve">has </w:t>
-      </w:r>
-      <w:r>
-        <w:t xml:space="preserve">a </w:t>
-      </w:r>
-      <w:r>
-        <w:rPr>
-          <w:color w:val="FF0000"/>
-        </w:rPr>
-        <w:t xml:space="preserve">special </w:t>
-      </w:r>
-      <w:r>
-        <w:t>function</w:t>
-      </w:r>
-      <w:r>
-        <w:t xml:space="preserve"> related to interfaces</w:t>
-      </w:r>
-      <w:r>
-        <w:t xml:space="preserve">, that </w:t>
-      </w:r>
-      <w:r>
-        <w:rPr>
-          <w:color w:val="FF0000"/>
-        </w:rPr>
-        <w:t xml:space="preserve">will be explained </w:t>
-      </w:r>
-      <w:r>
-        <w:t>in another article</w:t>
+        <w:t xml:space="preserve">may </w:t>
+      </w:r>
+      <w:r>
+        <w:t>become clearer</w:t>
+      </w:r>
+      <w:r>
+        <w:rPr>
+          <w:color w:val="FF0000"/>
+        </w:rPr>
+        <w:t xml:space="preserve"> </w:t>
+      </w:r>
+      <w:r>
+        <w:t>later</w:t>
       </w:r>
       <w:r>
         <w:t>.</w:t>
@@ -2017,49 +2037,79 @@
     </w:p>
     <w:p>
       <w:r>
-        <w:t xml:space="preserve">Squares and diamonds </w:t>
-      </w:r>
-      <w:r>
-        <w:rPr>
-          <w:color w:val="FF0000"/>
-        </w:rPr>
-        <w:t xml:space="preserve">represent </w:t>
-      </w:r>
-      <w:r>
+        <w:t>Squares and diamonds</w:t>
+      </w:r>
+      <w:r>
+        <w:t xml:space="preserve"> may stand for</w:t>
+      </w:r>
+      <w:r>
+        <w:t xml:space="preserve"> </w:t>
+      </w:r>
+      <w:r>
+        <w:rPr>
+          <w:i/>
+          <w:iCs/>
+        </w:rPr>
         <w:t>command</w:t>
       </w:r>
       <w:r>
-        <w:t>s.</w:t>
+        <w:rPr>
+          <w:i/>
+          <w:iCs/>
+        </w:rPr>
+        <w:t>s</w:t>
+      </w:r>
+      <w:r>
+        <w:t>.</w:t>
       </w:r>
       <w:r>
         <w:t xml:space="preserve"> </w:t>
       </w:r>
       <w:r>
-        <w:t xml:space="preserve">A square </w:t>
-      </w:r>
-      <w:r>
-        <w:rPr>
-          <w:color w:val="FF0000"/>
-        </w:rPr>
-        <w:t xml:space="preserve">is </w:t>
-      </w:r>
-      <w:r>
-        <w:t xml:space="preserve">an inactive </w:t>
+        <w:t>A square</w:t>
+      </w:r>
+      <w:r>
+        <w:t xml:space="preserve"> </w:t>
+      </w:r>
+      <w:r>
+        <w:t xml:space="preserve">may </w:t>
+      </w:r>
+      <w:r>
+        <w:t>denote</w:t>
+      </w:r>
+      <w:r>
+        <w:t xml:space="preserve"> an </w:t>
+      </w:r>
+      <w:r>
+        <w:rPr>
+          <w:i/>
+          <w:iCs/>
+        </w:rPr>
+        <w:t>inactive</w:t>
+      </w:r>
+      <w:r>
+        <w:t xml:space="preserve"> </w:t>
       </w:r>
       <w:r>
         <w:t>command</w:t>
       </w:r>
       <w:r>
-        <w:t xml:space="preserve">, that </w:t>
-      </w:r>
-      <w:r>
-        <w:rPr>
-          <w:color w:val="FF0000"/>
-        </w:rPr>
-        <w:t xml:space="preserve">is </w:t>
-      </w:r>
-      <w:r>
-        <w:t>dormant and used as a definition for other commands</w:t>
+        <w:t>, that</w:t>
+      </w:r>
+      <w:r>
+        <w:t xml:space="preserve"> might not run</w:t>
+      </w:r>
+      <w:r>
+        <w:t xml:space="preserve"> and </w:t>
+      </w:r>
+      <w:r>
+        <w:t>could</w:t>
+      </w:r>
+      <w:r>
+        <w:t xml:space="preserve"> be </w:t>
+      </w:r>
+      <w:r>
+        <w:t>use as a definition for other commands</w:t>
       </w:r>
       <w:r>
         <w:t>.</w:t>
@@ -2068,58 +2118,44 @@
         <w:t xml:space="preserve"> </w:t>
       </w:r>
       <w:r>
-        <w:t xml:space="preserve">A diamond </w:t>
-      </w:r>
-      <w:r>
-        <w:rPr>
-          <w:color w:val="FF0000"/>
-        </w:rPr>
-        <w:t xml:space="preserve">represents </w:t>
-      </w:r>
-      <w:r>
-        <w:t>an execution</w:t>
-      </w:r>
-      <w:r>
-        <w:t xml:space="preserve">. A diamond </w:t>
-      </w:r>
-      <w:r>
-        <w:rPr>
-          <w:color w:val="FF0000"/>
-        </w:rPr>
-        <w:t>executes</w:t>
-      </w:r>
-      <w:r>
-        <w:t xml:space="preserve">, a square </w:t>
-      </w:r>
-      <w:r>
-        <w:rPr>
-          <w:color w:val="FF0000"/>
-        </w:rPr>
-        <w:t>does</w:t>
-      </w:r>
-      <w:r>
-        <w:rPr>
-          <w:color w:val="FF0000"/>
-        </w:rPr>
+        <w:t>A diamond</w:t>
+      </w:r>
+      <w:r>
+        <w:t xml:space="preserve"> might depict</w:t>
+      </w:r>
+      <w:r>
         <w:t xml:space="preserve"> </w:t>
       </w:r>
       <w:r>
         <w:rPr>
-          <w:color w:val="FF0000"/>
-        </w:rPr>
-        <w:t>n</w:t>
-      </w:r>
-      <w:r>
-        <w:rPr>
-          <w:color w:val="FF0000"/>
-        </w:rPr>
-        <w:t>o</w:t>
-      </w:r>
-      <w:r>
-        <w:rPr>
-          <w:color w:val="FF0000"/>
-        </w:rPr>
-        <w:t>t</w:t>
+          <w:i/>
+          <w:iCs/>
+        </w:rPr>
+        <w:t>execution</w:t>
+      </w:r>
+      <w:r>
+        <w:t>. A diamond</w:t>
+      </w:r>
+      <w:r>
+        <w:t xml:space="preserve"> might</w:t>
+      </w:r>
+      <w:r>
+        <w:t xml:space="preserve"> </w:t>
+      </w:r>
+      <w:r>
+        <w:t>execute</w:t>
+      </w:r>
+      <w:r>
+        <w:t xml:space="preserve">, </w:t>
+      </w:r>
+      <w:r>
+        <w:t xml:space="preserve">while </w:t>
+      </w:r>
+      <w:r>
+        <w:t xml:space="preserve">a square </w:t>
+      </w:r>
+      <w:r>
+        <w:t>may not</w:t>
       </w:r>
       <w:r>
         <w:t>.</w:t>
@@ -2198,17 +2234,28 @@
     </w:p>
     <w:p>
       <w:r>
-        <w:t xml:space="preserve">A pentagon </w:t>
-      </w:r>
-      <w:r>
-        <w:rPr>
-          <w:color w:val="FF0000"/>
-        </w:rPr>
-        <w:t xml:space="preserve">represents </w:t>
+        <w:t>A pentagon</w:t>
+      </w:r>
+      <w:r>
+        <w:t xml:space="preserve"> could</w:t>
+      </w:r>
+      <w:r>
+        <w:t xml:space="preserve"> </w:t>
+      </w:r>
+      <w:r>
+        <w:t>represent</w:t>
+      </w:r>
+      <w:r>
+        <w:rPr>
+          <w:color w:val="FF0000"/>
+        </w:rPr>
+        <w:t xml:space="preserve"> </w:t>
       </w:r>
       <w:r>
         <w:t xml:space="preserve">a </w:t>
       </w:r>
+      <w:bookmarkStart w:id="0" w:name="_GoBack"/>
+      <w:bookmarkEnd w:id="0"/>
       <w:r>
         <w:rPr>
           <w:i/>
@@ -11868,8 +11915,6 @@
         </w:rPr>
         <w:t xml:space="preserve">will </w:t>
       </w:r>
-      <w:bookmarkStart w:id="0" w:name="_GoBack"/>
-      <w:bookmarkEnd w:id="0"/>
       <w:r>
         <w:t>come to light in later articles.</w:t>
       </w:r>
@@ -19290,7 +19335,7 @@
 </file>
 
 <file path=customXml/itemProps1.xml><?xml version="1.0" encoding="utf-8"?>
-<ds:datastoreItem xmlns:ds="http://schemas.openxmlformats.org/officeDocument/2006/customXml" ds:itemID="{59E0E5C1-759D-4F49-82D5-ABF5556E91D3}">
+<ds:datastoreItem xmlns:ds="http://schemas.openxmlformats.org/officeDocument/2006/customXml" ds:itemID="{32E333A3-4672-4505-BE17-771D0EB2FA31}">
   <ds:schemaRefs>
     <ds:schemaRef ds:uri="http://schemas.openxmlformats.org/officeDocument/2006/bibliography"/>
   </ds:schemaRefs>

</xml_diff>

<commit_message>
Circle Language Spec: Basic Diagram Elements: Reformulated some text in more open, less resolute language. Marked less 'trigger words' with an asterisk, that might not express definites as much as others.
</commit_message>
<xml_diff>
--- a/1.1. Circle Language Spec/03. Basic Diagram Elements/Basic Diagram Elements.docx
+++ b/1.1. Circle Language Spec/03. Basic Diagram Elements/Basic Diagram Elements.docx
@@ -74,7 +74,7 @@
         <w:t>elements</w:t>
       </w:r>
       <w:r>
-        <w:t>, that includes the following:</w:t>
+        <w:t>, that include the following:</w:t>
       </w:r>
     </w:p>
     <w:p/>
@@ -1185,13 +1185,10 @@
         <w:t xml:space="preserve">appear </w:t>
       </w:r>
       <w:r>
-        <w:t>in the diagram</w:t>
-      </w:r>
-      <w:r>
-        <w:t xml:space="preserve"> as text</w:t>
-      </w:r>
-      <w:r>
-        <w:t>.</w:t>
+        <w:t>as text</w:t>
+      </w:r>
+      <w:r>
+        <w:t>, for example:</w:t>
       </w:r>
     </w:p>
     <w:p/>
@@ -1431,6 +1428,9 @@
     </w:p>
     <w:p>
       <w:r>
+        <w:rPr>
+          <w:noProof/>
+        </w:rPr>
         <w:drawing>
           <wp:inline distT="0" distB="0" distL="0" distR="0">
             <wp:extent cx="337185" cy="342265"/>
@@ -1484,6 +1484,9 @@
         <w:t xml:space="preserve">  </w:t>
       </w:r>
       <w:r>
+        <w:rPr>
+          <w:noProof/>
+        </w:rPr>
         <w:drawing>
           <wp:inline distT="0" distB="0" distL="0" distR="0">
             <wp:extent cx="376555" cy="325755"/>
@@ -1555,10 +1558,16 @@
         <w:t xml:space="preserve"> </w:t>
       </w:r>
       <w:r>
-        <w:t>Objects</w:t>
-      </w:r>
-      <w:r>
-        <w:t xml:space="preserve"> may</w:t>
+        <w:t>A</w:t>
+      </w:r>
+      <w:r>
+        <w:t xml:space="preserve">n </w:t>
+      </w:r>
+      <w:r>
+        <w:t>object</w:t>
+      </w:r>
+      <w:r>
+        <w:t xml:space="preserve"> might</w:t>
       </w:r>
       <w:r>
         <w:t xml:space="preserve"> </w:t>
@@ -1567,54 +1576,36 @@
         <w:t>serve</w:t>
       </w:r>
       <w:r>
+        <w:rPr>
+          <w:color w:val="FF0000"/>
+        </w:rPr>
         <w:t xml:space="preserve"> </w:t>
       </w:r>
       <w:r>
-        <w:t xml:space="preserve">as prototypes </w:t>
-      </w:r>
-      <w:r>
-        <w:t xml:space="preserve">or classes </w:t>
-      </w:r>
-      <w:r>
-        <w:t xml:space="preserve">for other objects. That way an </w:t>
-      </w:r>
-      <w:r>
-        <w:t>object</w:t>
+        <w:t xml:space="preserve">as the class </w:t>
+      </w:r>
+      <w:r>
+        <w:t xml:space="preserve">or prototype </w:t>
+      </w:r>
+      <w:r>
+        <w:t>of another object</w:t>
+      </w:r>
+      <w:r>
+        <w:t>. An object</w:t>
       </w:r>
       <w:r>
         <w:t xml:space="preserve"> might</w:t>
       </w:r>
       <w:r>
+        <w:t xml:space="preserve"> also</w:t>
+      </w:r>
+      <w:r>
+        <w:t xml:space="preserve"> describe</w:t>
+      </w:r>
+      <w:r>
         <w:t xml:space="preserve"> </w:t>
       </w:r>
       <w:r>
-        <w:t>serve</w:t>
-      </w:r>
-      <w:r>
-        <w:rPr>
-          <w:color w:val="FF0000"/>
-        </w:rPr>
-        <w:t xml:space="preserve"> </w:t>
-      </w:r>
-      <w:r>
-        <w:t>as the class of another object</w:t>
-      </w:r>
-      <w:r>
-        <w:t>. An object</w:t>
-      </w:r>
-      <w:r>
-        <w:t xml:space="preserve"> might</w:t>
-      </w:r>
-      <w:r>
-        <w:t xml:space="preserve"> also</w:t>
-      </w:r>
-      <w:r>
-        <w:t xml:space="preserve"> describe</w:t>
-      </w:r>
-      <w:r>
-        <w:t xml:space="preserve"> </w:t>
-      </w:r>
-      <w:r>
         <w:t>the interface for another object</w:t>
       </w:r>
       <w:r>
@@ -1624,7 +1615,13 @@
         <w:t xml:space="preserve">That </w:t>
       </w:r>
       <w:r>
-        <w:t xml:space="preserve">may the base of the choice to have </w:t>
+        <w:t xml:space="preserve">may </w:t>
+      </w:r>
+      <w:r>
+        <w:t xml:space="preserve">be </w:t>
+      </w:r>
+      <w:r>
+        <w:t xml:space="preserve">the base of the choice to have </w:t>
       </w:r>
       <w:r>
         <w:t>objects, classes and interfaces</w:t>
@@ -1633,7 +1630,10 @@
         <w:t xml:space="preserve"> be </w:t>
       </w:r>
       <w:r>
-        <w:t xml:space="preserve">represented by </w:t>
+        <w:t>depicted</w:t>
+      </w:r>
+      <w:r>
+        <w:t xml:space="preserve"> by </w:t>
       </w:r>
       <w:r>
         <w:t xml:space="preserve">similar </w:t>
@@ -2138,6 +2138,9 @@
         <w:t>an object</w:t>
       </w:r>
       <w:r>
+        <w:t xml:space="preserve"> just</w:t>
+      </w:r>
+      <w:r>
         <w:t xml:space="preserve"> </w:t>
       </w:r>
       <w:r>
@@ -2294,18 +2297,15 @@
         <w:t xml:space="preserve"> together</w:t>
       </w:r>
       <w:r>
+        <w:t xml:space="preserve"> perhaps</w:t>
+      </w:r>
+      <w:r>
+        <w:t>.</w:t>
+      </w:r>
+      <w:r>
         <w:t xml:space="preserve"> </w:t>
       </w:r>
       <w:r>
-        <w:t>perhaps</w:t>
-      </w:r>
-      <w:r>
-        <w:t>.</w:t>
-      </w:r>
-      <w:r>
-        <w:t xml:space="preserve"> </w:t>
-      </w:r>
-      <w:r>
         <w:t xml:space="preserve">Maybe nonagons might not be </w:t>
       </w:r>
       <w:r>
@@ -2327,16 +2327,7 @@
         <w:t xml:space="preserve"> The idea is that the pointy parts stand for multiplicity.</w:t>
       </w:r>
       <w:r>
-        <w:t xml:space="preserve"> </w:t>
-      </w:r>
-      <w:r>
-        <w:t xml:space="preserve">The </w:t>
-      </w:r>
-      <w:r>
-        <w:t xml:space="preserve">exaggerated </w:t>
-      </w:r>
-      <w:r>
-        <w:t>pointiness might distinguish it from other shapes.</w:t>
+        <w:t xml:space="preserve"> The exaggerated pointiness might distinguish it from other shapes.</w:t>
       </w:r>
     </w:p>
     <w:p>
@@ -2891,13 +2882,7 @@
     </w:p>
     <w:p>
       <w:r>
-        <w:t>T</w:t>
-      </w:r>
-      <w:r>
-        <w:t>he idea is that</w:t>
-      </w:r>
-      <w:r>
-        <w:t>, w</w:t>
+        <w:t>The idea is that, w</w:t>
       </w:r>
       <w:r>
         <w:t xml:space="preserve">hen symbols are connected with lines, </w:t>
@@ -2968,13 +2953,7 @@
     <w:p/>
     <w:p>
       <w:r>
-        <w:t>N</w:t>
-      </w:r>
-      <w:r>
-        <w:t>ow follows</w:t>
-      </w:r>
-      <w:r>
-        <w:t xml:space="preserve"> a</w:t>
+        <w:t>Now follows a</w:t>
       </w:r>
       <w:r>
         <w:t xml:space="preserve">n attempt to summarize how that </w:t>
@@ -4096,7 +4075,14 @@
         <w:t xml:space="preserve"> </w:t>
       </w:r>
       <w:r>
-        <w:t xml:space="preserve">not </w:t>
+        <w:rPr>
+          <w:i/>
+          <w:iCs/>
+        </w:rPr>
+        <w:t>not</w:t>
+      </w:r>
+      <w:r>
+        <w:t xml:space="preserve"> </w:t>
       </w:r>
       <w:r>
         <w:t>as a class or an interface</w:t>
@@ -4413,13 +4399,22 @@
         <w:t xml:space="preserve">f an object symbol </w:t>
       </w:r>
       <w:r>
+        <w:t>might</w:t>
+      </w:r>
+      <w:r>
+        <w:t xml:space="preserve"> </w:t>
+      </w:r>
+      <w:r>
+        <w:t>only used as a class, it</w:t>
+      </w:r>
+      <w:r>
+        <w:t xml:space="preserve"> </w:t>
+      </w:r>
+      <w:r>
         <w:t xml:space="preserve">may </w:t>
       </w:r>
       <w:r>
-        <w:t>only used as a class, it</w:t>
-      </w:r>
-      <w:r>
-        <w:t xml:space="preserve"> might be </w:t>
+        <w:t xml:space="preserve">be </w:t>
       </w:r>
       <w:r>
         <w:t>drawn</w:t>
@@ -5175,7 +5170,13 @@
     </w:p>
     <w:p/>
     <w:p>
-      <w:r>
+      <w:pPr>
+        <w:ind w:left="852"/>
+      </w:pPr>
+      <w:r>
+        <w:rPr>
+          <w:noProof/>
+        </w:rPr>
         <w:drawing>
           <wp:inline distT="0" distB="0" distL="0" distR="0">
             <wp:extent cx="554990" cy="554990"/>
@@ -5320,116 +5321,201 @@
     </w:p>
     <w:p>
       <w:r>
-        <w:t xml:space="preserve">A diamond </w:t>
-      </w:r>
-      <w:r>
-        <w:rPr>
-          <w:color w:val="FF0000"/>
-        </w:rPr>
+        <w:t xml:space="preserve">The </w:t>
+      </w:r>
+      <w:r>
+        <w:t xml:space="preserve">idea for </w:t>
+      </w:r>
+      <w:r>
+        <w:t>symbol</w:t>
+      </w:r>
+      <w:r>
+        <w:t>s drawn with different</w:t>
+      </w:r>
+      <w:r>
+        <w:t xml:space="preserve"> line type</w:t>
+      </w:r>
+      <w:r>
+        <w:t>s</w:t>
+      </w:r>
+      <w:r>
+        <w:t xml:space="preserve"> might also be applied to </w:t>
+      </w:r>
+      <w:r>
+        <w:rPr>
+          <w:i/>
+          <w:iCs/>
+        </w:rPr>
+        <w:t>command</w:t>
+      </w:r>
+      <w:r>
+        <w:t xml:space="preserve"> symbols.</w:t>
+      </w:r>
+    </w:p>
+    <w:p/>
+    <w:p>
+      <w:r>
+        <w:t>A diamond</w:t>
+      </w:r>
+      <w:r>
+        <w:t>, which might</w:t>
+      </w:r>
+      <w:r>
+        <w:t xml:space="preserve"> represent</w:t>
+      </w:r>
+      <w:r>
+        <w:t xml:space="preserve"> a command</w:t>
+      </w:r>
+      <w:r>
+        <w:t xml:space="preserve"> </w:t>
+      </w:r>
+      <w:r>
+        <w:t xml:space="preserve">call, </w:t>
+      </w:r>
+      <w:r>
+        <w:t xml:space="preserve">may </w:t>
+      </w:r>
+      <w:r>
+        <w:t>regularly</w:t>
+      </w:r>
+      <w:r>
+        <w:t xml:space="preserve"> </w:t>
+      </w:r>
+      <w:r>
+        <w:t>be</w:t>
+      </w:r>
+      <w:r>
+        <w:t xml:space="preserve"> </w:t>
+      </w:r>
+      <w:r>
+        <w:t>an instance of a square, that</w:t>
+      </w:r>
+      <w:r>
+        <w:t xml:space="preserve"> could </w:t>
+      </w:r>
+      <w:r>
+        <w:t>represent</w:t>
+      </w:r>
+      <w:r>
+        <w:rPr>
+          <w:color w:val="FF0000"/>
+        </w:rPr>
+        <w:t xml:space="preserve"> </w:t>
+      </w:r>
+      <w:r>
+        <w:t xml:space="preserve">a command </w:t>
+      </w:r>
+      <w:r>
+        <w:t xml:space="preserve">definition. </w:t>
+      </w:r>
+      <w:r>
+        <w:t xml:space="preserve">When the </w:t>
+      </w:r>
+      <w:r>
+        <w:t>diamond</w:t>
+      </w:r>
+      <w:r>
+        <w:t xml:space="preserve"> </w:t>
+      </w:r>
+      <w:r>
         <w:t xml:space="preserve">is </w:t>
       </w:r>
-      <w:bookmarkStart w:id="0" w:name="_GoBack"/>
-      <w:r>
-        <w:rPr>
-          <w:color w:val="FF0000"/>
-        </w:rPr>
-        <w:t xml:space="preserve">usually </w:t>
-      </w:r>
-      <w:bookmarkEnd w:id="0"/>
-      <w:r>
-        <w:t xml:space="preserve">an instance of a square, that </w:t>
-      </w:r>
-      <w:r>
-        <w:rPr>
-          <w:color w:val="FF0000"/>
-        </w:rPr>
-        <w:t xml:space="preserve">represents </w:t>
-      </w:r>
-      <w:r>
-        <w:t xml:space="preserve">the definition. A diamond </w:t>
-      </w:r>
-      <w:r>
-        <w:rPr>
-          <w:color w:val="FF0000"/>
-        </w:rPr>
+      <w:r>
+        <w:t>an instantiation,</w:t>
+      </w:r>
+      <w:r>
+        <w:t xml:space="preserve"> it might be seen as somewhat of an </w:t>
+      </w:r>
+      <w:r>
+        <w:rPr>
+          <w:i/>
+          <w:iCs/>
+        </w:rPr>
+        <w:t>object</w:t>
+      </w:r>
+      <w:r>
+        <w:t xml:space="preserve">. But a diamond </w:t>
+      </w:r>
+      <w:r>
+        <w:t>might</w:t>
+      </w:r>
+      <w:r>
+        <w:t xml:space="preserve"> sometimes </w:t>
+      </w:r>
+      <w:r>
+        <w:t xml:space="preserve">be </w:t>
+      </w:r>
+      <w:r>
+        <w:t xml:space="preserve">used as a definition, so </w:t>
+      </w:r>
+      <w:r>
+        <w:t xml:space="preserve">more like </w:t>
+      </w:r>
+      <w:r>
+        <w:t xml:space="preserve">a </w:t>
+      </w:r>
+      <w:r>
+        <w:rPr>
+          <w:i/>
+          <w:iCs/>
+        </w:rPr>
+        <w:t>class</w:t>
+      </w:r>
+      <w:r>
+        <w:t>.</w:t>
+      </w:r>
+      <w:r>
+        <w:t xml:space="preserve"> When </w:t>
+      </w:r>
+      <w:r>
+        <w:t xml:space="preserve">a diamond </w:t>
+      </w:r>
+      <w:r>
         <w:t xml:space="preserve">is </w:t>
       </w:r>
       <w:r>
-        <w:t xml:space="preserve">always seen as an instantiation, so an object. But a diamond will sometimes be used as a definition, so a class. </w:t>
-      </w:r>
-      <w:r>
-        <w:rPr>
-          <w:color w:val="FF0000"/>
-        </w:rPr>
-        <w:t>If</w:t>
-      </w:r>
-      <w:r>
-        <w:rPr>
-          <w:color w:val="FF0000"/>
-        </w:rPr>
-        <w:t>*</w:t>
-      </w:r>
-      <w:r>
-        <w:rPr>
-          <w:color w:val="FF0000"/>
-        </w:rPr>
+        <w:t xml:space="preserve">used as a definition, </w:t>
+      </w:r>
+      <w:r>
+        <w:t>i</w:t>
+      </w:r>
+      <w:r>
+        <w:t>t</w:t>
+      </w:r>
+      <w:r>
+        <w:t xml:space="preserve"> might</w:t>
+      </w:r>
+      <w:r>
+        <w:t xml:space="preserve"> be seen as both an object and a class, </w:t>
+      </w:r>
+      <w:r>
+        <w:t xml:space="preserve">so it might be given </w:t>
+      </w:r>
+      <w:r>
+        <w:t>both a solid border as well as a dashed border, indicating that i</w:t>
+      </w:r>
+      <w:r>
+        <w:t>t</w:t>
+      </w:r>
+      <w:r>
         <w:t xml:space="preserve"> </w:t>
       </w:r>
       <w:r>
-        <w:t xml:space="preserve">a diamond </w:t>
-      </w:r>
-      <w:r>
-        <w:rPr>
-          <w:color w:val="FF0000"/>
-        </w:rPr>
-        <w:t xml:space="preserve">is </w:t>
-      </w:r>
-      <w:r>
-        <w:t xml:space="preserve">used as a definition, it </w:t>
-      </w:r>
-      <w:r>
-        <w:rPr>
-          <w:color w:val="FF0000"/>
-        </w:rPr>
-        <w:t xml:space="preserve">will </w:t>
-      </w:r>
-      <w:r>
-        <w:t xml:space="preserve">be seen as both an object and a class, and it </w:t>
-      </w:r>
-      <w:r>
-        <w:rPr>
-          <w:color w:val="FF0000"/>
-        </w:rPr>
-        <w:t xml:space="preserve">will </w:t>
-      </w:r>
-      <w:r>
-        <w:t>get both a solid border as well as a dashed border, indicating that i</w:t>
-      </w:r>
-      <w:r>
-        <w:t>t</w:t>
-      </w:r>
-      <w:r>
-        <w:t xml:space="preserve"> </w:t>
-      </w:r>
-      <w:r>
-        <w:rPr>
-          <w:color w:val="FF0000"/>
-        </w:rPr>
-        <w:t>i</w:t>
-      </w:r>
-      <w:r>
-        <w:rPr>
-          <w:color w:val="FF0000"/>
-        </w:rPr>
-        <w:t>s</w:t>
-      </w:r>
-      <w:r>
-        <w:t xml:space="preserve"> both an instance, and a definition.</w:t>
-      </w:r>
-    </w:p>
-    <w:p/>
-    <w:p>
-      <w:r>
+        <w:t xml:space="preserve">might be </w:t>
+      </w:r>
+      <w:r>
+        <w:t>both an instance, and a definition.</w:t>
+      </w:r>
+    </w:p>
+    <w:p/>
+    <w:p>
+      <w:pPr>
+        <w:ind w:left="852"/>
+      </w:pPr>
+      <w:r>
+        <w:rPr>
+          <w:noProof/>
+        </w:rPr>
         <w:drawing>
           <wp:inline distT="0" distB="0" distL="0" distR="0">
             <wp:extent cx="444500" cy="821055"/>
@@ -5484,40 +5570,31 @@
     <w:p/>
     <w:p>
       <w:r>
-        <w:rPr>
-          <w:color w:val="FF0000"/>
-        </w:rPr>
-        <w:t>When</w:t>
-      </w:r>
-      <w:r>
-        <w:rPr>
-          <w:color w:val="FF0000"/>
-        </w:rPr>
-        <w:t>*</w:t>
-      </w:r>
-      <w:r>
-        <w:rPr>
-          <w:color w:val="FF0000"/>
-        </w:rPr>
+        <w:t>If</w:t>
+      </w:r>
+      <w:r>
         <w:t xml:space="preserve"> </w:t>
       </w:r>
       <w:r>
         <w:t xml:space="preserve">a diamond </w:t>
       </w:r>
       <w:r>
-        <w:rPr>
-          <w:color w:val="FF0000"/>
-        </w:rPr>
-        <w:t xml:space="preserve">is </w:t>
-      </w:r>
-      <w:r>
-        <w:t xml:space="preserve">not used as a definition, it </w:t>
-      </w:r>
-      <w:r>
-        <w:rPr>
-          <w:color w:val="FF0000"/>
-        </w:rPr>
-        <w:t xml:space="preserve">only gets </w:t>
+        <w:t>would</w:t>
+      </w:r>
+      <w:r>
+        <w:t xml:space="preserve"> </w:t>
+      </w:r>
+      <w:r>
+        <w:t>not used as a definition, it</w:t>
+      </w:r>
+      <w:r>
+        <w:t xml:space="preserve"> might</w:t>
+      </w:r>
+      <w:r>
+        <w:t xml:space="preserve"> </w:t>
+      </w:r>
+      <w:r>
+        <w:t xml:space="preserve">only get </w:t>
       </w:r>
       <w:r>
         <w:t>a solid border.</w:t>
@@ -5585,45 +5662,63 @@
     <w:p/>
     <w:p>
       <w:r>
-        <w:t xml:space="preserve">A diamond </w:t>
-      </w:r>
-      <w:r>
-        <w:rPr>
-          <w:color w:val="FF0000"/>
-        </w:rPr>
-        <w:t xml:space="preserve">is always </w:t>
-      </w:r>
-      <w:r>
-        <w:t xml:space="preserve">considered an instance, so it </w:t>
-      </w:r>
-      <w:r>
-        <w:rPr>
-          <w:color w:val="FF0000"/>
-        </w:rPr>
-        <w:t>wi</w:t>
-      </w:r>
-      <w:r>
-        <w:rPr>
-          <w:color w:val="FF0000"/>
-        </w:rPr>
-        <w:t xml:space="preserve">ll always </w:t>
-      </w:r>
-      <w:r>
-        <w:t xml:space="preserve">have its solid border, and </w:t>
-      </w:r>
-      <w:r>
-        <w:rPr>
-          <w:color w:val="FF0000"/>
-        </w:rPr>
-        <w:t xml:space="preserve">is never </w:t>
+        <w:t>It might be that a</w:t>
+      </w:r>
+      <w:r>
+        <w:t xml:space="preserve"> diamond</w:t>
+      </w:r>
+      <w:r>
+        <w:t xml:space="preserve"> </w:t>
+      </w:r>
+      <w:r>
+        <w:t xml:space="preserve">would </w:t>
+      </w:r>
+      <w:r>
+        <w:t>regularly</w:t>
+      </w:r>
+      <w:r>
+        <w:t xml:space="preserve"> </w:t>
+      </w:r>
+      <w:r>
+        <w:t xml:space="preserve">be </w:t>
+      </w:r>
+      <w:r>
+        <w:t>considered an instance, so it</w:t>
+      </w:r>
+      <w:r>
+        <w:t xml:space="preserve"> might often have</w:t>
+      </w:r>
+      <w:r>
+        <w:t xml:space="preserve"> </w:t>
+      </w:r>
+      <w:r>
+        <w:t>its solid border</w:t>
+      </w:r>
+      <w:r>
+        <w:t>. I</w:t>
+      </w:r>
+      <w:r>
+        <w:t xml:space="preserve">t </w:t>
+      </w:r>
+      <w:r>
+        <w:t xml:space="preserve">may </w:t>
+      </w:r>
+      <w:r>
+        <w:t>be</w:t>
+      </w:r>
+      <w:r>
+        <w:t>come</w:t>
+      </w:r>
+      <w:r>
+        <w:t xml:space="preserve"> uncommon for it to </w:t>
+      </w:r>
+      <w:r>
+        <w:t xml:space="preserve">be </w:t>
       </w:r>
       <w:r>
         <w:t xml:space="preserve">drawn with </w:t>
       </w:r>
       <w:r>
-        <w:rPr>
-          <w:color w:val="FF0000"/>
-        </w:rPr>
         <w:t xml:space="preserve">just </w:t>
       </w:r>
       <w:r>
@@ -5692,64 +5787,34 @@
     <w:p/>
     <w:p>
       <w:r>
-        <w:t xml:space="preserve">A square </w:t>
-      </w:r>
-      <w:r>
-        <w:rPr>
-          <w:color w:val="FF0000"/>
-        </w:rPr>
-        <w:t xml:space="preserve">is commonly </w:t>
-      </w:r>
-      <w:r>
-        <w:t xml:space="preserve">used as a definition. </w:t>
-      </w:r>
-      <w:r>
-        <w:rPr>
-          <w:color w:val="FF0000"/>
-        </w:rPr>
-        <w:t>When</w:t>
-      </w:r>
-      <w:r>
-        <w:rPr>
-          <w:color w:val="FF0000"/>
-        </w:rPr>
-        <w:t>*</w:t>
-      </w:r>
-      <w:r>
-        <w:rPr>
-          <w:color w:val="FF0000"/>
-        </w:rPr>
+        <w:t>A square</w:t>
+      </w:r>
+      <w:r>
+        <w:t xml:space="preserve"> may be used often </w:t>
+      </w:r>
+      <w:r>
+        <w:t>as a definition.</w:t>
+      </w:r>
+      <w:r>
+        <w:t xml:space="preserve"> The idea was proposed that</w:t>
+      </w:r>
+      <w:r>
         <w:t xml:space="preserve"> </w:t>
       </w:r>
       <w:r>
+        <w:t xml:space="preserve">if </w:t>
+      </w:r>
+      <w:r>
         <w:t xml:space="preserve">something </w:t>
       </w:r>
       <w:r>
-        <w:rPr>
-          <w:color w:val="FF0000"/>
-        </w:rPr>
-        <w:t xml:space="preserve">is </w:t>
-      </w:r>
-      <w:r>
-        <w:t xml:space="preserve">used as a definition, it </w:t>
-      </w:r>
-      <w:r>
-        <w:rPr>
-          <w:color w:val="FF0000"/>
-        </w:rPr>
-        <w:t xml:space="preserve">is supposed </w:t>
-      </w:r>
-      <w:r>
-        <w:t xml:space="preserve">to </w:t>
-      </w:r>
-      <w:r>
-        <w:rPr>
-          <w:color w:val="FF0000"/>
-        </w:rPr>
-        <w:t xml:space="preserve">get </w:t>
-      </w:r>
-      <w:r>
-        <w:t>a dashed line:</w:t>
+        <w:t xml:space="preserve">may be </w:t>
+      </w:r>
+      <w:r>
+        <w:t>used as a definition, it</w:t>
+      </w:r>
+      <w:r>
+        <w:t xml:space="preserve"> might be drawn with a dashed line:</w:t>
       </w:r>
     </w:p>
     <w:p/>
@@ -5814,52 +5879,19 @@
     <w:p/>
     <w:p>
       <w:r>
-        <w:rPr>
-          <w:color w:val="FF0000"/>
-        </w:rPr>
-        <w:t>But</w:t>
-      </w:r>
-      <w:r>
-        <w:rPr>
-          <w:color w:val="FF0000"/>
-        </w:rPr>
-        <w:t>*</w:t>
-      </w:r>
-      <w:r>
-        <w:rPr>
-          <w:color w:val="FF0000"/>
-        </w:rPr>
-        <w:t xml:space="preserve"> </w:t>
-      </w:r>
-      <w:r>
-        <w:t xml:space="preserve">in case of squares, this </w:t>
-      </w:r>
-      <w:r>
-        <w:rPr>
-          <w:color w:val="FF0000"/>
-        </w:rPr>
-        <w:t xml:space="preserve">is not </w:t>
-      </w:r>
-      <w:r>
-        <w:t xml:space="preserve">done, </w:t>
-      </w:r>
-      <w:r>
-        <w:rPr>
-          <w:color w:val="FF0000"/>
-        </w:rPr>
-        <w:t xml:space="preserve">because </w:t>
-      </w:r>
-      <w:r>
-        <w:t xml:space="preserve">this </w:t>
-      </w:r>
-      <w:r>
-        <w:rPr>
-          <w:color w:val="FF0000"/>
-        </w:rPr>
-        <w:t xml:space="preserve">would clutter </w:t>
-      </w:r>
-      <w:r>
-        <w:t>the diagrams with dashed squares:</w:t>
+        <w:t xml:space="preserve">A choice could be to </w:t>
+      </w:r>
+      <w:r>
+        <w:t xml:space="preserve">not do this, </w:t>
+      </w:r>
+      <w:r>
+        <w:t xml:space="preserve">because otherwise you might mostly see </w:t>
+      </w:r>
+      <w:r>
+        <w:t>dashed squares</w:t>
+      </w:r>
+      <w:r>
+        <w:t>,</w:t>
       </w:r>
     </w:p>
     <w:p/>
@@ -5924,6 +5956,51 @@
     <w:p/>
     <w:p>
       <w:r>
+        <w:t xml:space="preserve">It depends on </w:t>
+      </w:r>
+      <w:r>
+        <w:t>a</w:t>
+      </w:r>
+      <w:r>
+        <w:t xml:space="preserve"> choice whether to use this notation of borders with different line styles and what to do with them.</w:t>
+      </w:r>
+    </w:p>
+    <w:p/>
+    <w:p>
+      <w:r>
+        <w:t xml:space="preserve">There </w:t>
+      </w:r>
+      <w:r>
+        <w:t xml:space="preserve">may be </w:t>
+      </w:r>
+      <w:r>
+        <w:t>a</w:t>
+      </w:r>
+      <w:r>
+        <w:t xml:space="preserve"> </w:t>
+      </w:r>
+      <w:r>
+        <w:t xml:space="preserve">case where </w:t>
+      </w:r>
+      <w:r>
+        <w:t xml:space="preserve">you might draw a </w:t>
+      </w:r>
+      <w:r>
+        <w:t xml:space="preserve">square with </w:t>
+      </w:r>
+      <w:r>
+        <w:t xml:space="preserve">a </w:t>
+      </w:r>
+      <w:r>
+        <w:t>dashed line</w:t>
+      </w:r>
+      <w:r>
+        <w:t>, but the suggestion for this may have to wait until later in this text.</w:t>
+      </w:r>
+    </w:p>
+    <w:p/>
+    <w:p>
+      <w:r>
         <w:t xml:space="preserve">Both </w:t>
       </w:r>
       <w:r>
@@ -5936,55 +6013,40 @@
         <w:t>command</w:t>
       </w:r>
       <w:r>
-        <w:t xml:space="preserve"> definitions </w:t>
-      </w:r>
-      <w:r>
-        <w:rPr>
-          <w:color w:val="FF0000"/>
-        </w:rPr>
-        <w:t xml:space="preserve">can </w:t>
-      </w:r>
-      <w:r>
-        <w:t xml:space="preserve">function as the interface for another </w:t>
+        <w:t xml:space="preserve"> definitions</w:t>
+      </w:r>
+      <w:r>
+        <w:t xml:space="preserve"> may</w:t>
+      </w:r>
+      <w:r>
+        <w:t xml:space="preserve"> function as the interface for another </w:t>
       </w:r>
       <w:r>
         <w:t>command</w:t>
       </w:r>
       <w:r>
-        <w:t xml:space="preserve"> symbol. </w:t>
-      </w:r>
-      <w:r>
-        <w:rPr>
-          <w:color w:val="FF0000"/>
-        </w:rPr>
-        <w:t>In that case</w:t>
-      </w:r>
-      <w:r>
-        <w:rPr>
-          <w:color w:val="FF0000"/>
-        </w:rPr>
-        <w:t>*</w:t>
-      </w:r>
-      <w:r>
-        <w:rPr>
-          <w:color w:val="FF0000"/>
-        </w:rPr>
+        <w:t xml:space="preserve"> symbol</w:t>
+      </w:r>
+      <w:r>
+        <w:t xml:space="preserve">. In that case </w:t>
+      </w:r>
+      <w:r>
+        <w:t xml:space="preserve">the idea is that </w:t>
+      </w:r>
+      <w:r>
+        <w:t xml:space="preserve">the </w:t>
+      </w:r>
+      <w:r>
+        <w:t>command</w:t>
+      </w:r>
+      <w:r>
+        <w:t xml:space="preserve"> symbol</w:t>
+      </w:r>
+      <w:r>
         <w:t xml:space="preserve"> </w:t>
       </w:r>
       <w:r>
-        <w:t xml:space="preserve">the </w:t>
-      </w:r>
-      <w:r>
-        <w:t>command</w:t>
-      </w:r>
-      <w:r>
-        <w:t xml:space="preserve"> symbol </w:t>
-      </w:r>
-      <w:r>
-        <w:rPr>
-          <w:color w:val="FF0000"/>
-        </w:rPr>
-        <w:t xml:space="preserve">can </w:t>
+        <w:t xml:space="preserve">may </w:t>
       </w:r>
       <w:r>
         <w:t>get</w:t>
@@ -6056,21 +6118,18 @@
     <w:p/>
     <w:p>
       <w:r>
-        <w:t xml:space="preserve">A square </w:t>
-      </w:r>
-      <w:r>
-        <w:rPr>
-          <w:color w:val="FF0000"/>
-        </w:rPr>
-        <w:t xml:space="preserve">can </w:t>
-      </w:r>
-      <w:r>
-        <w:t xml:space="preserve">also function </w:t>
-      </w:r>
-      <w:r>
-        <w:rPr>
-          <w:color w:val="FF0000"/>
-        </w:rPr>
+        <w:t>It could be an idea that if a</w:t>
+      </w:r>
+      <w:r>
+        <w:t xml:space="preserve"> square</w:t>
+      </w:r>
+      <w:r>
+        <w:t xml:space="preserve"> functions</w:t>
+      </w:r>
+      <w:r>
+        <w:t xml:space="preserve"> </w:t>
+      </w:r>
+      <w:r>
         <w:t xml:space="preserve">solely </w:t>
       </w:r>
       <w:r>
@@ -6080,42 +6139,9 @@
         <w:t>command</w:t>
       </w:r>
       <w:r>
-        <w:t xml:space="preserve">. </w:t>
-      </w:r>
-      <w:r>
-        <w:rPr>
-          <w:color w:val="FF0000"/>
-        </w:rPr>
-        <w:t>In that case</w:t>
-      </w:r>
-      <w:r>
-        <w:rPr>
-          <w:color w:val="FF0000"/>
-        </w:rPr>
-        <w:t>*</w:t>
-      </w:r>
-      <w:r>
-        <w:rPr>
-          <w:color w:val="FF0000"/>
-        </w:rPr>
-        <w:t xml:space="preserve"> </w:t>
-      </w:r>
-      <w:r>
-        <w:t xml:space="preserve">it </w:t>
-      </w:r>
-      <w:r>
-        <w:rPr>
-          <w:color w:val="FF0000"/>
-        </w:rPr>
-        <w:t xml:space="preserve">is </w:t>
-      </w:r>
-      <w:r>
-        <w:t xml:space="preserve">drawn with </w:t>
-      </w:r>
-      <w:r>
-        <w:rPr>
-          <w:color w:val="FF0000"/>
-        </w:rPr>
+        <w:t xml:space="preserve">, the square might be drawn with </w:t>
+      </w:r>
+      <w:r>
         <w:t xml:space="preserve">just </w:t>
       </w:r>
       <w:r>
@@ -6184,30 +6210,24 @@
     <w:p/>
     <w:p>
       <w:r>
-        <w:t xml:space="preserve">A diamond </w:t>
-      </w:r>
-      <w:r>
-        <w:rPr>
-          <w:color w:val="FF0000"/>
-        </w:rPr>
-        <w:t xml:space="preserve">is </w:t>
-      </w:r>
-      <w:r>
-        <w:t xml:space="preserve">always considered an instance, so it </w:t>
-      </w:r>
-      <w:r>
-        <w:rPr>
-          <w:color w:val="FF0000"/>
-        </w:rPr>
-        <w:t xml:space="preserve">is never </w:t>
-      </w:r>
-      <w:r>
-        <w:t xml:space="preserve">drawn with </w:t>
-      </w:r>
-      <w:r>
-        <w:rPr>
-          <w:color w:val="FF0000"/>
-        </w:rPr>
+        <w:t xml:space="preserve">It is suggested here, that a diamond might so often be </w:t>
+      </w:r>
+      <w:r>
+        <w:t xml:space="preserve">thought of as </w:t>
+      </w:r>
+      <w:r>
+        <w:t xml:space="preserve">an instance, that you might choose to always show the solid line and not </w:t>
+      </w:r>
+      <w:r>
+        <w:t>draw</w:t>
+      </w:r>
+      <w:r>
+        <w:t xml:space="preserve"> it </w:t>
+      </w:r>
+      <w:r>
+        <w:t xml:space="preserve">with </w:t>
+      </w:r>
+      <w:r>
         <w:t xml:space="preserve">just </w:t>
       </w:r>
       <w:r>
@@ -6273,100 +6293,37 @@
         </w:drawing>
       </w:r>
     </w:p>
-    <w:p/>
-    <w:p>
-      <w:r>
-        <w:t xml:space="preserve">There is an </w:t>
-      </w:r>
-      <w:r>
-        <w:rPr>
-          <w:color w:val="FF0000"/>
-        </w:rPr>
-        <w:t xml:space="preserve">exceptional </w:t>
-      </w:r>
-      <w:r>
-        <w:t xml:space="preserve">case where squares </w:t>
-      </w:r>
-      <w:r>
-        <w:rPr>
-          <w:color w:val="FF0000"/>
-        </w:rPr>
-        <w:t xml:space="preserve">are </w:t>
-      </w:r>
-      <w:r>
-        <w:t xml:space="preserve">drawn with dashed lines, </w:t>
-      </w:r>
-      <w:r>
-        <w:rPr>
-          <w:color w:val="FF0000"/>
-        </w:rPr>
-        <w:t>but</w:t>
-      </w:r>
-      <w:r>
-        <w:rPr>
-          <w:color w:val="FF0000"/>
-        </w:rPr>
-        <w:t>*</w:t>
-      </w:r>
-      <w:r>
-        <w:rPr>
-          <w:color w:val="FF0000"/>
-        </w:rPr>
+    <w:p>
+      <w:pPr>
+        <w:pStyle w:val="Heading3"/>
+      </w:pPr>
+      <w:r>
+        <w:t xml:space="preserve">Connecting </w:t>
+      </w:r>
+      <w:r>
+        <w:t>O</w:t>
+      </w:r>
+      <w:r>
+        <w:t xml:space="preserve">bject </w:t>
+      </w:r>
+      <w:r>
+        <w:t>S</w:t>
+      </w:r>
+      <w:r>
+        <w:t>ymbols</w:t>
+      </w:r>
+    </w:p>
+    <w:p>
+      <w:r>
+        <w:t>Object symbols</w:t>
+      </w:r>
+      <w:r>
+        <w:t xml:space="preserve"> could</w:t>
+      </w:r>
+      <w:r>
         <w:t xml:space="preserve"> </w:t>
       </w:r>
       <w:r>
-        <w:t xml:space="preserve">this </w:t>
-      </w:r>
-      <w:r>
-        <w:rPr>
-          <w:color w:val="FF0000"/>
-        </w:rPr>
-        <w:t xml:space="preserve">is </w:t>
-      </w:r>
-      <w:r>
-        <w:t xml:space="preserve">explained in a section </w:t>
-      </w:r>
-      <w:r>
-        <w:rPr>
-          <w:color w:val="FF0000"/>
-        </w:rPr>
-        <w:t>further down</w:t>
-      </w:r>
-      <w:r>
-        <w:t>.</w:t>
-      </w:r>
-    </w:p>
-    <w:p>
-      <w:pPr>
-        <w:pStyle w:val="Heading3"/>
-      </w:pPr>
-      <w:r>
-        <w:t xml:space="preserve">Connecting </w:t>
-      </w:r>
-      <w:r>
-        <w:t>O</w:t>
-      </w:r>
-      <w:r>
-        <w:t xml:space="preserve">bject </w:t>
-      </w:r>
-      <w:r>
-        <w:t>S</w:t>
-      </w:r>
-      <w:r>
-        <w:t>ymbols</w:t>
-      </w:r>
-    </w:p>
-    <w:p>
-      <w:r>
-        <w:t xml:space="preserve">Object symbols </w:t>
-      </w:r>
-      <w:r>
-        <w:rPr>
-          <w:color w:val="FF0000"/>
-        </w:rPr>
-        <w:t xml:space="preserve">can </w:t>
-      </w:r>
-      <w:r>
         <w:t xml:space="preserve">be connected </w:t>
       </w:r>
       <w:r>
@@ -6385,16 +6342,7 @@
     <w:p/>
     <w:p>
       <w:r>
-        <w:rPr>
-          <w:color w:val="FF0000"/>
-        </w:rPr>
-        <w:t>If</w:t>
-      </w:r>
-      <w:r>
-        <w:rPr>
-          <w:color w:val="FF0000"/>
-        </w:rPr>
-        <w:t>*</w:t>
+        <w:t>When</w:t>
       </w:r>
       <w:r>
         <w:rPr>
@@ -6403,43 +6351,40 @@
         <w:t xml:space="preserve"> </w:t>
       </w:r>
       <w:r>
-        <w:t xml:space="preserve">two object symbols </w:t>
-      </w:r>
-      <w:r>
-        <w:rPr>
-          <w:color w:val="FF0000"/>
-        </w:rPr>
-        <w:t xml:space="preserve">are </w:t>
-      </w:r>
-      <w:r>
-        <w:t xml:space="preserve">connected </w:t>
+        <w:t>two object symbols</w:t>
+      </w:r>
+      <w:r>
+        <w:t xml:space="preserve"> would be</w:t>
+      </w:r>
+      <w:r>
+        <w:t xml:space="preserve"> connected </w:t>
       </w:r>
       <w:r>
         <w:t>by</w:t>
       </w:r>
       <w:r>
-        <w:t xml:space="preserve"> a solid line, it </w:t>
-      </w:r>
-      <w:r>
-        <w:rPr>
-          <w:color w:val="FF0000"/>
-        </w:rPr>
-        <w:t xml:space="preserve">means </w:t>
+        <w:t xml:space="preserve"> a solid line, it</w:t>
+      </w:r>
+      <w:r>
+        <w:t xml:space="preserve"> </w:t>
+      </w:r>
+      <w:r>
+        <w:t xml:space="preserve">might </w:t>
+      </w:r>
+      <w:r>
+        <w:t>mean</w:t>
+      </w:r>
+      <w:r>
+        <w:rPr>
+          <w:color w:val="FF0000"/>
+        </w:rPr>
+        <w:t xml:space="preserve"> </w:t>
       </w:r>
       <w:r>
         <w:t xml:space="preserve">that both symbols represent the </w:t>
       </w:r>
       <w:r>
-        <w:rPr>
-          <w:color w:val="FF0000"/>
-        </w:rPr>
         <w:t xml:space="preserve">same </w:t>
-      </w:r>
-      <w:r>
-        <w:rPr>
-          <w:color w:val="FF0000"/>
-        </w:rPr>
-        <w:t xml:space="preserve">individual </w:t>
       </w:r>
       <w:r>
         <w:t>object.</w:t>
@@ -6507,119 +6452,81 @@
     <w:p/>
     <w:p>
       <w:r>
-        <w:t xml:space="preserve">Lines </w:t>
-      </w:r>
-      <w:r>
-        <w:rPr>
-          <w:color w:val="FF0000"/>
-        </w:rPr>
-        <w:t>do</w:t>
-      </w:r>
-      <w:r>
-        <w:t xml:space="preserve"> </w:t>
-      </w:r>
-      <w:r>
-        <w:rPr>
-          <w:color w:val="FF0000"/>
-        </w:rPr>
-        <w:t xml:space="preserve">have </w:t>
-      </w:r>
-      <w:r>
-        <w:t xml:space="preserve">a direction, </w:t>
-      </w:r>
-      <w:r>
-        <w:rPr>
-          <w:color w:val="FF0000"/>
-        </w:rPr>
-        <w:t>going</w:t>
-      </w:r>
-      <w:r>
-        <w:t xml:space="preserve"> from one symbol to the next, </w:t>
-      </w:r>
-      <w:r>
-        <w:t xml:space="preserve">which </w:t>
-      </w:r>
-      <w:r>
-        <w:rPr>
-          <w:color w:val="FF0000"/>
-        </w:rPr>
-        <w:t>will</w:t>
-      </w:r>
-      <w:r>
-        <w:t xml:space="preserve"> be </w:t>
-      </w:r>
-      <w:r>
-        <w:rPr>
-          <w:color w:val="FF0000"/>
-        </w:rPr>
-        <w:t>explained</w:t>
-      </w:r>
-      <w:r>
-        <w:t xml:space="preserve"> later. </w:t>
-      </w:r>
-      <w:r>
-        <w:t xml:space="preserve">Having a direction, </w:t>
-      </w:r>
-      <w:r>
-        <w:t xml:space="preserve">an object line </w:t>
-      </w:r>
-      <w:r>
-        <w:rPr>
-          <w:color w:val="FF0000"/>
-        </w:rPr>
-        <w:t>point</w:t>
-      </w:r>
-      <w:r>
-        <w:rPr>
-          <w:color w:val="FF0000"/>
-        </w:rPr>
-        <w:t>s</w:t>
-      </w:r>
-      <w:r>
-        <w:rPr>
-          <w:color w:val="FF0000"/>
-        </w:rPr>
-        <w:t xml:space="preserve"> out </w:t>
-      </w:r>
-      <w:r>
-        <w:t xml:space="preserve">which object an object symbol </w:t>
-      </w:r>
-      <w:r>
-        <w:rPr>
-          <w:color w:val="FF0000"/>
-        </w:rPr>
-        <w:t>will</w:t>
-      </w:r>
-      <w:r>
-        <w:t xml:space="preserve"> represent.</w:t>
-      </w:r>
-      <w:r>
-        <w:t xml:space="preserve"> The solid line </w:t>
-      </w:r>
-      <w:r>
-        <w:rPr>
-          <w:color w:val="FF0000"/>
-        </w:rPr>
-        <w:t>is</w:t>
-      </w:r>
-      <w:r>
-        <w:t xml:space="preserve"> called an </w:t>
+        <w:t xml:space="preserve">Assuming the line has a direction, it might be said that one symbol </w:t>
+      </w:r>
+      <w:r>
+        <w:t>would</w:t>
+      </w:r>
+      <w:r>
+        <w:t xml:space="preserve"> represent the actual object while the other symbol might represent an </w:t>
       </w:r>
       <w:r>
         <w:rPr>
           <w:i/>
           <w:iCs/>
         </w:rPr>
+        <w:t>object reference</w:t>
+      </w:r>
+      <w:r>
+        <w:t>. A</w:t>
+      </w:r>
+      <w:r>
+        <w:t>n object line</w:t>
+      </w:r>
+      <w:r>
+        <w:t xml:space="preserve"> may</w:t>
+      </w:r>
+      <w:r>
+        <w:t xml:space="preserve"> </w:t>
+      </w:r>
+      <w:r>
+        <w:t xml:space="preserve">point out </w:t>
+      </w:r>
+      <w:r>
+        <w:t>which object an object symbol</w:t>
+      </w:r>
+      <w:r>
+        <w:t xml:space="preserve"> </w:t>
+      </w:r>
+      <w:r>
+        <w:t>would</w:t>
+      </w:r>
+      <w:r>
+        <w:t xml:space="preserve"> </w:t>
+      </w:r>
+      <w:r>
+        <w:t>point to</w:t>
+      </w:r>
+      <w:r>
+        <w:t>.</w:t>
+      </w:r>
+      <w:r>
+        <w:t xml:space="preserve"> The solid line</w:t>
+      </w:r>
+      <w:r>
+        <w:t xml:space="preserve"> might be</w:t>
+      </w:r>
+      <w:r>
+        <w:t xml:space="preserve"> called an </w:t>
+      </w:r>
+      <w:r>
+        <w:rPr>
+          <w:i/>
+          <w:iCs/>
+        </w:rPr>
         <w:t xml:space="preserve">object line </w:t>
       </w:r>
       <w:r>
-        <w:t xml:space="preserve">in this case, because it </w:t>
-      </w:r>
-      <w:r>
-        <w:rPr>
-          <w:color w:val="FF0000"/>
-        </w:rPr>
-        <w:t>points</w:t>
+        <w:t>in this case, because it</w:t>
+      </w:r>
+      <w:r>
+        <w:t xml:space="preserve"> may</w:t>
+      </w:r>
+      <w:r>
+        <w:t xml:space="preserve"> </w:t>
+      </w:r>
+      <w:r>
+        <w:t>point</w:t>
       </w:r>
       <w:r>
         <w:t xml:space="preserve"> out the object.</w:t>
@@ -6628,25 +6535,13 @@
     <w:p/>
     <w:p>
       <w:r>
-        <w:rPr>
-          <w:color w:val="FF0000"/>
-        </w:rPr>
-        <w:t>If</w:t>
-      </w:r>
-      <w:r>
-        <w:rPr>
-          <w:color w:val="FF0000"/>
-        </w:rPr>
-        <w:t>*</w:t>
-      </w:r>
-      <w:r>
-        <w:t xml:space="preserve"> two object symbols </w:t>
-      </w:r>
-      <w:r>
-        <w:rPr>
-          <w:color w:val="FF0000"/>
-        </w:rPr>
-        <w:t>are</w:t>
+        <w:t>When</w:t>
+      </w:r>
+      <w:r>
+        <w:t xml:space="preserve"> two object symbols</w:t>
+      </w:r>
+      <w:r>
+        <w:t xml:space="preserve"> would be</w:t>
       </w:r>
       <w:r>
         <w:t xml:space="preserve"> connected </w:t>
@@ -6658,106 +6553,70 @@
         <w:t xml:space="preserve"> a dashed line, it </w:t>
       </w:r>
       <w:r>
-        <w:rPr>
-          <w:color w:val="FF0000"/>
-        </w:rPr>
-        <w:t>means</w:t>
-      </w:r>
-      <w:r>
-        <w:t xml:space="preserve"> that both symbols </w:t>
-      </w:r>
-      <w:r>
-        <w:rPr>
-          <w:color w:val="FF0000"/>
-        </w:rPr>
-        <w:t>have</w:t>
-      </w:r>
-      <w:r>
-        <w:t xml:space="preserve"> the </w:t>
-      </w:r>
-      <w:r>
-        <w:rPr>
-          <w:color w:val="FF0000"/>
-        </w:rPr>
-        <w:t>same</w:t>
-      </w:r>
-      <w:r>
-        <w:t xml:space="preserve"> class, which </w:t>
-      </w:r>
-      <w:r>
-        <w:rPr>
-          <w:color w:val="FF0000"/>
-        </w:rPr>
-        <w:t>means</w:t>
+        <w:t>might mean</w:t>
+      </w:r>
+      <w:r>
+        <w:t xml:space="preserve"> that both symbols</w:t>
+      </w:r>
+      <w:r>
+        <w:t xml:space="preserve"> may</w:t>
+      </w:r>
+      <w:r>
+        <w:t xml:space="preserve"> </w:t>
+      </w:r>
+      <w:r>
+        <w:t xml:space="preserve">share </w:t>
+      </w:r>
+      <w:r>
+        <w:t xml:space="preserve">the </w:t>
+      </w:r>
+      <w:r>
+        <w:t xml:space="preserve">same </w:t>
+      </w:r>
+      <w:r>
+        <w:t>class, which</w:t>
+      </w:r>
+      <w:r>
+        <w:t xml:space="preserve"> could</w:t>
+      </w:r>
+      <w:r>
+        <w:t xml:space="preserve"> </w:t>
+      </w:r>
+      <w:r>
+        <w:t>mean</w:t>
       </w:r>
       <w:r>
         <w:t xml:space="preserve"> they </w:t>
       </w:r>
       <w:r>
-        <w:rPr>
-          <w:color w:val="FF0000"/>
-        </w:rPr>
-        <w:t>have</w:t>
-      </w:r>
-      <w:r>
-        <w:t xml:space="preserve"> the </w:t>
-      </w:r>
-      <w:r>
-        <w:rPr>
-          <w:color w:val="FF0000"/>
-        </w:rPr>
-        <w:t>same</w:t>
-      </w:r>
-      <w:r>
-        <w:t xml:space="preserve"> behavior, </w:t>
-      </w:r>
-      <w:r>
-        <w:rPr>
-          <w:color w:val="FF0000"/>
-        </w:rPr>
-        <w:t>but</w:t>
-      </w:r>
-      <w:r>
-        <w:rPr>
-          <w:color w:val="FF0000"/>
-        </w:rPr>
-        <w:t>*</w:t>
-      </w:r>
-      <w:r>
-        <w:t xml:space="preserve"> </w:t>
-      </w:r>
-      <w:r>
-        <w:rPr>
-          <w:color w:val="FF0000"/>
-        </w:rPr>
-        <w:t>are</w:t>
-      </w:r>
-      <w:r>
-        <w:t xml:space="preserve"> </w:t>
-      </w:r>
-      <w:r>
-        <w:rPr>
-          <w:color w:val="FF0000"/>
-        </w:rPr>
-        <w:t>not</w:t>
-      </w:r>
-      <w:r>
-        <w:t xml:space="preserve"> the </w:t>
-      </w:r>
-      <w:r>
-        <w:rPr>
-          <w:color w:val="FF0000"/>
-        </w:rPr>
-        <w:t>same</w:t>
-      </w:r>
-      <w:r>
-        <w:t xml:space="preserve"> </w:t>
-      </w:r>
-      <w:r>
-        <w:rPr>
-          <w:color w:val="FF0000"/>
-        </w:rPr>
-        <w:t xml:space="preserve">individual </w:t>
+        <w:t xml:space="preserve">may </w:t>
+      </w:r>
+      <w:r>
+        <w:t xml:space="preserve">have </w:t>
+      </w:r>
+      <w:r>
+        <w:t xml:space="preserve">the </w:t>
+      </w:r>
+      <w:r>
+        <w:t xml:space="preserve">same </w:t>
+      </w:r>
+      <w:r>
+        <w:t xml:space="preserve">behavior, </w:t>
+      </w:r>
+      <w:r>
+        <w:t xml:space="preserve">while they might </w:t>
+      </w:r>
+      <w:r>
+        <w:t xml:space="preserve">not </w:t>
+      </w:r>
+      <w:r>
+        <w:t xml:space="preserve">represent </w:t>
+      </w:r>
+      <w:r>
+        <w:t xml:space="preserve">the </w:t>
+      </w:r>
+      <w:r>
+        <w:t xml:space="preserve">same individual </w:t>
       </w:r>
       <w:r>
         <w:t>object</w:t>
@@ -6828,244 +6687,166 @@
     <w:p/>
     <w:p>
       <w:r>
-        <w:t xml:space="preserve">Lines </w:t>
-      </w:r>
-      <w:r>
-        <w:rPr>
-          <w:color w:val="FF0000"/>
-        </w:rPr>
-        <w:t>do</w:t>
+        <w:t>A class line</w:t>
+      </w:r>
+      <w:r>
+        <w:t xml:space="preserve"> may</w:t>
       </w:r>
       <w:r>
         <w:t xml:space="preserve"> </w:t>
       </w:r>
       <w:r>
-        <w:rPr>
-          <w:color w:val="FF0000"/>
-        </w:rPr>
+        <w:t>points out</w:t>
+      </w:r>
+      <w:r>
+        <w:t>, what class an object</w:t>
+      </w:r>
+      <w:r>
+        <w:t xml:space="preserve"> might</w:t>
+      </w:r>
+      <w:r>
+        <w:t xml:space="preserve"> </w:t>
+      </w:r>
+      <w:r>
         <w:t>have</w:t>
       </w:r>
       <w:r>
-        <w:t xml:space="preserve"> a direction, </w:t>
-      </w:r>
-      <w:r>
-        <w:rPr>
-          <w:color w:val="FF0000"/>
-        </w:rPr>
-        <w:t>going</w:t>
-      </w:r>
-      <w:r>
-        <w:t xml:space="preserve"> from one symbol to the next, </w:t>
-      </w:r>
-      <w:r>
-        <w:t xml:space="preserve">which </w:t>
-      </w:r>
-      <w:r>
-        <w:rPr>
-          <w:color w:val="FF0000"/>
-        </w:rPr>
-        <w:t>will</w:t>
-      </w:r>
-      <w:r>
-        <w:t xml:space="preserve"> be </w:t>
-      </w:r>
-      <w:r>
-        <w:rPr>
-          <w:color w:val="FF0000"/>
-        </w:rPr>
-        <w:t>explained</w:t>
-      </w:r>
-      <w:r>
-        <w:t xml:space="preserve"> later. A class line </w:t>
-      </w:r>
-      <w:r>
-        <w:rPr>
-          <w:color w:val="FF0000"/>
-        </w:rPr>
-        <w:t>points</w:t>
+        <w:t>.</w:t>
+      </w:r>
+      <w:r>
+        <w:t xml:space="preserve"> The dashed line</w:t>
+      </w:r>
+      <w:r>
+        <w:t xml:space="preserve"> might be</w:t>
+      </w:r>
+      <w:r>
+        <w:t xml:space="preserve"> called a </w:t>
+      </w:r>
+      <w:r>
+        <w:rPr>
+          <w:i/>
+        </w:rPr>
+        <w:t xml:space="preserve">class line </w:t>
+      </w:r>
+      <w:r>
+        <w:t xml:space="preserve">in this case, </w:t>
+      </w:r>
+      <w:r>
+        <w:t xml:space="preserve">since </w:t>
+      </w:r>
+      <w:r>
+        <w:t xml:space="preserve">it </w:t>
+      </w:r>
+      <w:r>
+        <w:t xml:space="preserve">would </w:t>
+      </w:r>
+      <w:r>
+        <w:t xml:space="preserve">point out </w:t>
+      </w:r>
+      <w:r>
+        <w:t xml:space="preserve">a </w:t>
+      </w:r>
+      <w:r>
+        <w:t>class for the object.</w:t>
+      </w:r>
+    </w:p>
+    <w:p/>
+    <w:p>
+      <w:r>
+        <w:t>If</w:t>
+      </w:r>
+      <w:r>
+        <w:t xml:space="preserve"> two object symbols</w:t>
+      </w:r>
+      <w:r>
+        <w:t xml:space="preserve"> would be</w:t>
+      </w:r>
+      <w:r>
+        <w:t xml:space="preserve"> connected </w:t>
+      </w:r>
+      <w:r>
+        <w:t>by</w:t>
+      </w:r>
+      <w:r>
+        <w:t xml:space="preserve"> a dotted line, </w:t>
+      </w:r>
+      <w:r>
+        <w:t xml:space="preserve">this </w:t>
+      </w:r>
+      <w:r>
+        <w:t>might</w:t>
       </w:r>
       <w:r>
         <w:t xml:space="preserve"> </w:t>
       </w:r>
       <w:r>
-        <w:rPr>
-          <w:color w:val="FF0000"/>
-        </w:rPr>
-        <w:t>out</w:t>
-      </w:r>
-      <w:r>
-        <w:t xml:space="preserve">, what class an object </w:t>
-      </w:r>
-      <w:r>
-        <w:rPr>
-          <w:color w:val="FF0000"/>
-        </w:rPr>
-        <w:t>has</w:t>
-      </w:r>
-      <w:r>
-        <w:t>.</w:t>
-      </w:r>
-      <w:r>
-        <w:t xml:space="preserve"> The dashed line </w:t>
-      </w:r>
-      <w:r>
-        <w:rPr>
-          <w:color w:val="FF0000"/>
-        </w:rPr>
-        <w:t>is</w:t>
-      </w:r>
-      <w:r>
-        <w:t xml:space="preserve"> called a </w:t>
-      </w:r>
-      <w:r>
-        <w:rPr>
-          <w:i/>
-        </w:rPr>
-        <w:t xml:space="preserve">class line </w:t>
-      </w:r>
-      <w:r>
-        <w:t xml:space="preserve">in this case, </w:t>
-      </w:r>
-      <w:r>
-        <w:rPr>
-          <w:color w:val="FF0000"/>
-        </w:rPr>
-        <w:t>because</w:t>
-      </w:r>
-      <w:r>
-        <w:rPr>
-          <w:color w:val="FF0000"/>
-        </w:rPr>
-        <w:t>*</w:t>
-      </w:r>
-      <w:r>
-        <w:t xml:space="preserve"> it </w:t>
-      </w:r>
-      <w:r>
-        <w:rPr>
-          <w:color w:val="FF0000"/>
-        </w:rPr>
-        <w:t xml:space="preserve">points out </w:t>
-      </w:r>
-      <w:r>
-        <w:t>the class for the object.</w:t>
-      </w:r>
-    </w:p>
-    <w:p/>
-    <w:p>
-      <w:r>
-        <w:rPr>
-          <w:color w:val="FF0000"/>
-        </w:rPr>
-        <w:t>If</w:t>
-      </w:r>
-      <w:r>
-        <w:t xml:space="preserve"> two object symbols </w:t>
-      </w:r>
-      <w:r>
-        <w:rPr>
-          <w:color w:val="FF0000"/>
-        </w:rPr>
-        <w:t>are</w:t>
-      </w:r>
-      <w:r>
-        <w:t xml:space="preserve"> connected </w:t>
-      </w:r>
-      <w:r>
-        <w:t>by</w:t>
-      </w:r>
-      <w:r>
-        <w:t xml:space="preserve"> a dotted line, it </w:t>
-      </w:r>
-      <w:r>
-        <w:rPr>
-          <w:color w:val="FF0000"/>
-        </w:rPr>
-        <w:t>means</w:t>
-      </w:r>
-      <w:r>
-        <w:t xml:space="preserve"> that </w:t>
-      </w:r>
-      <w:r>
-        <w:rPr>
-          <w:color w:val="FF0000"/>
-        </w:rPr>
-        <w:t>both</w:t>
-      </w:r>
-      <w:r>
-        <w:t xml:space="preserve"> symbols </w:t>
-      </w:r>
-      <w:r>
-        <w:rPr>
-          <w:color w:val="FF0000"/>
-        </w:rPr>
-        <w:t>have</w:t>
-      </w:r>
-      <w:r>
-        <w:t xml:space="preserve"> the </w:t>
-      </w:r>
-      <w:r>
-        <w:rPr>
-          <w:color w:val="FF0000"/>
-        </w:rPr>
-        <w:t>same</w:t>
-      </w:r>
-      <w:r>
-        <w:t xml:space="preserve"> interface, which </w:t>
-      </w:r>
-      <w:r>
-        <w:rPr>
-          <w:color w:val="FF0000"/>
-        </w:rPr>
-        <w:t>means</w:t>
-      </w:r>
-      <w:r>
-        <w:t xml:space="preserve"> that they </w:t>
-      </w:r>
-      <w:r>
-        <w:rPr>
-          <w:color w:val="FF0000"/>
-        </w:rPr>
-        <w:t>look</w:t>
-      </w:r>
-      <w:r>
-        <w:t xml:space="preserve"> the </w:t>
-      </w:r>
-      <w:r>
-        <w:rPr>
-          <w:color w:val="FF0000"/>
-        </w:rPr>
-        <w:t>same</w:t>
-      </w:r>
-      <w:r>
-        <w:t xml:space="preserve"> from the outside, </w:t>
-      </w:r>
-      <w:r>
-        <w:rPr>
-          <w:color w:val="FF0000"/>
-        </w:rPr>
-        <w:t>but</w:t>
+        <w:t xml:space="preserve">depict </w:t>
+      </w:r>
+      <w:r>
+        <w:t xml:space="preserve">that </w:t>
+      </w:r>
+      <w:r>
+        <w:t xml:space="preserve">the </w:t>
+      </w:r>
+      <w:r>
+        <w:t>symbols</w:t>
+      </w:r>
+      <w:r>
+        <w:t xml:space="preserve"> would</w:t>
       </w:r>
       <w:r>
         <w:t xml:space="preserve"> </w:t>
       </w:r>
       <w:r>
-        <w:rPr>
-          <w:color w:val="FF0000"/>
-        </w:rPr>
-        <w:t>are</w:t>
+        <w:t xml:space="preserve">have </w:t>
+      </w:r>
+      <w:r>
+        <w:t xml:space="preserve">the </w:t>
+      </w:r>
+      <w:r>
+        <w:t xml:space="preserve">same </w:t>
+      </w:r>
+      <w:r>
+        <w:t>interface, which</w:t>
+      </w:r>
+      <w:r>
+        <w:t xml:space="preserve"> may</w:t>
       </w:r>
       <w:r>
         <w:t xml:space="preserve"> </w:t>
       </w:r>
       <w:r>
-        <w:rPr>
-          <w:color w:val="FF0000"/>
-        </w:rPr>
-        <w:t>different</w:t>
-      </w:r>
-      <w:r>
-        <w:t xml:space="preserve"> on the inside.</w:t>
+        <w:t>mean</w:t>
+      </w:r>
+      <w:r>
+        <w:t xml:space="preserve"> they </w:t>
+      </w:r>
+      <w:r>
+        <w:t xml:space="preserve">could </w:t>
+      </w:r>
+      <w:r>
+        <w:t xml:space="preserve">look </w:t>
+      </w:r>
+      <w:r>
+        <w:t xml:space="preserve">the </w:t>
+      </w:r>
+      <w:r>
+        <w:t xml:space="preserve">same </w:t>
+      </w:r>
+      <w:r>
+        <w:t xml:space="preserve">from the outside, </w:t>
+      </w:r>
+      <w:r>
+        <w:t xml:space="preserve">but </w:t>
+      </w:r>
+      <w:r>
+        <w:t xml:space="preserve">might be </w:t>
+      </w:r>
+      <w:r>
+        <w:t xml:space="preserve">different </w:t>
+      </w:r>
+      <w:r>
+        <w:t>on the inside.</w:t>
       </w:r>
     </w:p>
     <w:p/>
@@ -7130,7 +6911,109 @@
     <w:p/>
     <w:p>
       <w:r>
-        <w:t xml:space="preserve">The two symbols </w:t>
+        <w:t>Then t</w:t>
+      </w:r>
+      <w:r>
+        <w:t>he two symbols</w:t>
+      </w:r>
+      <w:r>
+        <w:t xml:space="preserve"> might be two</w:t>
+      </w:r>
+      <w:r>
+        <w:t xml:space="preserve"> </w:t>
+      </w:r>
+      <w:r>
+        <w:t>separate individual</w:t>
+      </w:r>
+      <w:r>
+        <w:t xml:space="preserve"> </w:t>
+      </w:r>
+      <w:r>
+        <w:t xml:space="preserve">objects, they </w:t>
+      </w:r>
+      <w:r>
+        <w:t xml:space="preserve">may </w:t>
+      </w:r>
+      <w:r>
+        <w:t xml:space="preserve">also </w:t>
+      </w:r>
+      <w:r>
+        <w:t xml:space="preserve">have </w:t>
+      </w:r>
+      <w:r>
+        <w:t xml:space="preserve">a different class, so </w:t>
+      </w:r>
+      <w:r>
+        <w:t xml:space="preserve">could </w:t>
+      </w:r>
+      <w:r>
+        <w:t xml:space="preserve">behave </w:t>
+      </w:r>
+      <w:r>
+        <w:t xml:space="preserve">differently, </w:t>
+      </w:r>
+      <w:r>
+        <w:t xml:space="preserve">but </w:t>
+      </w:r>
+      <w:r>
+        <w:t xml:space="preserve">since they seem to have the same interface, this might mean that </w:t>
+      </w:r>
+      <w:r>
+        <w:t>from the outside they</w:t>
+      </w:r>
+      <w:r>
+        <w:t xml:space="preserve"> might</w:t>
+      </w:r>
+      <w:r>
+        <w:t xml:space="preserve"> </w:t>
+      </w:r>
+      <w:r>
+        <w:t xml:space="preserve">look </w:t>
+      </w:r>
+      <w:r>
+        <w:t xml:space="preserve">the </w:t>
+      </w:r>
+      <w:r>
+        <w:t>same</w:t>
+      </w:r>
+      <w:r>
+        <w:t>.</w:t>
+      </w:r>
+      <w:r>
+        <w:t xml:space="preserve"> </w:t>
+      </w:r>
+      <w:r>
+        <w:t xml:space="preserve">An interface </w:t>
+      </w:r>
+      <w:r>
+        <w:t>line</w:t>
+      </w:r>
+      <w:r>
+        <w:t xml:space="preserve"> might </w:t>
+      </w:r>
+      <w:r>
+        <w:t xml:space="preserve">point </w:t>
+      </w:r>
+      <w:r>
+        <w:t>out the interface of the object.</w:t>
+      </w:r>
+    </w:p>
+    <w:p/>
+    <w:p>
+      <w:r>
+        <w:rPr>
+          <w:color w:val="FF0000"/>
+        </w:rPr>
+        <w:t>If</w:t>
+      </w:r>
+      <w:r>
+        <w:rPr>
+          <w:color w:val="FF0000"/>
+        </w:rPr>
+        <w:t>*</w:t>
+      </w:r>
+      <w:r>
+        <w:t xml:space="preserve"> two object symbols </w:t>
       </w:r>
       <w:r>
         <w:rPr>
@@ -7139,64 +7022,22 @@
         <w:t>are</w:t>
       </w:r>
       <w:r>
-        <w:t xml:space="preserve"> </w:t>
-      </w:r>
-      <w:r>
-        <w:rPr>
-          <w:color w:val="FF0000"/>
-        </w:rPr>
-        <w:t>separate</w:t>
-      </w:r>
-      <w:r>
-        <w:t xml:space="preserve"> </w:t>
-      </w:r>
-      <w:r>
-        <w:rPr>
-          <w:color w:val="FF0000"/>
-        </w:rPr>
-        <w:t>individual</w:t>
-      </w:r>
-      <w:r>
-        <w:rPr>
-          <w:color w:val="FF0000"/>
-        </w:rPr>
-        <w:t xml:space="preserve"> </w:t>
-      </w:r>
-      <w:r>
-        <w:t xml:space="preserve">objects, they also </w:t>
-      </w:r>
-      <w:r>
-        <w:rPr>
-          <w:color w:val="FF0000"/>
-        </w:rPr>
-        <w:t>have</w:t>
-      </w:r>
-      <w:r>
-        <w:t xml:space="preserve"> a different class, so </w:t>
-      </w:r>
-      <w:r>
-        <w:rPr>
-          <w:color w:val="FF0000"/>
-        </w:rPr>
-        <w:t>behave</w:t>
-      </w:r>
-      <w:r>
-        <w:t xml:space="preserve"> differently, </w:t>
-      </w:r>
-      <w:r>
-        <w:rPr>
-          <w:color w:val="FF0000"/>
-        </w:rPr>
-        <w:t>but</w:t>
-      </w:r>
-      <w:r>
-        <w:t xml:space="preserve"> from the outside they </w:t>
-      </w:r>
-      <w:r>
-        <w:rPr>
-          <w:color w:val="FF0000"/>
-        </w:rPr>
-        <w:t>look</w:t>
+        <w:t xml:space="preserve"> connected by a wavy line, it </w:t>
+      </w:r>
+      <w:r>
+        <w:rPr>
+          <w:color w:val="FF0000"/>
+        </w:rPr>
+        <w:t>means</w:t>
+      </w:r>
+      <w:r>
+        <w:t xml:space="preserve"> the objects </w:t>
+      </w:r>
+      <w:r>
+        <w:rPr>
+          <w:color w:val="FF0000"/>
+        </w:rPr>
+        <w:t>get</w:t>
       </w:r>
       <w:r>
         <w:t xml:space="preserve"> the </w:t>
@@ -7208,100 +7049,10 @@
         <w:t>same</w:t>
       </w:r>
       <w:r>
-        <w:t>.</w:t>
-      </w:r>
-      <w:r>
-        <w:t xml:space="preserve"> </w:t>
-      </w:r>
-      <w:r>
-        <w:t xml:space="preserve">Lines </w:t>
-      </w:r>
-      <w:r>
-        <w:rPr>
-          <w:color w:val="FF0000"/>
-        </w:rPr>
-        <w:t>do</w:t>
-      </w:r>
-      <w:r>
-        <w:t xml:space="preserve"> have a direction, going from one symbol to the next, </w:t>
-      </w:r>
-      <w:r>
-        <w:t xml:space="preserve">which </w:t>
-      </w:r>
-      <w:r>
-        <w:rPr>
-          <w:color w:val="FF0000"/>
-        </w:rPr>
-        <w:t>will</w:t>
-      </w:r>
-      <w:r>
-        <w:t xml:space="preserve"> be </w:t>
-      </w:r>
-      <w:r>
-        <w:rPr>
-          <w:color w:val="FF0000"/>
-        </w:rPr>
-        <w:t>explained</w:t>
-      </w:r>
-      <w:r>
-        <w:t xml:space="preserve"> later. An interface </w:t>
-      </w:r>
-      <w:r>
-        <w:t xml:space="preserve">line </w:t>
-      </w:r>
-      <w:r>
-        <w:rPr>
-          <w:color w:val="FF0000"/>
-        </w:rPr>
-        <w:t>points</w:t>
-      </w:r>
-      <w:r>
-        <w:t xml:space="preserve"> out the interface of the object.</w:t>
-      </w:r>
-    </w:p>
-    <w:p/>
-    <w:p>
-      <w:r>
-        <w:rPr>
-          <w:color w:val="FF0000"/>
-        </w:rPr>
-        <w:t>If</w:t>
-      </w:r>
-      <w:r>
-        <w:t xml:space="preserve"> two object symbols </w:t>
-      </w:r>
-      <w:r>
-        <w:rPr>
-          <w:color w:val="FF0000"/>
-        </w:rPr>
-        <w:t>are</w:t>
-      </w:r>
-      <w:r>
-        <w:t xml:space="preserve"> connected by a wavy line, it </w:t>
-      </w:r>
-      <w:r>
-        <w:rPr>
-          <w:color w:val="FF0000"/>
-        </w:rPr>
-        <w:t>means</w:t>
-      </w:r>
-      <w:r>
-        <w:t xml:space="preserve"> the objects </w:t>
-      </w:r>
-      <w:r>
-        <w:rPr>
-          <w:color w:val="FF0000"/>
-        </w:rPr>
-        <w:t>get</w:t>
-      </w:r>
-      <w:r>
-        <w:t xml:space="preserve"> the </w:t>
-      </w:r>
-      <w:r>
-        <w:rPr>
-          <w:color w:val="FF0000"/>
-        </w:rPr>
-        <w:t>same</w:t>
+        <w:rPr>
+          <w:color w:val="FF0000"/>
+        </w:rPr>
+        <w:t>*</w:t>
       </w:r>
       <w:r>
         <w:t xml:space="preserve"> value.</w:t>
@@ -7451,13 +7202,31 @@
         <w:t>us</w:t>
       </w:r>
       <w:r>
+        <w:rPr>
+          <w:color w:val="FF0000"/>
+        </w:rPr>
+        <w:t>*</w:t>
+      </w:r>
+      <w:r>
         <w:t xml:space="preserve"> to connections between object symbols. Command symbols </w:t>
       </w:r>
       <w:r>
         <w:rPr>
           <w:color w:val="FF0000"/>
         </w:rPr>
-        <w:t xml:space="preserve">can </w:t>
+        <w:t>can</w:t>
+      </w:r>
+      <w:r>
+        <w:rPr>
+          <w:color w:val="FF0000"/>
+        </w:rPr>
+        <w:t>*</w:t>
+      </w:r>
+      <w:r>
+        <w:rPr>
+          <w:color w:val="FF0000"/>
+        </w:rPr>
+        <w:t xml:space="preserve"> </w:t>
       </w:r>
       <w:r>
         <w:t>be connected with different types of lines.</w:t>
@@ -7465,6 +7234,11 @@
     </w:p>
     <w:p/>
     <w:p>
+      <w:pPr>
+        <w:rPr>
+          <w:color w:val="FF0000"/>
+        </w:rPr>
+      </w:pPr>
       <w:r>
         <w:rPr>
           <w:color w:val="FF0000"/>
@@ -7478,6 +7252,12 @@
         <w:t>n</w:t>
       </w:r>
       <w:r>
+        <w:rPr>
+          <w:color w:val="FF0000"/>
+        </w:rPr>
+        <w:t>*</w:t>
+      </w:r>
+      <w:r>
         <w:t xml:space="preserve"> two</w:t>
       </w:r>
       <w:r>
@@ -7508,6 +7288,12 @@
         <w:t>both</w:t>
       </w:r>
       <w:r>
+        <w:rPr>
+          <w:color w:val="FF0000"/>
+        </w:rPr>
+        <w:t>*</w:t>
+      </w:r>
+      <w:r>
         <w:t xml:space="preserve"> </w:t>
       </w:r>
       <w:r>
@@ -7517,6 +7303,12 @@
         <w:t>represent</w:t>
       </w:r>
       <w:r>
+        <w:rPr>
+          <w:color w:val="FF0000"/>
+        </w:rPr>
+        <w:t>*</w:t>
+      </w:r>
+      <w:r>
         <w:t xml:space="preserve"> the </w:t>
       </w:r>
       <w:r>
@@ -7524,6 +7316,12 @@
           <w:color w:val="FF0000"/>
         </w:rPr>
         <w:t>same</w:t>
+      </w:r>
+      <w:r>
+        <w:rPr>
+          <w:color w:val="FF0000"/>
+        </w:rPr>
+        <w:t>*</w:t>
       </w:r>
       <w:r>
         <w:t xml:space="preserve"> command object.</w:t>
@@ -7662,6 +7460,12 @@
         <w:t>because</w:t>
       </w:r>
       <w:r>
+        <w:rPr>
+          <w:color w:val="FF0000"/>
+        </w:rPr>
+        <w:t>*</w:t>
+      </w:r>
+      <w:r>
         <w:t xml:space="preserve"> it </w:t>
       </w:r>
       <w:r>
@@ -7737,7 +7541,19 @@
         <w:rPr>
           <w:color w:val="FF0000"/>
         </w:rPr>
-        <w:t xml:space="preserve">actual </w:t>
+        <w:t>actual</w:t>
+      </w:r>
+      <w:r>
+        <w:rPr>
+          <w:color w:val="FF0000"/>
+        </w:rPr>
+        <w:t>*</w:t>
+      </w:r>
+      <w:r>
+        <w:rPr>
+          <w:color w:val="FF0000"/>
+        </w:rPr>
+        <w:t xml:space="preserve"> </w:t>
       </w:r>
       <w:r>
         <w:t xml:space="preserve">executable object </w:t>
@@ -7806,7 +7622,19 @@
         <w:rPr>
           <w:color w:val="FF0000"/>
         </w:rPr>
-        <w:t xml:space="preserve">same </w:t>
+        <w:t>same</w:t>
+      </w:r>
+      <w:r>
+        <w:rPr>
+          <w:color w:val="FF0000"/>
+        </w:rPr>
+        <w:t>*</w:t>
+      </w:r>
+      <w:r>
+        <w:rPr>
+          <w:color w:val="FF0000"/>
+        </w:rPr>
+        <w:t xml:space="preserve"> </w:t>
       </w:r>
       <w:r>
         <w:t xml:space="preserve">class, or definition, which </w:t>
@@ -7842,7 +7670,19 @@
         <w:rPr>
           <w:color w:val="FF0000"/>
         </w:rPr>
-        <w:t xml:space="preserve">individual </w:t>
+        <w:t>individual</w:t>
+      </w:r>
+      <w:r>
+        <w:rPr>
+          <w:color w:val="FF0000"/>
+        </w:rPr>
+        <w:t>*</w:t>
+      </w:r>
+      <w:r>
+        <w:rPr>
+          <w:color w:val="FF0000"/>
+        </w:rPr>
+        <w:t xml:space="preserve"> </w:t>
       </w:r>
       <w:r>
         <w:t>object.</w:t>
@@ -7976,7 +7816,19 @@
         <w:rPr>
           <w:color w:val="FF0000"/>
         </w:rPr>
-        <w:t xml:space="preserve">because </w:t>
+        <w:t>because</w:t>
+      </w:r>
+      <w:r>
+        <w:rPr>
+          <w:color w:val="FF0000"/>
+        </w:rPr>
+        <w:t>*</w:t>
+      </w:r>
+      <w:r>
+        <w:rPr>
+          <w:color w:val="FF0000"/>
+        </w:rPr>
+        <w:t xml:space="preserve"> </w:t>
       </w:r>
       <w:r>
         <w:t xml:space="preserve">it </w:t>
@@ -8033,7 +7885,19 @@
         <w:rPr>
           <w:color w:val="FF0000"/>
         </w:rPr>
-        <w:t xml:space="preserve">individual </w:t>
+        <w:t>individual</w:t>
+      </w:r>
+      <w:r>
+        <w:rPr>
+          <w:color w:val="FF0000"/>
+        </w:rPr>
+        <w:t>*</w:t>
+      </w:r>
+      <w:r>
+        <w:rPr>
+          <w:color w:val="FF0000"/>
+        </w:rPr>
+        <w:t xml:space="preserve"> </w:t>
       </w:r>
       <w:r>
         <w:t xml:space="preserve">object. Dashed lines </w:t>
@@ -8051,7 +7915,19 @@
         <w:rPr>
           <w:color w:val="FF0000"/>
         </w:rPr>
-        <w:t xml:space="preserve">be freely </w:t>
+        <w:t>be freely</w:t>
+      </w:r>
+      <w:r>
+        <w:rPr>
+          <w:color w:val="FF0000"/>
+        </w:rPr>
+        <w:t>*</w:t>
+      </w:r>
+      <w:r>
+        <w:rPr>
+          <w:color w:val="FF0000"/>
+        </w:rPr>
+        <w:t xml:space="preserve"> </w:t>
       </w:r>
       <w:r>
         <w:t xml:space="preserve">used to connect </w:t>
@@ -8099,7 +7975,19 @@
         <w:rPr>
           <w:color w:val="FF0000"/>
         </w:rPr>
-        <w:t xml:space="preserve">same </w:t>
+        <w:t>same</w:t>
+      </w:r>
+      <w:r>
+        <w:rPr>
+          <w:color w:val="FF0000"/>
+        </w:rPr>
+        <w:t>*</w:t>
+      </w:r>
+      <w:r>
+        <w:rPr>
+          <w:color w:val="FF0000"/>
+        </w:rPr>
+        <w:t xml:space="preserve"> </w:t>
       </w:r>
       <w:r>
         <w:t xml:space="preserve">interface, which </w:t>
@@ -8132,7 +8020,19 @@
         <w:rPr>
           <w:color w:val="FF0000"/>
         </w:rPr>
-        <w:t xml:space="preserve">same </w:t>
+        <w:t>same</w:t>
+      </w:r>
+      <w:r>
+        <w:rPr>
+          <w:color w:val="FF0000"/>
+        </w:rPr>
+        <w:t>*</w:t>
+      </w:r>
+      <w:r>
+        <w:rPr>
+          <w:color w:val="FF0000"/>
+        </w:rPr>
+        <w:t xml:space="preserve"> </w:t>
       </w:r>
       <w:r>
         <w:t xml:space="preserve">parameters as the other </w:t>
@@ -8162,7 +8062,19 @@
         <w:rPr>
           <w:color w:val="FF0000"/>
         </w:rPr>
-        <w:t xml:space="preserve">same </w:t>
+        <w:t>same</w:t>
+      </w:r>
+      <w:r>
+        <w:rPr>
+          <w:color w:val="FF0000"/>
+        </w:rPr>
+        <w:t>*</w:t>
+      </w:r>
+      <w:r>
+        <w:rPr>
+          <w:color w:val="FF0000"/>
+        </w:rPr>
+        <w:t xml:space="preserve"> </w:t>
       </w:r>
       <w:r>
         <w:t xml:space="preserve">interface </w:t>
@@ -8183,6 +8095,9 @@
     <w:p/>
     <w:p>
       <w:r>
+        <w:rPr>
+          <w:noProof/>
+        </w:rPr>
         <w:drawing>
           <wp:inline distT="0" distB="0" distL="0" distR="0">
             <wp:extent cx="1367155" cy="483870"/>
@@ -8543,7 +8458,19 @@
         <w:rPr>
           <w:color w:val="FF0000"/>
         </w:rPr>
-        <w:t xml:space="preserve">more intuitive </w:t>
+        <w:t>more intuitive</w:t>
+      </w:r>
+      <w:r>
+        <w:rPr>
+          <w:color w:val="FF0000"/>
+        </w:rPr>
+        <w:t>*</w:t>
+      </w:r>
+      <w:r>
+        <w:rPr>
+          <w:color w:val="FF0000"/>
+        </w:rPr>
+        <w:t xml:space="preserve"> </w:t>
       </w:r>
       <w:r>
         <w:t xml:space="preserve">that way: the </w:t>
@@ -9006,7 +8933,19 @@
         <w:rPr>
           <w:color w:val="FF0000"/>
         </w:rPr>
-        <w:t xml:space="preserve">If </w:t>
+        <w:t>If</w:t>
+      </w:r>
+      <w:r>
+        <w:rPr>
+          <w:color w:val="FF0000"/>
+        </w:rPr>
+        <w:t>*</w:t>
+      </w:r>
+      <w:r>
+        <w:rPr>
+          <w:color w:val="FF0000"/>
+        </w:rPr>
+        <w:t xml:space="preserve"> </w:t>
       </w:r>
       <w:r>
         <w:t xml:space="preserve">the direction </w:t>
@@ -9024,7 +8963,19 @@
         <w:rPr>
           <w:color w:val="FF0000"/>
         </w:rPr>
-        <w:t xml:space="preserve">you have to denote </w:t>
+        <w:t>you have to denote</w:t>
+      </w:r>
+      <w:r>
+        <w:rPr>
+          <w:color w:val="FF0000"/>
+        </w:rPr>
+        <w:t>*</w:t>
+      </w:r>
+      <w:r>
+        <w:rPr>
+          <w:color w:val="FF0000"/>
+        </w:rPr>
+        <w:t xml:space="preserve"> </w:t>
       </w:r>
       <w:r>
         <w:t>that with an access mark.</w:t>
@@ -9116,10 +9067,19 @@
         <w:rPr>
           <w:color w:val="FF0000"/>
         </w:rPr>
-        <w:t>now is</w:t>
-      </w:r>
-      <w:r>
-        <w:t>`</w:t>
+        <w:t>now</w:t>
+      </w:r>
+      <w:r>
+        <w:rPr>
+          <w:color w:val="FF0000"/>
+        </w:rPr>
+        <w:t>*</w:t>
+      </w:r>
+      <w:r>
+        <w:rPr>
+          <w:color w:val="FF0000"/>
+        </w:rPr>
+        <w:t xml:space="preserve"> is</w:t>
       </w:r>
       <w:r>
         <w:t xml:space="preserve"> a pointer to </w:t>
@@ -9171,7 +9131,31 @@
         <w:rPr>
           <w:color w:val="FF0000"/>
         </w:rPr>
-        <w:t xml:space="preserve">is more likely </w:t>
+        <w:t>is more</w:t>
+      </w:r>
+      <w:r>
+        <w:rPr>
+          <w:color w:val="FF0000"/>
+        </w:rPr>
+        <w:t>*</w:t>
+      </w:r>
+      <w:r>
+        <w:rPr>
+          <w:color w:val="FF0000"/>
+        </w:rPr>
+        <w:t xml:space="preserve"> likely</w:t>
+      </w:r>
+      <w:r>
+        <w:rPr>
+          <w:color w:val="FF0000"/>
+        </w:rPr>
+        <w:t>*</w:t>
+      </w:r>
+      <w:r>
+        <w:rPr>
+          <w:color w:val="FF0000"/>
+        </w:rPr>
+        <w:t xml:space="preserve"> </w:t>
       </w:r>
       <w:r>
         <w:t xml:space="preserve">to redirect to the </w:t>
@@ -9305,7 +9289,19 @@
         <w:rPr>
           <w:color w:val="FF0000"/>
         </w:rPr>
-        <w:t xml:space="preserve">because </w:t>
+        <w:t>because</w:t>
+      </w:r>
+      <w:r>
+        <w:rPr>
+          <w:color w:val="FF0000"/>
+        </w:rPr>
+        <w:t>*</w:t>
+      </w:r>
+      <w:r>
+        <w:rPr>
+          <w:color w:val="FF0000"/>
+        </w:rPr>
+        <w:t xml:space="preserve"> </w:t>
       </w:r>
       <w:r>
         <w:t xml:space="preserve">it </w:t>
@@ -9350,7 +9346,19 @@
         <w:rPr>
           <w:color w:val="FF0000"/>
         </w:rPr>
-        <w:t xml:space="preserve">If </w:t>
+        <w:t>If</w:t>
+      </w:r>
+      <w:r>
+        <w:rPr>
+          <w:color w:val="FF0000"/>
+        </w:rPr>
+        <w:t>*</w:t>
+      </w:r>
+      <w:r>
+        <w:rPr>
+          <w:color w:val="FF0000"/>
+        </w:rPr>
+        <w:t xml:space="preserve"> </w:t>
       </w:r>
       <w:r>
         <w:t xml:space="preserve">the direction </w:t>
@@ -9473,7 +9481,19 @@
         <w:rPr>
           <w:color w:val="FF0000"/>
         </w:rPr>
-        <w:t xml:space="preserve">When </w:t>
+        <w:t>When</w:t>
+      </w:r>
+      <w:r>
+        <w:rPr>
+          <w:color w:val="FF0000"/>
+        </w:rPr>
+        <w:t>*</w:t>
+      </w:r>
+      <w:r>
+        <w:rPr>
+          <w:color w:val="FF0000"/>
+        </w:rPr>
+        <w:t xml:space="preserve"> </w:t>
       </w:r>
       <w:r>
         <w:t>a line crosses symbol</w:t>
@@ -9686,7 +9706,19 @@
         <w:rPr>
           <w:color w:val="FF0000"/>
         </w:rPr>
-        <w:t xml:space="preserve">If </w:t>
+        <w:t>If</w:t>
+      </w:r>
+      <w:r>
+        <w:rPr>
+          <w:color w:val="FF0000"/>
+        </w:rPr>
+        <w:t>*</w:t>
+      </w:r>
+      <w:r>
+        <w:rPr>
+          <w:color w:val="FF0000"/>
+        </w:rPr>
+        <w:t xml:space="preserve"> </w:t>
       </w:r>
       <w:r>
         <w:t xml:space="preserve">an access </w:t>
@@ -9707,7 +9739,19 @@
         <w:rPr>
           <w:color w:val="FF0000"/>
         </w:rPr>
-        <w:t xml:space="preserve">is by default </w:t>
+        <w:t>is by default</w:t>
+      </w:r>
+      <w:r>
+        <w:rPr>
+          <w:color w:val="FF0000"/>
+        </w:rPr>
+        <w:t>*</w:t>
+      </w:r>
+      <w:r>
+        <w:rPr>
+          <w:color w:val="FF0000"/>
+        </w:rPr>
+        <w:t xml:space="preserve"> </w:t>
       </w:r>
       <w:r>
         <w:t xml:space="preserve">put in the section between the exits and entrances. </w:t>
@@ -9716,7 +9760,19 @@
         <w:rPr>
           <w:color w:val="FF0000"/>
         </w:rPr>
-        <w:t xml:space="preserve">So </w:t>
+        <w:t>So</w:t>
+      </w:r>
+      <w:r>
+        <w:rPr>
+          <w:color w:val="FF0000"/>
+        </w:rPr>
+        <w:t>*</w:t>
+      </w:r>
+      <w:r>
+        <w:rPr>
+          <w:color w:val="FF0000"/>
+        </w:rPr>
+        <w:t xml:space="preserve"> </w:t>
       </w:r>
       <w:r>
         <w:rPr>
@@ -9835,7 +9891,19 @@
         <w:rPr>
           <w:color w:val="FF0000"/>
         </w:rPr>
-        <w:t xml:space="preserve">If </w:t>
+        <w:t>If</w:t>
+      </w:r>
+      <w:r>
+        <w:rPr>
+          <w:color w:val="FF0000"/>
+        </w:rPr>
+        <w:t>*</w:t>
+      </w:r>
+      <w:r>
+        <w:rPr>
+          <w:color w:val="FF0000"/>
+        </w:rPr>
+        <w:t xml:space="preserve"> </w:t>
       </w:r>
       <w:r>
         <w:t xml:space="preserve">the part of the line between exits and entrances </w:t>
@@ -9853,7 +9921,19 @@
         <w:rPr>
           <w:color w:val="FF0000"/>
         </w:rPr>
-        <w:t xml:space="preserve">then </w:t>
+        <w:t>then</w:t>
+      </w:r>
+      <w:r>
+        <w:rPr>
+          <w:color w:val="FF0000"/>
+        </w:rPr>
+        <w:t>*</w:t>
+      </w:r>
+      <w:r>
+        <w:rPr>
+          <w:color w:val="FF0000"/>
+        </w:rPr>
+        <w:t xml:space="preserve"> </w:t>
       </w:r>
       <w:r>
         <w:t xml:space="preserve">the access </w:t>
@@ -10076,7 +10156,19 @@
         <w:rPr>
           <w:color w:val="FF0000"/>
         </w:rPr>
-        <w:t xml:space="preserve">because </w:t>
+        <w:t>because</w:t>
+      </w:r>
+      <w:r>
+        <w:rPr>
+          <w:color w:val="FF0000"/>
+        </w:rPr>
+        <w:t>*</w:t>
+      </w:r>
+      <w:r>
+        <w:rPr>
+          <w:color w:val="FF0000"/>
+        </w:rPr>
+        <w:t xml:space="preserve"> </w:t>
       </w:r>
       <w:r>
         <w:t xml:space="preserve">then </w:t>
@@ -10106,7 +10198,19 @@
         <w:rPr>
           <w:color w:val="FF0000"/>
         </w:rPr>
-        <w:t xml:space="preserve">other </w:t>
+        <w:t>other</w:t>
+      </w:r>
+      <w:r>
+        <w:rPr>
+          <w:color w:val="FF0000"/>
+        </w:rPr>
+        <w:t>*</w:t>
+      </w:r>
+      <w:r>
+        <w:rPr>
+          <w:color w:val="FF0000"/>
+        </w:rPr>
+        <w:t xml:space="preserve"> </w:t>
       </w:r>
       <w:r>
         <w:t xml:space="preserve">direction. </w:t>
@@ -10136,87 +10240,15 @@
           <w:iCs/>
           <w:color w:val="FF0000"/>
         </w:rPr>
-        <w:t xml:space="preserve">last </w:t>
+        <w:t>last</w:t>
       </w:r>
       <w:r>
         <w:rPr>
           <w:i/>
           <w:iCs/>
-        </w:rPr>
-        <w:t xml:space="preserve">border in view </w:t>
-      </w:r>
-      <w:r>
-        <w:t xml:space="preserve">that </w:t>
-      </w:r>
-      <w:r>
-        <w:rPr>
-          <w:color w:val="FF0000"/>
-        </w:rPr>
-        <w:t xml:space="preserve">is </w:t>
-      </w:r>
-      <w:r>
-        <w:t>entered or exited.</w:t>
-      </w:r>
-    </w:p>
-    <w:p>
-      <w:pPr>
-        <w:pStyle w:val="Heading4"/>
-      </w:pPr>
-      <w:r>
-        <w:t xml:space="preserve">Line </w:t>
-      </w:r>
-      <w:r>
-        <w:t>O</w:t>
-      </w:r>
-      <w:r>
-        <w:t>wnership</w:t>
-      </w:r>
-    </w:p>
-    <w:p>
-      <w:r>
-        <w:t xml:space="preserve">An object symbol </w:t>
-      </w:r>
-      <w:r>
-        <w:rPr>
-          <w:color w:val="FF0000"/>
-        </w:rPr>
-        <w:t xml:space="preserve">can only </w:t>
-      </w:r>
-      <w:r>
-        <w:t xml:space="preserve">have </w:t>
-      </w:r>
-      <w:r>
-        <w:rPr>
-          <w:color w:val="FF0000"/>
-        </w:rPr>
-        <w:t xml:space="preserve">one </w:t>
-      </w:r>
-      <w:r>
-        <w:t xml:space="preserve">object line, </w:t>
-      </w:r>
-      <w:r>
-        <w:rPr>
-          <w:color w:val="FF0000"/>
-        </w:rPr>
-        <w:t xml:space="preserve">one </w:t>
-      </w:r>
-      <w:r>
-        <w:t xml:space="preserve">class line and </w:t>
-      </w:r>
-      <w:r>
-        <w:rPr>
-          <w:color w:val="FF0000"/>
-        </w:rPr>
-        <w:t xml:space="preserve">one </w:t>
-      </w:r>
-      <w:r>
-        <w:t xml:space="preserve">interface line. The lines </w:t>
-      </w:r>
-      <w:r>
-        <w:rPr>
-          <w:color w:val="FF0000"/>
-        </w:rPr>
-        <w:t xml:space="preserve">point </w:t>
+          <w:color w:val="FF0000"/>
+        </w:rPr>
+        <w:t>*</w:t>
       </w:r>
       <w:r>
         <w:rPr>
@@ -10224,7 +10256,139 @@
           <w:iCs/>
           <w:color w:val="FF0000"/>
         </w:rPr>
+        <w:t xml:space="preserve"> </w:t>
+      </w:r>
+      <w:r>
+        <w:rPr>
+          <w:i/>
+          <w:iCs/>
+        </w:rPr>
+        <w:t xml:space="preserve">border in view </w:t>
+      </w:r>
+      <w:r>
+        <w:t xml:space="preserve">that </w:t>
+      </w:r>
+      <w:r>
+        <w:rPr>
+          <w:color w:val="FF0000"/>
+        </w:rPr>
+        <w:t xml:space="preserve">is </w:t>
+      </w:r>
+      <w:r>
+        <w:t>entered or exited.</w:t>
+      </w:r>
+    </w:p>
+    <w:p>
+      <w:pPr>
+        <w:pStyle w:val="Heading4"/>
+      </w:pPr>
+      <w:r>
+        <w:t xml:space="preserve">Line </w:t>
+      </w:r>
+      <w:r>
+        <w:t>O</w:t>
+      </w:r>
+      <w:r>
+        <w:t>wnership</w:t>
+      </w:r>
+    </w:p>
+    <w:p>
+      <w:r>
+        <w:t xml:space="preserve">An object symbol </w:t>
+      </w:r>
+      <w:r>
+        <w:rPr>
+          <w:color w:val="FF0000"/>
+        </w:rPr>
+        <w:t xml:space="preserve">can only </w:t>
+      </w:r>
+      <w:r>
+        <w:t xml:space="preserve">have </w:t>
+      </w:r>
+      <w:r>
+        <w:rPr>
+          <w:color w:val="FF0000"/>
+        </w:rPr>
+        <w:t>one</w:t>
+      </w:r>
+      <w:r>
+        <w:rPr>
+          <w:color w:val="FF0000"/>
+        </w:rPr>
+        <w:t>*</w:t>
+      </w:r>
+      <w:r>
+        <w:rPr>
+          <w:color w:val="FF0000"/>
+        </w:rPr>
+        <w:t xml:space="preserve"> </w:t>
+      </w:r>
+      <w:r>
+        <w:t xml:space="preserve">object line, </w:t>
+      </w:r>
+      <w:r>
+        <w:rPr>
+          <w:color w:val="FF0000"/>
+        </w:rPr>
+        <w:t>one</w:t>
+      </w:r>
+      <w:r>
+        <w:rPr>
+          <w:color w:val="FF0000"/>
+        </w:rPr>
+        <w:t>*</w:t>
+      </w:r>
+      <w:r>
+        <w:rPr>
+          <w:color w:val="FF0000"/>
+        </w:rPr>
+        <w:t xml:space="preserve"> </w:t>
+      </w:r>
+      <w:r>
+        <w:t xml:space="preserve">class line and </w:t>
+      </w:r>
+      <w:r>
+        <w:rPr>
+          <w:color w:val="FF0000"/>
+        </w:rPr>
+        <w:t>one</w:t>
+      </w:r>
+      <w:r>
+        <w:rPr>
+          <w:color w:val="FF0000"/>
+        </w:rPr>
+        <w:t>*</w:t>
+      </w:r>
+      <w:r>
+        <w:rPr>
+          <w:color w:val="FF0000"/>
+        </w:rPr>
+        <w:t xml:space="preserve"> </w:t>
+      </w:r>
+      <w:r>
+        <w:t xml:space="preserve">interface line. The lines </w:t>
+      </w:r>
+      <w:r>
+        <w:rPr>
+          <w:color w:val="FF0000"/>
+        </w:rPr>
+        <w:t xml:space="preserve">point </w:t>
+      </w:r>
+      <w:r>
+        <w:rPr>
+          <w:i/>
+          <w:iCs/>
+          <w:color w:val="FF0000"/>
+        </w:rPr>
         <w:t>away</w:t>
+      </w:r>
+      <w:r>
+        <w:rPr>
+          <w:i/>
+          <w:iCs/>
+          <w:color w:val="FF0000"/>
+        </w:rPr>
+        <w:t>*</w:t>
       </w:r>
       <w:r>
         <w:rPr>
@@ -10422,7 +10586,19 @@
         <w:rPr>
           <w:color w:val="FF0000"/>
         </w:rPr>
-        <w:t xml:space="preserve">one </w:t>
+        <w:t>one</w:t>
+      </w:r>
+      <w:r>
+        <w:rPr>
+          <w:color w:val="FF0000"/>
+        </w:rPr>
+        <w:t>*</w:t>
+      </w:r>
+      <w:r>
+        <w:rPr>
+          <w:color w:val="FF0000"/>
+        </w:rPr>
+        <w:t xml:space="preserve"> </w:t>
       </w:r>
       <w:r>
         <w:t xml:space="preserve">reference line, </w:t>
@@ -10431,7 +10607,19 @@
         <w:rPr>
           <w:color w:val="FF0000"/>
         </w:rPr>
-        <w:t xml:space="preserve">one </w:t>
+        <w:t>one</w:t>
+      </w:r>
+      <w:r>
+        <w:rPr>
+          <w:color w:val="FF0000"/>
+        </w:rPr>
+        <w:t>*</w:t>
+      </w:r>
+      <w:r>
+        <w:rPr>
+          <w:color w:val="FF0000"/>
+        </w:rPr>
+        <w:t xml:space="preserve"> </w:t>
       </w:r>
       <w:r>
         <w:t xml:space="preserve">definition line and </w:t>
@@ -10440,7 +10628,19 @@
         <w:rPr>
           <w:color w:val="FF0000"/>
         </w:rPr>
-        <w:t xml:space="preserve">one </w:t>
+        <w:t>one</w:t>
+      </w:r>
+      <w:r>
+        <w:rPr>
+          <w:color w:val="FF0000"/>
+        </w:rPr>
+        <w:t>*</w:t>
+      </w:r>
+      <w:r>
+        <w:rPr>
+          <w:color w:val="FF0000"/>
+        </w:rPr>
+        <w:t xml:space="preserve"> </w:t>
       </w:r>
       <w:r>
         <w:t>interface line.</w:t>
@@ -10455,7 +10655,19 @@
         <w:rPr>
           <w:color w:val="FF0000"/>
         </w:rPr>
-        <w:t xml:space="preserve">never gets </w:t>
+        <w:t>never gets</w:t>
+      </w:r>
+      <w:r>
+        <w:rPr>
+          <w:color w:val="FF0000"/>
+        </w:rPr>
+        <w:t>*</w:t>
+      </w:r>
+      <w:r>
+        <w:rPr>
+          <w:color w:val="FF0000"/>
+        </w:rPr>
+        <w:t xml:space="preserve"> </w:t>
       </w:r>
       <w:r>
         <w:t xml:space="preserve">a name. They </w:t>
@@ -10744,14 +10956,24 @@
       <w:r>
         <w:t xml:space="preserve">left out </w:t>
       </w:r>
-      <w:proofErr w:type="spellStart"/>
-      <w:r>
-        <w:rPr>
-          <w:color w:val="FF0000"/>
-        </w:rPr>
-        <w:t>altogheter</w:t>
-      </w:r>
-      <w:proofErr w:type="spellEnd"/>
+      <w:r>
+        <w:rPr>
+          <w:color w:val="FF0000"/>
+        </w:rPr>
+        <w:t>altoget</w:t>
+      </w:r>
+      <w:r>
+        <w:rPr>
+          <w:color w:val="FF0000"/>
+        </w:rPr>
+        <w:t>h</w:t>
+      </w:r>
+      <w:r>
+        <w:rPr>
+          <w:color w:val="FF0000"/>
+        </w:rPr>
+        <w:t>er</w:t>
+      </w:r>
       <w:r>
         <w:t xml:space="preserve">, </w:t>
       </w:r>
@@ -10759,7 +10981,19 @@
         <w:rPr>
           <w:color w:val="FF0000"/>
         </w:rPr>
-        <w:t xml:space="preserve">because </w:t>
+        <w:t>because</w:t>
+      </w:r>
+      <w:r>
+        <w:rPr>
+          <w:color w:val="FF0000"/>
+        </w:rPr>
+        <w:t>*</w:t>
+      </w:r>
+      <w:r>
+        <w:rPr>
+          <w:color w:val="FF0000"/>
+        </w:rPr>
+        <w:t xml:space="preserve"> </w:t>
       </w:r>
       <w:r>
         <w:t xml:space="preserve">the </w:t>
@@ -10917,13 +11151,34 @@
         <w:t>Protected</w:t>
       </w:r>
       <w:r>
-        <w:t xml:space="preserve">, meaning, that it </w:t>
-      </w:r>
-      <w:r>
-        <w:rPr>
-          <w:color w:val="FF0000"/>
-        </w:rPr>
-        <w:t xml:space="preserve">is only </w:t>
+        <w:t xml:space="preserve">, </w:t>
+      </w:r>
+      <w:r>
+        <w:rPr>
+          <w:color w:val="FF0000"/>
+        </w:rPr>
+        <w:t>meaning</w:t>
+      </w:r>
+      <w:r>
+        <w:t xml:space="preserve">, that it </w:t>
+      </w:r>
+      <w:r>
+        <w:rPr>
+          <w:color w:val="FF0000"/>
+        </w:rPr>
+        <w:t>is only</w:t>
+      </w:r>
+      <w:r>
+        <w:rPr>
+          <w:color w:val="FF0000"/>
+        </w:rPr>
+        <w:t>*</w:t>
+      </w:r>
+      <w:r>
+        <w:rPr>
+          <w:color w:val="FF0000"/>
+        </w:rPr>
+        <w:t xml:space="preserve"> </w:t>
       </w:r>
       <w:r>
         <w:t xml:space="preserve">accessible </w:t>
@@ -10932,7 +11187,19 @@
         <w:rPr>
           <w:color w:val="FF0000"/>
         </w:rPr>
-        <w:t xml:space="preserve">when </w:t>
+        <w:t>when</w:t>
+      </w:r>
+      <w:r>
+        <w:rPr>
+          <w:color w:val="FF0000"/>
+        </w:rPr>
+        <w:t>*</w:t>
+      </w:r>
+      <w:r>
+        <w:rPr>
+          <w:color w:val="FF0000"/>
+        </w:rPr>
+        <w:t xml:space="preserve"> </w:t>
       </w:r>
       <w:r>
         <w:t xml:space="preserve">the symbol that </w:t>
@@ -10984,7 +11251,19 @@
         <w:rPr>
           <w:color w:val="FF0000"/>
         </w:rPr>
-        <w:t xml:space="preserve">Sometime </w:t>
+        <w:t>Sometime</w:t>
+      </w:r>
+      <w:r>
+        <w:rPr>
+          <w:color w:val="FF0000"/>
+        </w:rPr>
+        <w:t>s*</w:t>
+      </w:r>
+      <w:r>
+        <w:rPr>
+          <w:color w:val="FF0000"/>
+        </w:rPr>
+        <w:t xml:space="preserve"> </w:t>
       </w:r>
       <w:r>
         <w:t xml:space="preserve">two lines </w:t>
@@ -11011,7 +11290,19 @@
         <w:rPr>
           <w:color w:val="FF0000"/>
         </w:rPr>
-        <w:t xml:space="preserve">one </w:t>
+        <w:t>one</w:t>
+      </w:r>
+      <w:r>
+        <w:rPr>
+          <w:color w:val="FF0000"/>
+        </w:rPr>
+        <w:t>*</w:t>
+      </w:r>
+      <w:r>
+        <w:rPr>
+          <w:color w:val="FF0000"/>
+        </w:rPr>
+        <w:t xml:space="preserve"> </w:t>
       </w:r>
       <w:r>
         <w:t xml:space="preserve">line. This </w:t>
@@ -11035,6 +11326,9 @@
     <w:p/>
     <w:p>
       <w:r>
+        <w:rPr>
+          <w:noProof/>
+        </w:rPr>
         <w:drawing>
           <wp:inline distT="0" distB="0" distL="0" distR="0">
             <wp:extent cx="1432560" cy="659765"/>
@@ -11092,7 +11386,10 @@
         <w:t>They merge together to one line:</w:t>
       </w:r>
     </w:p>
-    <w:p/>
+    <w:p>
+      <w:bookmarkStart w:id="0" w:name="_GoBack"/>
+      <w:bookmarkEnd w:id="0"/>
+    </w:p>
     <w:p>
       <w:pPr>
         <w:ind w:left="852"/>
@@ -18534,7 +18831,7 @@
 </file>
 
 <file path=customXml/itemProps1.xml><?xml version="1.0" encoding="utf-8"?>
-<ds:datastoreItem xmlns:ds="http://schemas.openxmlformats.org/officeDocument/2006/customXml" ds:itemID="{8730DC0F-E777-4E97-9FFB-47E7273D1C59}">
+<ds:datastoreItem xmlns:ds="http://schemas.openxmlformats.org/officeDocument/2006/customXml" ds:itemID="{6601A52D-211F-4898-AA18-77C581686F19}">
   <ds:schemaRefs>
     <ds:schemaRef ds:uri="http://schemas.openxmlformats.org/officeDocument/2006/bibliography"/>
   </ds:schemaRefs>

</xml_diff>

<commit_message>
Circle Language Spec: Basic Diagram Elements: Reformulated in an attempt for more word diversity. There are also texts that describe how the shapes were chosen to represent the things they might represent. Not totally sure it belongs there.
</commit_message>
<xml_diff>
--- a/1.1. Circle Language Spec/03. Basic Diagram Elements/Basic Diagram Elements.docx
+++ b/1.1. Circle Language Spec/03. Basic Diagram Elements/Basic Diagram Elements.docx
@@ -51,6 +51,42 @@
         <w:t>Basic Diagram Elements</w:t>
       </w:r>
     </w:p>
+    <w:p>
+      <w:r>
+        <w:t>This article attempt</w:t>
+      </w:r>
+      <w:r>
+        <w:t>s</w:t>
+      </w:r>
+      <w:r>
+        <w:t xml:space="preserve"> to give a more </w:t>
+      </w:r>
+      <w:r>
+        <w:t xml:space="preserve">or less </w:t>
+      </w:r>
+      <w:r>
+        <w:t xml:space="preserve">formal overview of elements that might </w:t>
+      </w:r>
+      <w:r>
+        <w:t xml:space="preserve">appear </w:t>
+      </w:r>
+      <w:r>
+        <w:t>in the diagrams.</w:t>
+      </w:r>
+      <w:r>
+        <w:t xml:space="preserve"> For some reason </w:t>
+      </w:r>
+      <w:r>
+        <w:t xml:space="preserve">the choices for the different shapes is </w:t>
+      </w:r>
+      <w:r>
+        <w:t xml:space="preserve">sometimes </w:t>
+      </w:r>
+      <w:r>
+        <w:t>commented on too.</w:t>
+      </w:r>
+    </w:p>
+    <w:p/>
     <w:p>
       <w:r>
         <w:t>The diagrams</w:t>
@@ -1206,7 +1242,7 @@
         <w:t xml:space="preserve">and other values </w:t>
       </w:r>
       <w:r>
-        <w:t xml:space="preserve">would </w:t>
+        <w:t xml:space="preserve">could </w:t>
       </w:r>
       <w:r>
         <w:t xml:space="preserve">also </w:t>
@@ -1218,10 +1254,7 @@
         <w:t>as text</w:t>
       </w:r>
       <w:r>
-        <w:t xml:space="preserve"> perhaps</w:t>
-      </w:r>
-      <w:r>
-        <w:t>:</w:t>
+        <w:t>.</w:t>
       </w:r>
     </w:p>
     <w:p/>
@@ -1240,201 +1273,231 @@
           <w:b/>
           <w:bCs/>
         </w:rPr>
-        <w:t>My</w:t>
-      </w:r>
-      <w:r>
+        <w:t>MyObject</w:t>
+      </w:r>
+    </w:p>
+    <w:p>
+      <w:pPr>
+        <w:ind w:left="852"/>
         <w:rPr>
           <w:rFonts w:eastAsia="Arial Unicode MS"/>
           <w:b/>
           <w:bCs/>
         </w:rPr>
-        <w:t xml:space="preserve"> </w:t>
-      </w:r>
+      </w:pPr>
       <w:r>
         <w:rPr>
           <w:rFonts w:eastAsia="Arial Unicode MS"/>
           <w:b/>
           <w:bCs/>
         </w:rPr>
-        <w:t>Object</w:t>
-      </w:r>
-    </w:p>
-    <w:p>
-      <w:pPr>
-        <w:ind w:left="852"/>
+        <w:t>My</w:t>
+      </w:r>
+      <w:r>
         <w:rPr>
           <w:rFonts w:eastAsia="Arial Unicode MS"/>
           <w:b/>
           <w:bCs/>
         </w:rPr>
-      </w:pPr>
+        <w:t xml:space="preserve"> </w:t>
+      </w:r>
       <w:r>
         <w:rPr>
           <w:rFonts w:eastAsia="Arial Unicode MS"/>
           <w:b/>
           <w:bCs/>
         </w:rPr>
-        <w:t>My</w:t>
-      </w:r>
-      <w:r>
+        <w:t>Site</w:t>
+      </w:r>
+    </w:p>
+    <w:p>
+      <w:pPr>
+        <w:ind w:left="852"/>
+        <w:rPr>
+          <w:b/>
+          <w:bCs/>
+        </w:rPr>
+      </w:pPr>
+      <w:r>
+        <w:rPr>
+          <w:b/>
+          <w:bCs/>
+        </w:rPr>
+        <w:t>7</w:t>
+      </w:r>
+    </w:p>
+    <w:p>
+      <w:pPr>
+        <w:ind w:left="852"/>
+        <w:rPr>
+          <w:b/>
+          <w:bCs/>
+        </w:rPr>
+      </w:pPr>
+      <w:r>
+        <w:rPr>
+          <w:b/>
+          <w:bCs/>
+        </w:rPr>
+        <w:t>3.14159</w:t>
+      </w:r>
+      <w:r>
+        <w:rPr>
+          <w:b/>
+          <w:bCs/>
+        </w:rPr>
+        <w:t>3</w:t>
+      </w:r>
+    </w:p>
+    <w:p>
+      <w:pPr>
+        <w:ind w:left="852"/>
+        <w:rPr>
+          <w:b/>
+          <w:bCs/>
+        </w:rPr>
+      </w:pPr>
+      <w:r>
+        <w:rPr>
+          <w:b/>
+          <w:bCs/>
+        </w:rPr>
+        <w:t>2005-08-</w:t>
+      </w:r>
+      <w:r>
+        <w:rPr>
+          <w:b/>
+          <w:bCs/>
+        </w:rPr>
+        <w:t>14</w:t>
+      </w:r>
+    </w:p>
+    <w:p>
+      <w:pPr>
+        <w:ind w:left="852"/>
+        <w:rPr>
+          <w:b/>
+          <w:bCs/>
+        </w:rPr>
+      </w:pPr>
+      <w:r>
+        <w:rPr>
+          <w:b/>
+          <w:bCs/>
+        </w:rPr>
+        <w:t>"Hello"</w:t>
+      </w:r>
+    </w:p>
+    <w:p>
+      <w:pPr>
+        <w:ind w:left="852"/>
+        <w:rPr>
+          <w:b/>
+          <w:bCs/>
+        </w:rPr>
+      </w:pPr>
+      <w:r>
+        <w:rPr>
+          <w:b/>
+          <w:bCs/>
+        </w:rPr>
+        <w:t>True</w:t>
+      </w:r>
+    </w:p>
+    <w:p>
+      <w:pPr>
+        <w:ind w:left="852"/>
+        <w:rPr>
+          <w:b/>
+          <w:bCs/>
+        </w:rPr>
+      </w:pPr>
+      <w:r>
+        <w:rPr>
+          <w:b/>
+          <w:bCs/>
+        </w:rPr>
+        <w:t>False</w:t>
+      </w:r>
+    </w:p>
+    <w:p>
+      <w:pPr>
+        <w:ind w:left="852"/>
+        <w:rPr>
+          <w:b/>
+          <w:bCs/>
+        </w:rPr>
+      </w:pPr>
+      <w:r>
+        <w:rPr>
+          <w:b/>
+          <w:bCs/>
+        </w:rPr>
+        <w:t>On</w:t>
+      </w:r>
+    </w:p>
+    <w:p>
+      <w:pPr>
+        <w:ind w:left="852"/>
+        <w:rPr>
+          <w:b/>
+          <w:bCs/>
+        </w:rPr>
+      </w:pPr>
+      <w:r>
+        <w:rPr>
+          <w:b/>
+          <w:bCs/>
+        </w:rPr>
+        <w:t>Off</w:t>
+      </w:r>
+    </w:p>
+    <w:p>
+      <w:pPr>
+        <w:ind w:left="852"/>
+        <w:rPr>
+          <w:b/>
+          <w:bCs/>
+        </w:rPr>
+      </w:pPr>
+    </w:p>
+    <w:p>
+      <w:r>
+        <w:t>P</w:t>
+      </w:r>
+      <w:r>
+        <w:t xml:space="preserve">erhaps some </w:t>
+      </w:r>
+      <w:r>
+        <w:t xml:space="preserve">of the </w:t>
+      </w:r>
+      <w:r>
+        <w:t xml:space="preserve">code might not be </w:t>
+      </w:r>
+      <w:r>
+        <w:t xml:space="preserve">visualized graphically, but </w:t>
+      </w:r>
+      <w:r>
+        <w:t xml:space="preserve">just </w:t>
+      </w:r>
+      <w:r>
+        <w:t xml:space="preserve">displayed </w:t>
+      </w:r>
+      <w:r>
+        <w:t>as text expressions</w:t>
+      </w:r>
+      <w:r>
+        <w:t>:</w:t>
+      </w:r>
+    </w:p>
+    <w:p>
+      <w:pPr>
         <w:rPr>
           <w:rFonts w:eastAsia="Arial Unicode MS"/>
           <w:b/>
           <w:bCs/>
         </w:rPr>
-        <w:t xml:space="preserve"> </w:t>
-      </w:r>
-      <w:r>
-        <w:rPr>
-          <w:rFonts w:eastAsia="Arial Unicode MS"/>
-          <w:b/>
-          <w:bCs/>
-        </w:rPr>
-        <w:t>Site</w:t>
-      </w:r>
-    </w:p>
-    <w:p>
-      <w:pPr>
-        <w:ind w:left="852"/>
-        <w:rPr>
-          <w:b/>
-          <w:bCs/>
-        </w:rPr>
-      </w:pPr>
-      <w:r>
-        <w:rPr>
-          <w:b/>
-          <w:bCs/>
-        </w:rPr>
-        <w:t>7</w:t>
-      </w:r>
-    </w:p>
-    <w:p>
-      <w:pPr>
-        <w:ind w:left="852"/>
-        <w:rPr>
-          <w:b/>
-          <w:bCs/>
-        </w:rPr>
-      </w:pPr>
-      <w:r>
-        <w:rPr>
-          <w:b/>
-          <w:bCs/>
-        </w:rPr>
-        <w:t>3.14159</w:t>
-      </w:r>
-      <w:r>
-        <w:rPr>
-          <w:b/>
-          <w:bCs/>
-        </w:rPr>
-        <w:t>3</w:t>
-      </w:r>
-    </w:p>
-    <w:p>
-      <w:pPr>
-        <w:ind w:left="852"/>
-        <w:rPr>
-          <w:b/>
-          <w:bCs/>
-        </w:rPr>
-      </w:pPr>
-      <w:r>
-        <w:rPr>
-          <w:b/>
-          <w:bCs/>
-        </w:rPr>
-        <w:t>2005-08-</w:t>
-      </w:r>
-      <w:r>
-        <w:rPr>
-          <w:b/>
-          <w:bCs/>
-        </w:rPr>
-        <w:t>14</w:t>
-      </w:r>
-    </w:p>
-    <w:p>
-      <w:pPr>
-        <w:ind w:left="852"/>
-        <w:rPr>
-          <w:b/>
-          <w:bCs/>
-        </w:rPr>
-      </w:pPr>
-      <w:r>
-        <w:rPr>
-          <w:b/>
-          <w:bCs/>
-        </w:rPr>
-        <w:t>"Hello"</w:t>
-      </w:r>
-    </w:p>
-    <w:p>
-      <w:pPr>
-        <w:ind w:left="852"/>
-        <w:rPr>
-          <w:b/>
-          <w:bCs/>
-        </w:rPr>
-      </w:pPr>
-      <w:r>
-        <w:rPr>
-          <w:b/>
-          <w:bCs/>
-        </w:rPr>
-        <w:t>True</w:t>
-      </w:r>
-    </w:p>
-    <w:p>
-      <w:pPr>
-        <w:ind w:left="852"/>
-        <w:rPr>
-          <w:b/>
-          <w:bCs/>
-        </w:rPr>
-      </w:pPr>
-      <w:r>
-        <w:rPr>
-          <w:b/>
-          <w:bCs/>
-        </w:rPr>
-        <w:t>False</w:t>
-      </w:r>
-    </w:p>
-    <w:p>
-      <w:pPr>
-        <w:ind w:left="852"/>
-        <w:rPr>
-          <w:b/>
-          <w:bCs/>
-        </w:rPr>
-      </w:pPr>
-      <w:r>
-        <w:rPr>
-          <w:b/>
-          <w:bCs/>
-        </w:rPr>
-        <w:t>On</w:t>
-      </w:r>
-    </w:p>
-    <w:p>
-      <w:pPr>
-        <w:ind w:left="852"/>
-        <w:rPr>
-          <w:rFonts w:eastAsia="Arial Unicode MS"/>
-          <w:b/>
-          <w:bCs/>
-        </w:rPr>
-      </w:pPr>
-      <w:r>
-        <w:rPr>
-          <w:b/>
-          <w:bCs/>
-        </w:rPr>
-        <w:t>Off</w:t>
-      </w:r>
+      </w:pPr>
     </w:p>
     <w:p>
       <w:pPr>
@@ -1688,9 +1751,6 @@
     <w:p/>
     <w:p>
       <w:r>
-        <w:t xml:space="preserve">Circles might be used more than triangles. </w:t>
-      </w:r>
-      <w:r>
         <w:t>A t</w:t>
       </w:r>
       <w:r>
@@ -1712,43 +1772,61 @@
         <w:t xml:space="preserve"> related to interfaces</w:t>
       </w:r>
       <w:r>
-        <w:t>, that</w:t>
+        <w:t xml:space="preserve">, </w:t>
+      </w:r>
+      <w:r>
+        <w:t xml:space="preserve">which </w:t>
+      </w:r>
+      <w:r>
+        <w:t xml:space="preserve">may </w:t>
+      </w:r>
+      <w:r>
+        <w:t>be</w:t>
       </w:r>
       <w:r>
         <w:t xml:space="preserve"> </w:t>
       </w:r>
       <w:r>
-        <w:t xml:space="preserve">may </w:t>
-      </w:r>
-      <w:r>
-        <w:t>be</w:t>
-      </w:r>
-      <w:r>
+        <w:t>clear</w:t>
+      </w:r>
+      <w:r>
+        <w:t>ified</w:t>
+      </w:r>
+      <w:r>
+        <w:rPr>
+          <w:color w:val="FF0000"/>
+        </w:rPr>
         <w:t xml:space="preserve"> </w:t>
       </w:r>
       <w:r>
-        <w:t>clear</w:t>
-      </w:r>
-      <w:r>
-        <w:t>ified</w:t>
-      </w:r>
-      <w:r>
-        <w:rPr>
-          <w:color w:val="FF0000"/>
-        </w:rPr>
+        <w:t>later</w:t>
+      </w:r>
+      <w:r>
+        <w:t>.</w:t>
+      </w:r>
+      <w:r>
         <w:t xml:space="preserve"> </w:t>
       </w:r>
       <w:r>
-        <w:t>later</w:t>
-      </w:r>
-      <w:r>
-        <w:t>.</w:t>
-      </w:r>
-    </w:p>
-    <w:p/>
-    <w:p>
-      <w:r>
-        <w:t xml:space="preserve">The choice for having a circle represent objects, </w:t>
+        <w:t>Circles may be more common</w:t>
+      </w:r>
+      <w:r>
+        <w:t xml:space="preserve"> </w:t>
+      </w:r>
+      <w:r>
+        <w:t>than triangles.</w:t>
+      </w:r>
+    </w:p>
+    <w:p/>
+    <w:p>
+      <w:r>
+        <w:t xml:space="preserve">The choice for having a circle </w:t>
+      </w:r>
+      <w:r>
+        <w:t xml:space="preserve">depict an </w:t>
+      </w:r>
+      <w:r>
+        <w:t xml:space="preserve">object, </w:t>
       </w:r>
       <w:r>
         <w:t xml:space="preserve">might </w:t>
@@ -1760,13 +1838,22 @@
         <w:t xml:space="preserve">could be considered </w:t>
       </w:r>
       <w:r>
-        <w:t>athe foundation for object oriented programming, and circles may arguably the most basic shape there is.</w:t>
-      </w:r>
-      <w:r>
-        <w:t xml:space="preserve"> So the most basic shape would be used for the most basic concept in the paradigm of object oriented programming.</w:t>
+        <w:t>the foundation for object oriented programming, and circles may arguably the most basic shape there is.</w:t>
+      </w:r>
+      <w:r>
+        <w:t xml:space="preserve"> So the most basic shape would </w:t>
+      </w:r>
+      <w:r>
+        <w:t xml:space="preserve">then </w:t>
       </w:r>
       <w:bookmarkStart w:id="0" w:name="_GoBack"/>
       <w:bookmarkEnd w:id="0"/>
+      <w:r>
+        <w:t>be used for the most basic concept</w:t>
+      </w:r>
+      <w:r>
+        <w:t>.</w:t>
+      </w:r>
     </w:p>
     <w:p>
       <w:pPr>
@@ -2064,6 +2151,72 @@
         <w:t>.</w:t>
       </w:r>
     </w:p>
+    <w:p/>
+    <w:p>
+      <w:r>
+        <w:t xml:space="preserve">The choice for a square may be </w:t>
+      </w:r>
+      <w:r>
+        <w:t xml:space="preserve">while </w:t>
+      </w:r>
+      <w:r>
+        <w:t>find</w:t>
+      </w:r>
+      <w:r>
+        <w:t>ing</w:t>
+      </w:r>
+      <w:r>
+        <w:t xml:space="preserve"> the second most basic shape apart from the circle, trying to represent possibly </w:t>
+      </w:r>
+      <w:r>
+        <w:t xml:space="preserve">the </w:t>
+      </w:r>
+      <w:r>
+        <w:t>second-most basic concept of object oriented programming</w:t>
+      </w:r>
+      <w:r>
+        <w:t>: procedures</w:t>
+      </w:r>
+      <w:r>
+        <w:t xml:space="preserve">. The diamond </w:t>
+      </w:r>
+      <w:r>
+        <w:t xml:space="preserve">came out of the desire for a </w:t>
+      </w:r>
+      <w:r>
+        <w:t>shape related to square</w:t>
+      </w:r>
+      <w:r>
+        <w:t>s</w:t>
+      </w:r>
+      <w:r>
+        <w:t>.</w:t>
+      </w:r>
+      <w:r>
+        <w:t xml:space="preserve"> Somehow there </w:t>
+      </w:r>
+      <w:r>
+        <w:t>is</w:t>
+      </w:r>
+      <w:r>
+        <w:t xml:space="preserve"> the idea</w:t>
+      </w:r>
+      <w:r>
+        <w:t>,</w:t>
+      </w:r>
+      <w:r>
+        <w:t xml:space="preserve"> that it would look like an 'activated' square </w:t>
+      </w:r>
+      <w:r>
+        <w:t xml:space="preserve">in a </w:t>
+      </w:r>
+      <w:r>
+        <w:t>way</w:t>
+      </w:r>
+      <w:r>
+        <w:t>.</w:t>
+      </w:r>
+    </w:p>
     <w:p>
       <w:pPr>
         <w:pStyle w:val="Heading3"/>
@@ -2259,7 +2412,13 @@
         <w:t xml:space="preserve">be to </w:t>
       </w:r>
       <w:r>
-        <w:t>distinguish it from other shapes.</w:t>
+        <w:t>distinguish it from other shapes</w:t>
+      </w:r>
+      <w:r>
+        <w:t>, which may help visually perhaps</w:t>
+      </w:r>
+      <w:r>
+        <w:t>.</w:t>
       </w:r>
       <w:r>
         <w:t xml:space="preserve"> It sort of looks like a house maybe.</w:t>
@@ -2399,9 +2558,9 @@
       <w:r>
         <w:t>.</w:t>
       </w:r>
-      <w:r>
-        <w:t xml:space="preserve"> </w:t>
-      </w:r>
+    </w:p>
+    <w:p/>
+    <w:p>
       <w:r>
         <w:t xml:space="preserve">Maybe nonagons might not be </w:t>
       </w:r>
@@ -2443,7 +2602,13 @@
         <w:t>one</w:t>
       </w:r>
       <w:r>
-        <w:t xml:space="preserve">, while an inverted circle may depict the concet of </w:t>
+        <w:t xml:space="preserve">, while an inverted circle may depict the </w:t>
+      </w:r>
+      <w:r>
+        <w:t>idea</w:t>
+      </w:r>
+      <w:r>
+        <w:t xml:space="preserve"> of </w:t>
       </w:r>
       <w:r>
         <w:rPr>
@@ -2454,6 +2619,114 @@
       </w:r>
       <w:r>
         <w:t>.</w:t>
+      </w:r>
+    </w:p>
+    <w:p/>
+    <w:p>
+      <w:r>
+        <w:t xml:space="preserve">Thoughts while looking for shapes to symbolize things might have been: </w:t>
+      </w:r>
+      <w:r>
+        <w:t>As shapes become bigger, it may not be easy to distinguish hexagons, septagons</w:t>
+      </w:r>
+      <w:r>
+        <w:t xml:space="preserve">, </w:t>
+      </w:r>
+      <w:r>
+        <w:t>octagons</w:t>
+      </w:r>
+      <w:r>
+        <w:t xml:space="preserve"> and nonagons</w:t>
+      </w:r>
+      <w:r>
+        <w:t>.</w:t>
+      </w:r>
+      <w:r>
+        <w:t xml:space="preserve"> L</w:t>
+      </w:r>
+      <w:r>
+        <w:t xml:space="preserve">ess than </w:t>
+      </w:r>
+      <w:r>
+        <w:t>nine</w:t>
+      </w:r>
+      <w:r>
+        <w:t xml:space="preserve"> corners, may lead to shapes that intuitively </w:t>
+      </w:r>
+      <w:r>
+        <w:t xml:space="preserve">may </w:t>
+      </w:r>
+      <w:r>
+        <w:t xml:space="preserve">symbolize </w:t>
+      </w:r>
+      <w:r>
+        <w:t>something else:</w:t>
+      </w:r>
+      <w:r>
+        <w:t xml:space="preserve"> </w:t>
+      </w:r>
+      <w:r>
+        <w:t>Hexagons: D</w:t>
+      </w:r>
+      <w:r>
+        <w:t xml:space="preserve">o bees have </w:t>
+      </w:r>
+      <w:r>
+        <w:t xml:space="preserve">anything </w:t>
+      </w:r>
+      <w:r>
+        <w:t xml:space="preserve">to do with </w:t>
+      </w:r>
+      <w:r>
+        <w:t>it</w:t>
+      </w:r>
+      <w:r>
+        <w:t>?</w:t>
+      </w:r>
+      <w:r>
+        <w:t xml:space="preserve"> S</w:t>
+      </w:r>
+      <w:r>
+        <w:t>eptagons</w:t>
+      </w:r>
+      <w:r>
+        <w:t>:</w:t>
+      </w:r>
+      <w:r>
+        <w:t xml:space="preserve"> </w:t>
+      </w:r>
+      <w:r>
+        <w:t xml:space="preserve">Maybe </w:t>
+      </w:r>
+      <w:r>
+        <w:t>confused with pentagons?</w:t>
+      </w:r>
+      <w:r>
+        <w:t xml:space="preserve"> </w:t>
+      </w:r>
+      <w:r>
+        <w:t>O</w:t>
+      </w:r>
+      <w:r>
+        <w:t>ctagons</w:t>
+      </w:r>
+      <w:r>
+        <w:t xml:space="preserve">: </w:t>
+      </w:r>
+      <w:r>
+        <w:t>A stop sign</w:t>
+      </w:r>
+      <w:r>
+        <w:t>?</w:t>
+      </w:r>
+      <w:r>
+        <w:t xml:space="preserve"> </w:t>
+      </w:r>
+      <w:r>
+        <w:t>should I stop</w:t>
+      </w:r>
+      <w:r>
+        <w:t>?</w:t>
       </w:r>
     </w:p>
     <w:p>
@@ -3011,10 +3284,22 @@
         <w:t>The idea is that, w</w:t>
       </w:r>
       <w:r>
-        <w:t xml:space="preserve">hen symbols are connected with lines, </w:t>
-      </w:r>
-      <w:r>
-        <w:t xml:space="preserve">those symbols have something in </w:t>
+        <w:t xml:space="preserve">hen symbols </w:t>
+      </w:r>
+      <w:r>
+        <w:t xml:space="preserve">would be </w:t>
+      </w:r>
+      <w:r>
+        <w:t xml:space="preserve">connected with lines, </w:t>
+      </w:r>
+      <w:r>
+        <w:t xml:space="preserve">those symbols </w:t>
+      </w:r>
+      <w:r>
+        <w:t xml:space="preserve">would </w:t>
+      </w:r>
+      <w:r>
+        <w:t xml:space="preserve">have something in </w:t>
       </w:r>
       <w:r>
         <w:t>common.</w:t>
@@ -3212,13 +3497,16 @@
         <w:t xml:space="preserve">mean </w:t>
       </w:r>
       <w:r>
-        <w:t xml:space="preserve">they represent </w:t>
+        <w:t xml:space="preserve">they </w:t>
+      </w:r>
+      <w:r>
+        <w:t xml:space="preserve">symbolize </w:t>
       </w:r>
       <w:r>
         <w:t xml:space="preserve">the </w:t>
       </w:r>
       <w:r>
-        <w:t xml:space="preserve">same individual </w:t>
+        <w:t xml:space="preserve">same </w:t>
       </w:r>
       <w:r>
         <w:t>object.</w:t>
@@ -3302,10 +3590,10 @@
         <w:t>A dashed line</w:t>
       </w:r>
       <w:r>
-        <w:t xml:space="preserve"> could point at</w:t>
-      </w:r>
-      <w:r>
-        <w:t xml:space="preserve"> </w:t>
+        <w:t xml:space="preserve"> could point </w:t>
+      </w:r>
+      <w:r>
+        <w:t xml:space="preserve">out </w:t>
       </w:r>
       <w:r>
         <w:t>a</w:t>
@@ -3358,7 +3646,19 @@
         <w:t>ashed lines</w:t>
       </w:r>
       <w:r>
-        <w:t xml:space="preserve"> may be seen as</w:t>
+        <w:t xml:space="preserve"> </w:t>
+      </w:r>
+      <w:r>
+        <w:t xml:space="preserve">could </w:t>
+      </w:r>
+      <w:r>
+        <w:t xml:space="preserve">be </w:t>
+      </w:r>
+      <w:r>
+        <w:t xml:space="preserve">thought of </w:t>
+      </w:r>
+      <w:r>
+        <w:t>as</w:t>
       </w:r>
       <w:r>
         <w:t xml:space="preserve"> </w:t>
@@ -3457,10 +3757,16 @@
         <w:t>A dotted line</w:t>
       </w:r>
       <w:r>
-        <w:t xml:space="preserve"> might point to </w:t>
-      </w:r>
-      <w:r>
-        <w:t xml:space="preserve">the </w:t>
+        <w:t xml:space="preserve"> might point </w:t>
+      </w:r>
+      <w:r>
+        <w:t xml:space="preserve">out </w:t>
+      </w:r>
+      <w:r>
+        <w:t>an</w:t>
+      </w:r>
+      <w:r>
+        <w:t xml:space="preserve"> </w:t>
       </w:r>
       <w:r>
         <w:rPr>
@@ -3470,13 +3776,6 @@
         <w:t>interface</w:t>
       </w:r>
       <w:r>
-        <w:rPr>
-          <w:i/>
-          <w:iCs/>
-        </w:rPr>
-        <w:t>s</w:t>
-      </w:r>
-      <w:r>
         <w:t>.</w:t>
       </w:r>
       <w:r>
@@ -3525,10 +3824,22 @@
         <w:t>from the outside, but</w:t>
       </w:r>
       <w:r>
-        <w:t xml:space="preserve"> might be </w:t>
-      </w:r>
-      <w:r>
-        <w:t xml:space="preserve">different </w:t>
+        <w:t xml:space="preserve"> might be</w:t>
+      </w:r>
+      <w:r>
+        <w:t>have</w:t>
+      </w:r>
+      <w:r>
+        <w:t xml:space="preserve"> </w:t>
+      </w:r>
+      <w:r>
+        <w:t>different</w:t>
+      </w:r>
+      <w:r>
+        <w:t>ly</w:t>
+      </w:r>
+      <w:r>
+        <w:t xml:space="preserve"> </w:t>
       </w:r>
       <w:r>
         <w:t>on the inside</w:t>
@@ -3662,10 +3973,76 @@
         <w:t xml:space="preserve"> they have the same value or </w:t>
       </w:r>
       <w:r>
+        <w:t xml:space="preserve">perhaps </w:t>
+      </w:r>
+      <w:r>
         <w:t xml:space="preserve">soon </w:t>
       </w:r>
       <w:r>
-        <w:t>will.</w:t>
+        <w:t>will</w:t>
+      </w:r>
+      <w:r>
+        <w:t xml:space="preserve"> </w:t>
+      </w:r>
+      <w:r>
+        <w:t xml:space="preserve">get </w:t>
+      </w:r>
+      <w:r>
+        <w:t>the same value</w:t>
+      </w:r>
+      <w:r>
+        <w:t>.</w:t>
+      </w:r>
+    </w:p>
+    <w:p/>
+    <w:p>
+      <w:r>
+        <w:t xml:space="preserve">As </w:t>
+      </w:r>
+      <w:r>
+        <w:t>we might be running out of different ways to draw lines</w:t>
+      </w:r>
+      <w:r>
+        <w:t xml:space="preserve">, this wiggling </w:t>
+      </w:r>
+      <w:r>
+        <w:t>of the line</w:t>
+      </w:r>
+      <w:r>
+        <w:t xml:space="preserve"> </w:t>
+      </w:r>
+      <w:r>
+        <w:t xml:space="preserve">may </w:t>
+      </w:r>
+      <w:r>
+        <w:t xml:space="preserve">symbolize </w:t>
+      </w:r>
+      <w:r>
+        <w:t xml:space="preserve">heat or </w:t>
+      </w:r>
+      <w:r>
+        <w:t xml:space="preserve">energy. Values might </w:t>
+      </w:r>
+      <w:r>
+        <w:t>regularly flow from one place to the next</w:t>
+      </w:r>
+      <w:r>
+        <w:t>.</w:t>
+      </w:r>
+      <w:r>
+        <w:t xml:space="preserve"> </w:t>
+      </w:r>
+      <w:r>
+        <w:t>S</w:t>
+      </w:r>
+      <w:r>
+        <w:t>o a symbolization of something active like wav</w:t>
+      </w:r>
+      <w:r>
+        <w:t>iness</w:t>
+      </w:r>
+      <w:r>
+        <w:t xml:space="preserve"> seemed appropriate.</w:t>
       </w:r>
     </w:p>
     <w:p>
@@ -3726,7 +4103,10 @@
         <w:t xml:space="preserve">any </w:t>
       </w:r>
       <w:r>
-        <w:t>object.</w:t>
+        <w:t>object</w:t>
+      </w:r>
+      <w:r>
+        <w:t>: it is empty.</w:t>
       </w:r>
     </w:p>
     <w:p/>
@@ -3828,7 +4208,13 @@
         <w:t xml:space="preserve"> might</w:t>
       </w:r>
       <w:r>
-        <w:t xml:space="preserve"> represent an object, a class or an interface. </w:t>
+        <w:t xml:space="preserve"> </w:t>
+      </w:r>
+      <w:r>
+        <w:t xml:space="preserve">symbolize </w:t>
+      </w:r>
+      <w:r>
+        <w:t xml:space="preserve">an object, a class or an interface. </w:t>
       </w:r>
     </w:p>
     <w:p/>
@@ -4195,10 +4581,10 @@
         <w:t xml:space="preserve">only </w:t>
       </w:r>
       <w:r>
-        <w:t>used as an object,</w:t>
-      </w:r>
-      <w:r>
-        <w:t xml:space="preserve"> </w:t>
+        <w:t>used as an object</w:t>
+      </w:r>
+      <w:r>
+        <w:t xml:space="preserve"> (</w:t>
       </w:r>
       <w:r>
         <w:rPr>
@@ -4212,6 +4598,9 @@
       </w:r>
       <w:r>
         <w:t>as a class or an interface</w:t>
+      </w:r>
+      <w:r>
+        <w:t>)</w:t>
       </w:r>
       <w:r>
         <w:t xml:space="preserve"> might be </w:t>
@@ -4513,13 +4902,7 @@
     <w:p/>
     <w:p>
       <w:r>
-        <w:t>The idea then is</w:t>
-      </w:r>
-      <w:r>
-        <w:t xml:space="preserve"> that </w:t>
-      </w:r>
-      <w:r>
-        <w:t>i</w:t>
+        <w:t>I</w:t>
       </w:r>
       <w:r>
         <w:t xml:space="preserve">f an object symbol </w:t>
@@ -4537,7 +4920,7 @@
         <w:t xml:space="preserve"> </w:t>
       </w:r>
       <w:r>
-        <w:t xml:space="preserve">may </w:t>
+        <w:t xml:space="preserve">might </w:t>
       </w:r>
       <w:r>
         <w:t xml:space="preserve">be </w:t>
@@ -4861,6 +5244,9 @@
         <w:t xml:space="preserve">An idea is also that </w:t>
       </w:r>
       <w:r>
+        <w:t xml:space="preserve">if </w:t>
+      </w:r>
+      <w:r>
         <w:t>an ob</w:t>
       </w:r>
       <w:r>
@@ -4879,19 +5265,7 @@
         <w:t xml:space="preserve">be </w:t>
       </w:r>
       <w:r>
-        <w:t xml:space="preserve">used as an interface, </w:t>
-      </w:r>
-      <w:r>
-        <w:t>then</w:t>
-      </w:r>
-      <w:r>
-        <w:rPr>
-          <w:color w:val="FF0000"/>
-        </w:rPr>
-        <w:t xml:space="preserve"> </w:t>
-      </w:r>
-      <w:r>
-        <w:t>it</w:t>
+        <w:t>used as an interface, it</w:t>
       </w:r>
       <w:r>
         <w:t xml:space="preserve"> might be</w:t>
@@ -5243,7 +5617,19 @@
         <w:t>several</w:t>
       </w:r>
       <w:r>
-        <w:t xml:space="preserve"> ways, for instance as an object as well as other objects’ class, </w:t>
+        <w:t xml:space="preserve"> ways, for instance as an object</w:t>
+      </w:r>
+      <w:r>
+        <w:t>,</w:t>
+      </w:r>
+      <w:r>
+        <w:t xml:space="preserve"> as well as </w:t>
+      </w:r>
+      <w:r>
+        <w:t>an</w:t>
+      </w:r>
+      <w:r>
+        <w:t xml:space="preserve">other object’ class, </w:t>
       </w:r>
       <w:r>
         <w:t xml:space="preserve">the </w:t>
@@ -5255,34 +5641,31 @@
         <w:t xml:space="preserve">might </w:t>
       </w:r>
       <w:r>
-        <w:t>get</w:t>
-      </w:r>
-      <w:r>
-        <w:rPr>
-          <w:color w:val="FF0000"/>
-        </w:rPr>
+        <w:t xml:space="preserve">be given </w:t>
+      </w:r>
+      <w:r>
+        <w:t>multiple borders</w:t>
+      </w:r>
+      <w:r>
+        <w:t>. Here</w:t>
+      </w:r>
+      <w:r>
+        <w:t xml:space="preserve"> might be</w:t>
+      </w:r>
+      <w:r>
         <w:t xml:space="preserve"> </w:t>
       </w:r>
       <w:r>
-        <w:t>multiple borders</w:t>
-      </w:r>
-      <w:r>
-        <w:t>. Here</w:t>
-      </w:r>
-      <w:r>
-        <w:t xml:space="preserve"> might be</w:t>
+        <w:t xml:space="preserve">an object symbol </w:t>
+      </w:r>
+      <w:r>
+        <w:t>that</w:t>
       </w:r>
       <w:r>
         <w:t xml:space="preserve"> </w:t>
       </w:r>
       <w:r>
-        <w:t xml:space="preserve">an object symbol </w:t>
-      </w:r>
-      <w:r>
-        <w:t>that</w:t>
-      </w:r>
-      <w:r>
-        <w:t xml:space="preserve"> might </w:t>
+        <w:t xml:space="preserve">could </w:t>
       </w:r>
       <w:r>
         <w:t>serve</w:t>
@@ -5380,12 +5763,15 @@
         <w:t>borders</w:t>
       </w:r>
       <w:r>
-        <w:t xml:space="preserve"> at the same time or more</w:t>
-      </w:r>
-      <w:r>
-        <w:rPr>
-          <w:color w:val="FF0000"/>
-        </w:rPr>
+        <w:t xml:space="preserve"> at the same time or </w:t>
+      </w:r>
+      <w:r>
+        <w:t xml:space="preserve">maybe </w:t>
+      </w:r>
+      <w:r>
+        <w:t>more</w:t>
+      </w:r>
+      <w:r>
         <w:t>.</w:t>
       </w:r>
     </w:p>
@@ -5407,7 +5793,13 @@
         <w:t xml:space="preserve">different line types for symbols. </w:t>
       </w:r>
       <w:r>
-        <w:t>But it may work intuitively to use different line types.</w:t>
+        <w:t xml:space="preserve">But it may work intuitively to use </w:t>
+      </w:r>
+      <w:r>
+        <w:t>them</w:t>
+      </w:r>
+      <w:r>
+        <w:t>.</w:t>
       </w:r>
     </w:p>
     <w:p>
@@ -5572,7 +5964,7 @@
         <w:t xml:space="preserve">be </w:t>
       </w:r>
       <w:r>
-        <w:t xml:space="preserve">used as a definition, so </w:t>
+        <w:t xml:space="preserve">used as a definition, </w:t>
       </w:r>
       <w:r>
         <w:t xml:space="preserve">more like </w:t>
@@ -5818,7 +6210,10 @@
         <w:t xml:space="preserve"> </w:t>
       </w:r>
       <w:r>
-        <w:t>its solid border</w:t>
+        <w:t xml:space="preserve">just a </w:t>
+      </w:r>
+      <w:r>
+        <w:t>solid border</w:t>
       </w:r>
       <w:r>
         <w:t>. I</w:t>
@@ -5953,10 +6348,10 @@
           <w:noProof/>
         </w:rPr>
         <w:drawing>
-          <wp:inline distT="0" distB="0" distL="0" distR="0">
-            <wp:extent cx="506730" cy="560705"/>
-            <wp:effectExtent l="0" t="0" r="0" b="0"/>
-            <wp:docPr id="52" name="Picture 52"/>
+          <wp:inline distT="0" distB="0" distL="0" distR="0" wp14:anchorId="3FFEC6B8" wp14:editId="750B0A87">
+            <wp:extent cx="604872" cy="563361"/>
+            <wp:effectExtent l="0" t="0" r="5080" b="8255"/>
+            <wp:docPr id="121" name="Picture 121"/>
             <wp:cNvGraphicFramePr>
               <a:graphicFrameLocks xmlns:a="http://schemas.openxmlformats.org/drawingml/2006/main" noChangeAspect="1"/>
             </wp:cNvGraphicFramePr>
@@ -5964,36 +6359,23 @@
               <a:graphicData uri="http://schemas.openxmlformats.org/drawingml/2006/picture">
                 <pic:pic xmlns:pic="http://schemas.openxmlformats.org/drawingml/2006/picture">
                   <pic:nvPicPr>
-                    <pic:cNvPr id="0" name="Picture 52"/>
-                    <pic:cNvPicPr>
-                      <a:picLocks noChangeAspect="1" noChangeArrowheads="1"/>
-                    </pic:cNvPicPr>
+                    <pic:cNvPr id="1" name=""/>
+                    <pic:cNvPicPr/>
                   </pic:nvPicPr>
                   <pic:blipFill>
-                    <a:blip r:embed="rId42">
-                      <a:extLst>
-                        <a:ext uri="{28A0092B-C50C-407E-A947-70E740481C1C}">
-                          <a14:useLocalDpi xmlns:a14="http://schemas.microsoft.com/office/drawing/2010/main" val="0"/>
-                        </a:ext>
-                      </a:extLst>
-                    </a:blip>
-                    <a:srcRect/>
+                    <a:blip r:embed="rId42"/>
                     <a:stretch>
                       <a:fillRect/>
                     </a:stretch>
                   </pic:blipFill>
-                  <pic:spPr bwMode="auto">
+                  <pic:spPr>
                     <a:xfrm>
                       <a:off x="0" y="0"/>
-                      <a:ext cx="506730" cy="560705"/>
+                      <a:ext cx="641515" cy="597490"/>
                     </a:xfrm>
                     <a:prstGeom prst="rect">
                       <a:avLst/>
                     </a:prstGeom>
-                    <a:noFill/>
-                    <a:ln>
-                      <a:noFill/>
-                    </a:ln>
                   </pic:spPr>
                 </pic:pic>
               </a:graphicData>
@@ -6001,6 +6383,12 @@
           </wp:inline>
         </w:drawing>
       </w:r>
+      <w:r>
+        <w:rPr>
+          <w:noProof/>
+        </w:rPr>
+        <w:t xml:space="preserve"> </w:t>
+      </w:r>
     </w:p>
     <w:p/>
     <w:p>
@@ -6026,14 +6414,11 @@
         <w:ind w:left="852"/>
       </w:pPr>
       <w:r>
-        <w:rPr>
-          <w:noProof/>
-        </w:rPr>
         <w:drawing>
-          <wp:inline distT="0" distB="0" distL="0" distR="0">
-            <wp:extent cx="580390" cy="554990"/>
+          <wp:inline distT="0" distB="0" distL="0" distR="0" wp14:anchorId="287D49FA" wp14:editId="3F3FAD30">
+            <wp:extent cx="617149" cy="574795"/>
             <wp:effectExtent l="0" t="0" r="0" b="0"/>
-            <wp:docPr id="53" name="Picture 53"/>
+            <wp:docPr id="123" name="Picture 123"/>
             <wp:cNvGraphicFramePr>
               <a:graphicFrameLocks xmlns:a="http://schemas.openxmlformats.org/drawingml/2006/main" noChangeAspect="1"/>
             </wp:cNvGraphicFramePr>
@@ -6041,36 +6426,23 @@
               <a:graphicData uri="http://schemas.openxmlformats.org/drawingml/2006/picture">
                 <pic:pic xmlns:pic="http://schemas.openxmlformats.org/drawingml/2006/picture">
                   <pic:nvPicPr>
-                    <pic:cNvPr id="0" name="Picture 53"/>
-                    <pic:cNvPicPr>
-                      <a:picLocks noChangeAspect="1" noChangeArrowheads="1"/>
-                    </pic:cNvPicPr>
+                    <pic:cNvPr id="1" name=""/>
+                    <pic:cNvPicPr/>
                   </pic:nvPicPr>
                   <pic:blipFill>
-                    <a:blip r:embed="rId43">
-                      <a:extLst>
-                        <a:ext uri="{28A0092B-C50C-407E-A947-70E740481C1C}">
-                          <a14:useLocalDpi xmlns:a14="http://schemas.microsoft.com/office/drawing/2010/main" val="0"/>
-                        </a:ext>
-                      </a:extLst>
-                    </a:blip>
-                    <a:srcRect/>
+                    <a:blip r:embed="rId43"/>
                     <a:stretch>
                       <a:fillRect/>
                     </a:stretch>
                   </pic:blipFill>
-                  <pic:spPr bwMode="auto">
+                  <pic:spPr>
                     <a:xfrm>
                       <a:off x="0" y="0"/>
-                      <a:ext cx="580390" cy="554990"/>
+                      <a:ext cx="639203" cy="595336"/>
                     </a:xfrm>
                     <a:prstGeom prst="rect">
                       <a:avLst/>
                     </a:prstGeom>
-                    <a:noFill/>
-                    <a:ln>
-                      <a:noFill/>
-                    </a:ln>
                   </pic:spPr>
                 </pic:pic>
               </a:graphicData>
@@ -6082,13 +6454,25 @@
     <w:p/>
     <w:p>
       <w:r>
-        <w:t xml:space="preserve">It depends on </w:t>
-      </w:r>
-      <w:r>
-        <w:t>a</w:t>
-      </w:r>
-      <w:r>
-        <w:t xml:space="preserve"> choice whether to use this notation of borders with different line styles and what to do with them.</w:t>
+        <w:t xml:space="preserve">It depends </w:t>
+      </w:r>
+      <w:r>
+        <w:t xml:space="preserve">the </w:t>
+      </w:r>
+      <w:r>
+        <w:t>choice</w:t>
+      </w:r>
+      <w:r>
+        <w:t>s</w:t>
+      </w:r>
+      <w:r>
+        <w:t xml:space="preserve"> </w:t>
+      </w:r>
+      <w:r>
+        <w:t xml:space="preserve">of how </w:t>
+      </w:r>
+      <w:r>
+        <w:t>to use this notation of borders with different line styles.</w:t>
       </w:r>
     </w:p>
     <w:p/>
@@ -6100,10 +6484,10 @@
         <w:t xml:space="preserve">may be </w:t>
       </w:r>
       <w:r>
-        <w:t>a</w:t>
-      </w:r>
-      <w:r>
-        <w:t xml:space="preserve"> </w:t>
+        <w:t xml:space="preserve">a </w:t>
+      </w:r>
+      <w:r>
+        <w:t xml:space="preserve">particular </w:t>
       </w:r>
       <w:r>
         <w:t xml:space="preserve">case where </w:t>
@@ -6121,7 +6505,7 @@
         <w:t>dashed line</w:t>
       </w:r>
       <w:r>
-        <w:t>, but the suggestion for this may have to wait until later in this text.</w:t>
+        <w:t>, but the suggestion for this may have to wait.</w:t>
       </w:r>
     </w:p>
     <w:p/>
@@ -10905,11 +11289,20 @@
     <w:p/>
     <w:p>
       <w:r>
-        <w:t>The lines in the following diagram are very closely related:</w:t>
-      </w:r>
-    </w:p>
-    <w:p/>
-    <w:p>
+        <w:t xml:space="preserve">The lines in the following diagram </w:t>
+      </w:r>
+      <w:r>
+        <w:t xml:space="preserve">might be </w:t>
+      </w:r>
+      <w:r>
+        <w:t>very closely related:</w:t>
+      </w:r>
+    </w:p>
+    <w:p/>
+    <w:p>
+      <w:pPr>
+        <w:ind w:left="852"/>
+      </w:pPr>
       <w:r>
         <w:rPr>
           <w:noProof/>
@@ -10968,7 +11361,13 @@
     <w:p/>
     <w:p>
       <w:r>
-        <w:t>They merge together to one line:</w:t>
+        <w:t xml:space="preserve">They </w:t>
+      </w:r>
+      <w:r>
+        <w:t xml:space="preserve">may </w:t>
+      </w:r>
+      <w:r>
+        <w:t>merge together to one line:</w:t>
       </w:r>
     </w:p>
     <w:p/>
@@ -11064,7 +11463,7 @@
     <w:p/>
     <w:p>
       <w:r>
-        <w:t xml:space="preserve">There may be some reservations about using this notation trick, because it might arguably introduce </w:t>
+        <w:t xml:space="preserve">There may be some reservations about using this notation, because it might introduce </w:t>
       </w:r>
       <w:r>
         <w:t xml:space="preserve">some </w:t>
@@ -11073,7 +11472,13 @@
         <w:t>ambiguity or the suggestion of ambiguity</w:t>
       </w:r>
       <w:r>
-        <w:t>, but the idea may appear in some of the text</w:t>
+        <w:t xml:space="preserve">, but the idea may </w:t>
+      </w:r>
+      <w:r>
+        <w:t xml:space="preserve">still </w:t>
+      </w:r>
+      <w:r>
+        <w:t>appear in some of the text</w:t>
       </w:r>
       <w:r>
         <w:t>.</w:t>
@@ -11175,10 +11580,13 @@
     <w:p/>
     <w:p>
       <w:r>
-        <w:t>The lines and the symbols in circles the lines</w:t>
-      </w:r>
-      <w:r>
-        <w:t xml:space="preserve"> might</w:t>
+        <w:t xml:space="preserve">Some </w:t>
+      </w:r>
+      <w:r>
+        <w:t xml:space="preserve">lines and circles </w:t>
+      </w:r>
+      <w:r>
+        <w:t>might</w:t>
       </w:r>
       <w:r>
         <w:t xml:space="preserve"> </w:t>
@@ -11253,7 +11661,13 @@
     <w:p/>
     <w:p>
       <w:r>
-        <w:t xml:space="preserve">The circles merging together </w:t>
+        <w:t xml:space="preserve">The </w:t>
+      </w:r>
+      <w:r>
+        <w:t xml:space="preserve">idea of </w:t>
+      </w:r>
+      <w:r>
+        <w:t xml:space="preserve">circles merging together </w:t>
       </w:r>
       <w:r>
         <w:t xml:space="preserve">might be </w:t>
@@ -11284,6 +11698,34 @@
       </w:r>
       <w:r>
         <w:t>articles.</w:t>
+      </w:r>
+      <w:r>
+        <w:t xml:space="preserve"> It could be applied to the concept of </w:t>
+      </w:r>
+      <w:r>
+        <w:rPr>
+          <w:i/>
+          <w:iCs/>
+        </w:rPr>
+        <w:t>automatically synchronized bidirectional relationships</w:t>
+      </w:r>
+      <w:r>
+        <w:t xml:space="preserve">, if you </w:t>
+      </w:r>
+      <w:r>
+        <w:t xml:space="preserve">happen </w:t>
+      </w:r>
+      <w:r>
+        <w:t xml:space="preserve">to have an idea of </w:t>
+      </w:r>
+      <w:r>
+        <w:t xml:space="preserve">what those </w:t>
+      </w:r>
+      <w:r>
+        <w:t>might be</w:t>
+      </w:r>
+      <w:r>
+        <w:t>.</w:t>
       </w:r>
     </w:p>
     <w:p>
@@ -18138,7 +18580,7 @@
 </file>
 
 <file path=customXml/itemProps1.xml><?xml version="1.0" encoding="utf-8"?>
-<ds:datastoreItem xmlns:ds="http://schemas.openxmlformats.org/officeDocument/2006/customXml" ds:itemID="{F4AEF11A-930A-481E-9592-F1DB2705C946}">
+<ds:datastoreItem xmlns:ds="http://schemas.openxmlformats.org/officeDocument/2006/customXml" ds:itemID="{49CBAE72-85BE-4196-A888-C8B704434898}">
   <ds:schemaRefs>
     <ds:schemaRef ds:uri="http://schemas.openxmlformats.org/officeDocument/2006/bibliography"/>
   </ds:schemaRefs>

</xml_diff>

<commit_message>
Circle Language Spec: Move the reasoning behind the choice of shapes and line styles from Circle Language Spec to Circle Broader View.
</commit_message>
<xml_diff>
--- a/1.1. Circle Language Spec/03. Basic Diagram Elements/Basic Diagram Elements.docx
+++ b/1.1. Circle Language Spec/03. Basic Diagram Elements/Basic Diagram Elements.docx
@@ -72,18 +72,6 @@
       </w:r>
       <w:r>
         <w:t>in the diagrams.</w:t>
-      </w:r>
-      <w:r>
-        <w:t xml:space="preserve"> For some reason </w:t>
-      </w:r>
-      <w:r>
-        <w:t xml:space="preserve">the choices for the different shapes is </w:t>
-      </w:r>
-      <w:r>
-        <w:t xml:space="preserve">sometimes </w:t>
-      </w:r>
-      <w:r>
-        <w:t>commented on too.</w:t>
       </w:r>
     </w:p>
     <w:p/>
@@ -1530,6 +1518,7 @@
       </w:r>
     </w:p>
     <w:p>
+      <w:bookmarkStart w:id="0" w:name="_Hlk42275333"/>
       <w:r>
         <w:rPr>
           <w:noProof/>
@@ -1640,6 +1629,7 @@
         </w:drawing>
       </w:r>
     </w:p>
+    <w:bookmarkEnd w:id="0"/>
     <w:p/>
     <w:p>
       <w:r>
@@ -1805,54 +1795,7 @@
         <w:t>.</w:t>
       </w:r>
       <w:r>
-        <w:t xml:space="preserve"> </w:t>
-      </w:r>
-      <w:r>
-        <w:t>Circles may be more common</w:t>
-      </w:r>
-      <w:r>
-        <w:t xml:space="preserve"> </w:t>
-      </w:r>
-      <w:r>
-        <w:t>than triangles.</w:t>
-      </w:r>
-    </w:p>
-    <w:p/>
-    <w:p>
-      <w:r>
-        <w:t xml:space="preserve">The choice for having a circle </w:t>
-      </w:r>
-      <w:r>
-        <w:t xml:space="preserve">depict an </w:t>
-      </w:r>
-      <w:r>
-        <w:t xml:space="preserve">object, </w:t>
-      </w:r>
-      <w:r>
-        <w:t xml:space="preserve">might </w:t>
-      </w:r>
-      <w:r>
-        <w:t xml:space="preserve">relate to the view that objects </w:t>
-      </w:r>
-      <w:r>
-        <w:t xml:space="preserve">could be considered </w:t>
-      </w:r>
-      <w:r>
-        <w:t>the foundation for object oriented programming, and circles may arguably the most basic shape there is.</w:t>
-      </w:r>
-      <w:r>
-        <w:t xml:space="preserve"> So the most basic shape would </w:t>
-      </w:r>
-      <w:r>
-        <w:t xml:space="preserve">then </w:t>
-      </w:r>
-      <w:bookmarkStart w:id="0" w:name="_GoBack"/>
-      <w:bookmarkEnd w:id="0"/>
-      <w:r>
-        <w:t>be used for the most basic concept</w:t>
-      </w:r>
-      <w:r>
-        <w:t>.</w:t>
+        <w:t xml:space="preserve"> Circles may be more common than triangles.</w:t>
       </w:r>
     </w:p>
     <w:p>
@@ -1891,6 +1834,7 @@
               <w:ind w:left="0"/>
               <w:jc w:val="center"/>
             </w:pPr>
+            <w:bookmarkStart w:id="1" w:name="_Hlk42275343"/>
             <w:r>
               <w:rPr>
                 <w:noProof/>
@@ -2013,6 +1957,7 @@
           </w:p>
         </w:tc>
       </w:tr>
+      <w:bookmarkEnd w:id="1"/>
     </w:tbl>
     <w:p/>
     <w:p>
@@ -2151,76 +2096,11 @@
         <w:t>.</w:t>
       </w:r>
     </w:p>
-    <w:p/>
-    <w:p>
-      <w:r>
-        <w:t xml:space="preserve">The choice for a square may be </w:t>
-      </w:r>
-      <w:r>
-        <w:t xml:space="preserve">while </w:t>
-      </w:r>
-      <w:r>
-        <w:t>find</w:t>
-      </w:r>
-      <w:r>
-        <w:t>ing</w:t>
-      </w:r>
-      <w:r>
-        <w:t xml:space="preserve"> the second most basic shape apart from the circle, trying to represent possibly </w:t>
-      </w:r>
-      <w:r>
-        <w:t xml:space="preserve">the </w:t>
-      </w:r>
-      <w:r>
-        <w:t>second-most basic concept of object oriented programming</w:t>
-      </w:r>
-      <w:r>
-        <w:t>: procedures</w:t>
-      </w:r>
-      <w:r>
-        <w:t xml:space="preserve">. The diamond </w:t>
-      </w:r>
-      <w:r>
-        <w:t xml:space="preserve">came out of the desire for a </w:t>
-      </w:r>
-      <w:r>
-        <w:t>shape related to square</w:t>
-      </w:r>
-      <w:r>
-        <w:t>s</w:t>
-      </w:r>
-      <w:r>
-        <w:t>.</w:t>
-      </w:r>
-      <w:r>
-        <w:t xml:space="preserve"> Somehow there </w:t>
-      </w:r>
-      <w:r>
-        <w:t>is</w:t>
-      </w:r>
-      <w:r>
-        <w:t xml:space="preserve"> the idea</w:t>
-      </w:r>
-      <w:r>
-        <w:t>,</w:t>
-      </w:r>
-      <w:r>
-        <w:t xml:space="preserve"> that it would look like an 'activated' square </w:t>
-      </w:r>
-      <w:r>
-        <w:t xml:space="preserve">in a </w:t>
-      </w:r>
-      <w:r>
-        <w:t>way</w:t>
-      </w:r>
-      <w:r>
-        <w:t>.</w:t>
-      </w:r>
-    </w:p>
     <w:p>
       <w:pPr>
         <w:pStyle w:val="Heading3"/>
       </w:pPr>
+      <w:bookmarkStart w:id="2" w:name="_Hlk42275266"/>
       <w:r>
         <w:t>Pentagons</w:t>
       </w:r>
@@ -2229,6 +2109,8 @@
       <w:pPr>
         <w:ind w:left="852"/>
       </w:pPr>
+      <w:bookmarkStart w:id="3" w:name="_Hlk42275360"/>
+      <w:bookmarkEnd w:id="2"/>
       <w:r>
         <w:rPr>
           <w:noProof/>
@@ -2283,6 +2165,7 @@
         </w:drawing>
       </w:r>
     </w:p>
+    <w:bookmarkEnd w:id="3"/>
     <w:p/>
     <w:p>
       <w:r>
@@ -2405,33 +2288,19 @@
       <w:r>
         <w:t>.</w:t>
       </w:r>
-      <w:r>
-        <w:t xml:space="preserve"> The pointiness might </w:t>
-      </w:r>
-      <w:r>
-        <w:t xml:space="preserve">be to </w:t>
-      </w:r>
-      <w:r>
-        <w:t>distinguish it from other shapes</w:t>
-      </w:r>
-      <w:r>
-        <w:t>, which may help visually perhaps</w:t>
-      </w:r>
-      <w:r>
-        <w:t>.</w:t>
-      </w:r>
-      <w:r>
-        <w:t xml:space="preserve"> It sort of looks like a house maybe.</w:t>
-      </w:r>
     </w:p>
     <w:p>
       <w:pPr>
         <w:pStyle w:val="Heading3"/>
       </w:pPr>
+      <w:bookmarkStart w:id="4" w:name="_Hlk42275287"/>
+      <w:bookmarkStart w:id="5" w:name="_Hlk42275293"/>
       <w:r>
         <w:t>Nonagon</w:t>
       </w:r>
-    </w:p>
+      <w:bookmarkEnd w:id="4"/>
+    </w:p>
+    <w:bookmarkEnd w:id="5"/>
     <w:p>
       <w:pPr>
         <w:ind w:left="852"/>
@@ -2556,11 +2425,8 @@
         <w:t xml:space="preserve"> perhaps</w:t>
       </w:r>
       <w:r>
-        <w:t>.</w:t>
-      </w:r>
-    </w:p>
-    <w:p/>
-    <w:p>
+        <w:t xml:space="preserve">. </w:t>
+      </w:r>
       <w:r>
         <w:t xml:space="preserve">Maybe nonagons might not be </w:t>
       </w:r>
@@ -2578,155 +2444,6 @@
       </w:r>
       <w:r>
         <w:t xml:space="preserve"> nine corners.</w:t>
-      </w:r>
-      <w:r>
-        <w:t xml:space="preserve"> The idea is that the pointy parts stand for multiplicity.</w:t>
-      </w:r>
-      <w:r>
-        <w:t xml:space="preserve"> The exaggerated pointiness might </w:t>
-      </w:r>
-      <w:r>
-        <w:t xml:space="preserve">be to </w:t>
-      </w:r>
-      <w:r>
-        <w:t>distinguish it from other shapes.</w:t>
-      </w:r>
-      <w:r>
-        <w:t xml:space="preserve"> It also might sort of make it look like the inverse of a circle: a circle might stand for </w:t>
-      </w:r>
-      <w:r>
-        <w:rPr>
-          <w:i/>
-          <w:iCs/>
-        </w:rPr>
-        <w:t>one</w:t>
-      </w:r>
-      <w:r>
-        <w:t xml:space="preserve">, while an inverted circle may depict the </w:t>
-      </w:r>
-      <w:r>
-        <w:t>idea</w:t>
-      </w:r>
-      <w:r>
-        <w:t xml:space="preserve"> of </w:t>
-      </w:r>
-      <w:r>
-        <w:rPr>
-          <w:i/>
-          <w:iCs/>
-        </w:rPr>
-        <w:t>many</w:t>
-      </w:r>
-      <w:r>
-        <w:t>.</w:t>
-      </w:r>
-    </w:p>
-    <w:p/>
-    <w:p>
-      <w:r>
-        <w:t xml:space="preserve">Thoughts while looking for shapes to symbolize things might have been: </w:t>
-      </w:r>
-      <w:r>
-        <w:t>As shapes become bigger, it may not be easy to distinguish hexagons, septagons</w:t>
-      </w:r>
-      <w:r>
-        <w:t xml:space="preserve">, </w:t>
-      </w:r>
-      <w:r>
-        <w:t>octagons</w:t>
-      </w:r>
-      <w:r>
-        <w:t xml:space="preserve"> and nonagons</w:t>
-      </w:r>
-      <w:r>
-        <w:t>.</w:t>
-      </w:r>
-      <w:r>
-        <w:t xml:space="preserve"> L</w:t>
-      </w:r>
-      <w:r>
-        <w:t xml:space="preserve">ess than </w:t>
-      </w:r>
-      <w:r>
-        <w:t>nine</w:t>
-      </w:r>
-      <w:r>
-        <w:t xml:space="preserve"> corners, may lead to shapes that intuitively </w:t>
-      </w:r>
-      <w:r>
-        <w:t xml:space="preserve">may </w:t>
-      </w:r>
-      <w:r>
-        <w:t xml:space="preserve">symbolize </w:t>
-      </w:r>
-      <w:r>
-        <w:t>something else:</w:t>
-      </w:r>
-      <w:r>
-        <w:t xml:space="preserve"> </w:t>
-      </w:r>
-      <w:r>
-        <w:t>Hexagons: D</w:t>
-      </w:r>
-      <w:r>
-        <w:t xml:space="preserve">o bees have </w:t>
-      </w:r>
-      <w:r>
-        <w:t xml:space="preserve">anything </w:t>
-      </w:r>
-      <w:r>
-        <w:t xml:space="preserve">to do with </w:t>
-      </w:r>
-      <w:r>
-        <w:t>it</w:t>
-      </w:r>
-      <w:r>
-        <w:t>?</w:t>
-      </w:r>
-      <w:r>
-        <w:t xml:space="preserve"> S</w:t>
-      </w:r>
-      <w:r>
-        <w:t>eptagons</w:t>
-      </w:r>
-      <w:r>
-        <w:t>:</w:t>
-      </w:r>
-      <w:r>
-        <w:t xml:space="preserve"> </w:t>
-      </w:r>
-      <w:r>
-        <w:t xml:space="preserve">Maybe </w:t>
-      </w:r>
-      <w:r>
-        <w:t>confused with pentagons?</w:t>
-      </w:r>
-      <w:r>
-        <w:t xml:space="preserve"> </w:t>
-      </w:r>
-      <w:r>
-        <w:t>O</w:t>
-      </w:r>
-      <w:r>
-        <w:t>ctagons</w:t>
-      </w:r>
-      <w:r>
-        <w:t xml:space="preserve">: </w:t>
-      </w:r>
-      <w:r>
-        <w:t>A stop sign</w:t>
-      </w:r>
-      <w:r>
-        <w:t>?</w:t>
-      </w:r>
-      <w:r>
-        <w:t xml:space="preserve"> </w:t>
-      </w:r>
-      <w:r>
-        <w:t>should I stop</w:t>
-      </w:r>
-      <w:r>
-        <w:t>?</w:t>
       </w:r>
     </w:p>
     <w:p>
@@ -3994,61 +3711,12 @@
         <w:t>.</w:t>
       </w:r>
     </w:p>
-    <w:p/>
-    <w:p>
-      <w:r>
-        <w:t xml:space="preserve">As </w:t>
-      </w:r>
-      <w:r>
-        <w:t>we might be running out of different ways to draw lines</w:t>
-      </w:r>
-      <w:r>
-        <w:t xml:space="preserve">, this wiggling </w:t>
-      </w:r>
-      <w:r>
-        <w:t>of the line</w:t>
-      </w:r>
-      <w:r>
-        <w:t xml:space="preserve"> </w:t>
-      </w:r>
-      <w:r>
-        <w:t xml:space="preserve">may </w:t>
-      </w:r>
-      <w:r>
-        <w:t xml:space="preserve">symbolize </w:t>
-      </w:r>
-      <w:r>
-        <w:t xml:space="preserve">heat or </w:t>
-      </w:r>
-      <w:r>
-        <w:t xml:space="preserve">energy. Values might </w:t>
-      </w:r>
-      <w:r>
-        <w:t>regularly flow from one place to the next</w:t>
-      </w:r>
-      <w:r>
-        <w:t>.</w:t>
-      </w:r>
-      <w:r>
-        <w:t xml:space="preserve"> </w:t>
-      </w:r>
-      <w:r>
-        <w:t>S</w:t>
-      </w:r>
-      <w:r>
-        <w:t>o a symbolization of something active like wav</w:t>
-      </w:r>
-      <w:r>
-        <w:t>iness</w:t>
-      </w:r>
-      <w:r>
-        <w:t xml:space="preserve"> seemed appropriate.</w:t>
-      </w:r>
-    </w:p>
     <w:p>
       <w:pPr>
         <w:pStyle w:val="Heading3"/>
       </w:pPr>
+      <w:bookmarkStart w:id="6" w:name="_GoBack"/>
+      <w:bookmarkEnd w:id="6"/>
       <w:r>
         <w:t>Cross</w:t>
       </w:r>
@@ -6414,6 +6082,9 @@
         <w:ind w:left="852"/>
       </w:pPr>
       <w:r>
+        <w:rPr>
+          <w:noProof/>
+        </w:rPr>
         <w:drawing>
           <wp:inline distT="0" distB="0" distL="0" distR="0" wp14:anchorId="287D49FA" wp14:editId="3F3FAD30">
             <wp:extent cx="617149" cy="574795"/>
@@ -17738,7 +17409,7 @@
     <w:basedOn w:val="Normal"/>
     <w:next w:val="Normal"/>
     <w:qFormat/>
-    <w:rsid w:val="00935A1D"/>
+    <w:rsid w:val="004F179C"/>
     <w:pPr>
       <w:keepNext/>
       <w:spacing w:before="240" w:after="240"/>
@@ -17747,6 +17418,7 @@
     <w:rPr>
       <w:bCs/>
       <w:i/>
+      <w:sz w:val="24"/>
       <w:szCs w:val="28"/>
     </w:rPr>
   </w:style>
@@ -18580,7 +18252,7 @@
 </file>
 
 <file path=customXml/itemProps1.xml><?xml version="1.0" encoding="utf-8"?>
-<ds:datastoreItem xmlns:ds="http://schemas.openxmlformats.org/officeDocument/2006/customXml" ds:itemID="{49CBAE72-85BE-4196-A888-C8B704434898}">
+<ds:datastoreItem xmlns:ds="http://schemas.openxmlformats.org/officeDocument/2006/customXml" ds:itemID="{0F27CD21-0275-4D0D-9E7B-683BE22FAF04}">
   <ds:schemaRefs>
     <ds:schemaRef ds:uri="http://schemas.openxmlformats.org/officeDocument/2006/bibliography"/>
   </ds:schemaRefs>

</xml_diff>

<commit_message>
Circle Language Spec: Basic Diagram Elements: Spread loose ideas over Circle Construct Drafts, Circle Broader View and the topics Static and Diagram Metrics
</commit_message>
<xml_diff>
--- a/1.1. Circle Language Spec/03. Basic Diagram Elements/Basic Diagram Elements.docx
+++ b/1.1. Circle Language Spec/03. Basic Diagram Elements/Basic Diagram Elements.docx
@@ -3961,10 +3961,7 @@
         <w:t xml:space="preserve">and </w:t>
       </w:r>
       <w:r>
-        <w:t xml:space="preserve">then </w:t>
-      </w:r>
-      <w:r>
-        <w:t xml:space="preserve">possibly </w:t>
+        <w:t xml:space="preserve">then possibly </w:t>
       </w:r>
       <w:r>
         <w:t xml:space="preserve">by connecting them with </w:t>
@@ -6497,50 +6494,6 @@
         <w:t>.</w:t>
       </w:r>
     </w:p>
-    <w:p/>
-    <w:p>
-      <w:pPr>
-        <w:rPr>
-          <w:color w:val="FFC000"/>
-        </w:rPr>
-      </w:pPr>
-      <w:r>
-        <w:rPr>
-          <w:color w:val="FFC000"/>
-        </w:rPr>
-        <w:t xml:space="preserve">These </w:t>
-      </w:r>
-      <w:r>
-        <w:rPr>
-          <w:color w:val="FFC000"/>
-        </w:rPr>
-        <w:t xml:space="preserve">suggestions could be related to what </w:t>
-      </w:r>
-      <w:r>
-        <w:rPr>
-          <w:color w:val="FFC000"/>
-        </w:rPr>
-        <w:t xml:space="preserve">direction is </w:t>
-      </w:r>
-      <w:r>
-        <w:rPr>
-          <w:color w:val="FFC000"/>
-        </w:rPr>
-        <w:t xml:space="preserve">more </w:t>
-      </w:r>
-      <w:r>
-        <w:rPr>
-          <w:color w:val="FFC000"/>
-        </w:rPr>
-        <w:t>common.</w:t>
-      </w:r>
-      <w:r>
-        <w:rPr>
-          <w:color w:val="FFC000"/>
-        </w:rPr>
-        <w:t xml:space="preserve"> More suggestions existed in the past, but they might have made things more complicated.</w:t>
-      </w:r>
-    </w:p>
     <w:p>
       <w:pPr>
         <w:pStyle w:val="Heading4"/>
@@ -7452,7 +7405,7 @@
     </w:p>
     <w:p>
       <w:r>
-        <w:t xml:space="preserve">Perhaps depending on how these diagrams might be applied, an object symbol could </w:t>
+        <w:t xml:space="preserve">Perhaps depending on how these diagrams might be applied, an symbol could </w:t>
       </w:r>
       <w:r>
         <w:t xml:space="preserve">only </w:t>
@@ -7494,7 +7447,13 @@
         <w:t xml:space="preserve"> </w:t>
       </w:r>
       <w:r>
-        <w:t xml:space="preserve">interface line. The lines may be considered to </w:t>
+        <w:t xml:space="preserve">interface line. </w:t>
+      </w:r>
+      <w:r>
+        <w:t xml:space="preserve">A symbol's </w:t>
+      </w:r>
+      <w:r>
+        <w:t xml:space="preserve">lines may </w:t>
       </w:r>
       <w:r>
         <w:t xml:space="preserve">point </w:t>
@@ -7537,7 +7496,7 @@
         <w:t xml:space="preserve"> </w:t>
       </w:r>
       <w:r>
-        <w:t xml:space="preserve">its interface. Other lines connected to an object symbol could be considered to </w:t>
+        <w:t xml:space="preserve">its interface. Other lines connected to symbol could be considered to </w:t>
       </w:r>
       <w:r>
         <w:t xml:space="preserve">point </w:t>
@@ -10495,1658 +10454,9 @@
       <w:r>
         <w:t>.</w:t>
       </w:r>
-    </w:p>
-    <w:p>
-      <w:pPr>
-        <w:pStyle w:val="Heading2"/>
-      </w:pPr>
-      <w:r>
-        <w:t>Ideas</w:t>
-      </w:r>
-    </w:p>
-    <w:p>
-      <w:pPr>
-        <w:rPr>
-          <w:i/>
-        </w:rPr>
-      </w:pPr>
-      <w:r>
-        <w:rPr>
-          <w:i/>
-        </w:rPr>
-        <w:t xml:space="preserve">Below you </w:t>
-      </w:r>
-      <w:r>
-        <w:rPr>
-          <w:i/>
-        </w:rPr>
-        <w:t xml:space="preserve">may </w:t>
-      </w:r>
-      <w:r>
-        <w:rPr>
-          <w:i/>
-        </w:rPr>
-        <w:t>find loose ideas and</w:t>
-      </w:r>
-      <w:r>
-        <w:rPr>
-          <w:i/>
-        </w:rPr>
-        <w:t xml:space="preserve"> parts</w:t>
-      </w:r>
-      <w:r>
-        <w:rPr>
-          <w:i/>
-        </w:rPr>
-        <w:t xml:space="preserve"> from older documentation, that are </w:t>
-      </w:r>
-      <w:r>
-        <w:rPr>
-          <w:i/>
-        </w:rPr>
-        <w:t xml:space="preserve">intended </w:t>
-      </w:r>
-      <w:r>
-        <w:rPr>
-          <w:i/>
-        </w:rPr>
-        <w:t>to be turned into</w:t>
-      </w:r>
-      <w:r>
-        <w:rPr>
-          <w:i/>
-        </w:rPr>
-        <w:t xml:space="preserve"> more polished</w:t>
-      </w:r>
-      <w:r>
-        <w:rPr>
-          <w:i/>
-        </w:rPr>
-        <w:t xml:space="preserve"> documentation.</w:t>
-      </w:r>
-    </w:p>
-    <w:p/>
-    <w:p>
-      <w:pPr>
-        <w:pStyle w:val="Heading1"/>
-      </w:pPr>
-      <w:r>
-        <w:t>From the original Symbol documentation</w:t>
-      </w:r>
-    </w:p>
-    <w:p>
-      <w:pPr>
-        <w:pStyle w:val="Heading5"/>
-      </w:pPr>
-      <w:r>
-        <w:t>Access Symbols</w:t>
-      </w:r>
-    </w:p>
-    <w:p>
-      <w:pPr>
-        <w:rPr>
-          <w:color w:val="FFC000"/>
-        </w:rPr>
-      </w:pPr>
-      <w:r>
-        <w:rPr>
-          <w:color w:val="FFC000"/>
-        </w:rPr>
-        <w:t xml:space="preserve">You can see the line dissector as the door that lets you access a symbol. </w:t>
-      </w:r>
-    </w:p>
-    <w:p>
-      <w:pPr>
-        <w:rPr>
-          <w:color w:val="FFC000"/>
-        </w:rPr>
-      </w:pPr>
-    </w:p>
-    <w:p>
-      <w:pPr>
-        <w:rPr>
-          <w:color w:val="FFC000"/>
-        </w:rPr>
-      </w:pPr>
-      <w:r>
-        <w:rPr>
-          <w:color w:val="FFC000"/>
-        </w:rPr>
-        <w:t xml:space="preserve">For </w:t>
-      </w:r>
-      <w:r>
-        <w:rPr>
-          <w:color w:val="FFC000"/>
-        </w:rPr>
-        <w:t>now,</w:t>
-      </w:r>
-      <w:r>
-        <w:rPr>
-          <w:color w:val="FFC000"/>
-        </w:rPr>
-        <w:t xml:space="preserve"> you can see the line dissector as the </w:t>
-      </w:r>
-      <w:r>
-        <w:rPr>
-          <w:i/>
-          <w:iCs/>
-          <w:color w:val="FFC000"/>
-        </w:rPr>
-        <w:t>door</w:t>
-      </w:r>
-      <w:r>
-        <w:rPr>
-          <w:color w:val="FFC000"/>
-        </w:rPr>
-        <w:t xml:space="preserve"> to </w:t>
-      </w:r>
-      <w:r>
-        <w:rPr>
-          <w:b/>
-          <w:color w:val="FFC000"/>
-        </w:rPr>
-        <w:t>C</w:t>
-      </w:r>
-      <w:r>
-        <w:rPr>
-          <w:color w:val="FFC000"/>
-        </w:rPr>
-        <w:t xml:space="preserve"> that lets you access </w:t>
-      </w:r>
-      <w:r>
-        <w:rPr>
-          <w:b/>
-          <w:color w:val="FFC000"/>
-        </w:rPr>
-        <w:t>A</w:t>
-      </w:r>
-      <w:r>
-        <w:rPr>
-          <w:color w:val="FFC000"/>
-        </w:rPr>
-        <w:t>.</w:t>
-      </w:r>
-    </w:p>
-    <w:p>
-      <w:pPr>
-        <w:pStyle w:val="AlineaSeparator"/>
-      </w:pPr>
-    </w:p>
-    <w:p>
-      <w:pPr>
-        <w:pStyle w:val="Heading5"/>
-      </w:pPr>
-      <w:r>
-        <w:t>Precedence of Direction Rules</w:t>
-      </w:r>
-    </w:p>
-    <w:p>
-      <w:pPr>
-        <w:pStyle w:val="Heading6"/>
-      </w:pPr>
-      <w:r>
-        <w:t>Access Symbols</w:t>
-      </w:r>
-    </w:p>
-    <w:p>
-      <w:r>
-        <w:t>These rules are invented to as little as possible disturb the diagram with access symbols.</w:t>
-      </w:r>
-    </w:p>
-    <w:p>
-      <w:pPr>
-        <w:pStyle w:val="AlineaSeparator"/>
-      </w:pPr>
-    </w:p>
-    <w:p>
-      <w:r>
-        <w:t>C</w:t>
-      </w:r>
-      <w:r>
-        <w:t xml:space="preserve">ommon situations </w:t>
-      </w:r>
-      <w:r>
-        <w:t xml:space="preserve">wouldn't </w:t>
-      </w:r>
-      <w:r>
-        <w:t>require an access symbol to determine the direction.</w:t>
-      </w:r>
-    </w:p>
-    <w:p>
-      <w:pPr>
-        <w:pStyle w:val="Heading6"/>
-      </w:pPr>
-      <w:r>
-        <w:t>Outward</w:t>
-      </w:r>
-    </w:p>
-    <w:p>
-      <w:pPr>
-        <w:rPr>
-          <w:color w:val="FFC000"/>
-        </w:rPr>
-      </w:pPr>
-      <w:r>
-        <w:rPr>
-          <w:color w:val="FFC000"/>
-        </w:rPr>
-        <w:t xml:space="preserve">You can see </w:t>
-      </w:r>
-      <w:r>
-        <w:rPr>
-          <w:b/>
-          <w:color w:val="FFC000"/>
-        </w:rPr>
-        <w:t xml:space="preserve">A </w:t>
-      </w:r>
-      <w:r>
-        <w:rPr>
-          <w:color w:val="FFC000"/>
-        </w:rPr>
-        <w:t xml:space="preserve">as being </w:t>
-      </w:r>
-      <w:r>
-        <w:rPr>
-          <w:b/>
-          <w:color w:val="FFC000"/>
-        </w:rPr>
-        <w:t>C</w:t>
-      </w:r>
-      <w:r>
-        <w:rPr>
-          <w:color w:val="FFC000"/>
-        </w:rPr>
-        <w:t xml:space="preserve">’s </w:t>
-      </w:r>
-      <w:r>
-        <w:rPr>
-          <w:i/>
-          <w:iCs/>
-          <w:color w:val="FFC000"/>
-        </w:rPr>
-        <w:t>eye</w:t>
-      </w:r>
-      <w:r>
-        <w:rPr>
-          <w:color w:val="FFC000"/>
-        </w:rPr>
-        <w:t xml:space="preserve"> to </w:t>
-      </w:r>
-      <w:r>
-        <w:rPr>
-          <w:b/>
-          <w:color w:val="FFC000"/>
-        </w:rPr>
-        <w:t>B</w:t>
-      </w:r>
-      <w:r>
-        <w:rPr>
-          <w:color w:val="FFC000"/>
-        </w:rPr>
-        <w:t>, so it is logically directed outwards.</w:t>
-      </w:r>
-    </w:p>
-    <w:p>
-      <w:pPr>
-        <w:pStyle w:val="Heading4"/>
-      </w:pPr>
-      <w:r>
-        <w:t>Object Basics</w:t>
-      </w:r>
-    </w:p>
-    <w:p>
-      <w:pPr>
-        <w:pStyle w:val="Heading5"/>
-      </w:pPr>
-      <w:r>
-        <w:t>Types</w:t>
-      </w:r>
-    </w:p>
-    <w:p>
-      <w:r>
-        <w:t>&lt;Use formulation in 'Static' explanation?&gt;</w:t>
-      </w:r>
-    </w:p>
-    <w:p>
-      <w:r>
-        <w:t xml:space="preserve">Every symbol of the same type has the same contents. The type can be edited by editing either symbol and their contents will change </w:t>
-      </w:r>
-      <w:r>
-        <w:t>simultaneously</w:t>
-      </w:r>
-      <w:r>
-        <w:t>.</w:t>
-      </w:r>
-    </w:p>
-    <w:p>
-      <w:pPr>
-        <w:pStyle w:val="Heading2"/>
-        <w:rPr>
-          <w:color w:val="FFC000"/>
-        </w:rPr>
-      </w:pPr>
-      <w:r>
-        <w:rPr>
-          <w:color w:val="FFC000"/>
-        </w:rPr>
-        <w:t>Executions &amp; Parameters</w:t>
-      </w:r>
-    </w:p>
-    <w:p>
-      <w:pPr>
-        <w:pStyle w:val="Heading3"/>
-        <w:rPr>
-          <w:color w:val="FFC000"/>
-        </w:rPr>
-      </w:pPr>
-      <w:r>
-        <w:rPr>
-          <w:color w:val="FFC000"/>
-        </w:rPr>
-        <w:t>Brainstorm</w:t>
-      </w:r>
-    </w:p>
-    <w:p>
-      <w:pPr>
-        <w:pStyle w:val="Heading4"/>
-        <w:rPr>
-          <w:color w:val="FFC000"/>
-        </w:rPr>
-      </w:pPr>
-      <w:r>
-        <w:rPr>
-          <w:color w:val="FFC000"/>
-        </w:rPr>
-        <w:t>Other: Might contain a good text for justification of a diamond symbol rather than a call line</w:t>
-      </w:r>
-    </w:p>
-    <w:p>
-      <w:pPr>
-        <w:rPr>
-          <w:b/>
-          <w:bCs/>
-          <w:color w:val="FFC000"/>
-        </w:rPr>
-      </w:pPr>
-      <w:r>
-        <w:rPr>
-          <w:b/>
-          <w:bCs/>
-          <w:color w:val="FFC000"/>
-        </w:rPr>
-        <w:t>This IS the text that lead me to wanting a diamond symbol instead of a call line.</w:t>
-      </w:r>
-    </w:p>
-    <w:p>
-      <w:pPr>
-        <w:rPr>
-          <w:color w:val="FFC000"/>
-        </w:rPr>
-      </w:pPr>
-    </w:p>
-    <w:p>
-      <w:pPr>
-        <w:rPr>
-          <w:color w:val="FFC000"/>
-        </w:rPr>
-      </w:pPr>
-      <w:r>
-        <w:rPr>
-          <w:color w:val="FFC000"/>
-        </w:rPr>
-        <w:t xml:space="preserve">&lt;Why not, actually? Ok, you can’t do it in other languages, but why can’t you do it here. Oh. When you reference a call, it makes the call line function as a reference line rather than a call line. If you want this to be different, a reference to call would become a call, which is not something you want to happen in your system. The reference target would get control over if the source will be a reference or if the source will execute. The source would have no say in that. Unacceptable. </w:t>
-      </w:r>
-      <w:r>
-        <w:rPr>
-          <w:color w:val="FFC000"/>
-        </w:rPr>
-        <w:t>So,</w:t>
-      </w:r>
-      <w:r>
-        <w:rPr>
-          <w:color w:val="FFC000"/>
-        </w:rPr>
-        <w:t xml:space="preserve"> a candidate for an alternative rule for A Call Can’t be Called or Referenced is: if you reference a call, its call line is treated as a reference line.</w:t>
-      </w:r>
-    </w:p>
-    <w:p>
-      <w:pPr>
-        <w:rPr>
-          <w:color w:val="FFC000"/>
-        </w:rPr>
-      </w:pPr>
-      <w:r>
-        <w:rPr>
-          <w:color w:val="FFC000"/>
-        </w:rPr>
-        <w:t xml:space="preserve">If you call the reference to a call… </w:t>
-      </w:r>
-    </w:p>
-    <w:p>
-      <w:pPr>
-        <w:rPr>
-          <w:color w:val="FFC000"/>
-        </w:rPr>
-      </w:pPr>
-    </w:p>
-    <w:p>
-      <w:pPr>
-        <w:rPr>
-          <w:color w:val="FFC000"/>
-          <w:sz w:val="32"/>
-          <w:lang w:val="nl-NL"/>
-        </w:rPr>
-      </w:pPr>
-      <w:r>
-        <w:rPr>
-          <w:color w:val="FFC000"/>
-          <w:lang w:val="nl-NL"/>
-        </w:rPr>
-        <w:t xml:space="preserve">Een call line is eigenlijk een </w:t>
-      </w:r>
-      <w:proofErr w:type="spellStart"/>
-      <w:r>
-        <w:rPr>
-          <w:color w:val="FFC000"/>
-          <w:lang w:val="nl-NL"/>
-        </w:rPr>
-        <w:t>reference</w:t>
-      </w:r>
-      <w:proofErr w:type="spellEnd"/>
-      <w:r>
-        <w:rPr>
-          <w:color w:val="FFC000"/>
-          <w:lang w:val="nl-NL"/>
-        </w:rPr>
-        <w:t xml:space="preserve"> line, maar als de </w:t>
-      </w:r>
-      <w:proofErr w:type="spellStart"/>
-      <w:r>
-        <w:rPr>
-          <w:color w:val="FFC000"/>
-          <w:lang w:val="nl-NL"/>
-        </w:rPr>
-        <w:t>parent</w:t>
-      </w:r>
-      <w:proofErr w:type="spellEnd"/>
-      <w:r>
-        <w:rPr>
-          <w:color w:val="FFC000"/>
-          <w:lang w:val="nl-NL"/>
-        </w:rPr>
-        <w:t xml:space="preserve"> square execute, dan execute ook de call. </w:t>
-      </w:r>
-      <w:proofErr w:type="spellStart"/>
-      <w:r>
-        <w:rPr>
-          <w:color w:val="FFC000"/>
-          <w:lang w:val="nl-NL"/>
-        </w:rPr>
-        <w:t>Hmmm</w:t>
-      </w:r>
-      <w:proofErr w:type="spellEnd"/>
-      <w:r>
-        <w:rPr>
-          <w:color w:val="FFC000"/>
-          <w:lang w:val="nl-NL"/>
-        </w:rPr>
-        <w:t xml:space="preserve">… het is bijna of het allemaal </w:t>
-      </w:r>
-      <w:proofErr w:type="spellStart"/>
-      <w:r>
-        <w:rPr>
-          <w:color w:val="FFC000"/>
-          <w:lang w:val="nl-NL"/>
-        </w:rPr>
-        <w:t>reference</w:t>
-      </w:r>
-      <w:proofErr w:type="spellEnd"/>
-      <w:r>
-        <w:rPr>
-          <w:color w:val="FFC000"/>
-          <w:lang w:val="nl-NL"/>
-        </w:rPr>
-        <w:t xml:space="preserve"> </w:t>
-      </w:r>
-      <w:proofErr w:type="spellStart"/>
-      <w:r>
-        <w:rPr>
-          <w:color w:val="FFC000"/>
-          <w:lang w:val="nl-NL"/>
-        </w:rPr>
-        <w:t>lines</w:t>
-      </w:r>
-      <w:proofErr w:type="spellEnd"/>
-      <w:r>
-        <w:rPr>
-          <w:color w:val="FFC000"/>
-          <w:lang w:val="nl-NL"/>
-        </w:rPr>
-        <w:t xml:space="preserve"> zijn en sommige squares </w:t>
-      </w:r>
-      <w:proofErr w:type="spellStart"/>
-      <w:r>
-        <w:rPr>
-          <w:color w:val="FFC000"/>
-          <w:lang w:val="nl-NL"/>
-        </w:rPr>
-        <w:t>executen</w:t>
-      </w:r>
-      <w:proofErr w:type="spellEnd"/>
-      <w:r>
-        <w:rPr>
-          <w:color w:val="FFC000"/>
-          <w:lang w:val="nl-NL"/>
-        </w:rPr>
-        <w:t xml:space="preserve"> nou eenmaal. </w:t>
-      </w:r>
-      <w:r>
-        <w:rPr>
-          <w:color w:val="FFC000"/>
-          <w:lang w:val="nl-NL"/>
-        </w:rPr>
-        <w:t>O</w:t>
-      </w:r>
-      <w:r>
-        <w:rPr>
-          <w:color w:val="FFC000"/>
-          <w:lang w:val="nl-NL"/>
-        </w:rPr>
-        <w:t xml:space="preserve">! Dat is ook zo! </w:t>
-      </w:r>
-      <w:proofErr w:type="spellStart"/>
-      <w:r>
-        <w:rPr>
-          <w:color w:val="FFC000"/>
-          <w:lang w:val="nl-NL"/>
-        </w:rPr>
-        <w:t>Clauses</w:t>
-      </w:r>
-      <w:proofErr w:type="spellEnd"/>
-      <w:r>
-        <w:rPr>
-          <w:color w:val="FFC000"/>
-          <w:lang w:val="nl-NL"/>
-        </w:rPr>
-        <w:t xml:space="preserve"> moeten ook kunnen </w:t>
-      </w:r>
-      <w:proofErr w:type="spellStart"/>
-      <w:r>
-        <w:rPr>
-          <w:color w:val="FFC000"/>
-          <w:lang w:val="nl-NL"/>
-        </w:rPr>
-        <w:t>executen</w:t>
-      </w:r>
-      <w:proofErr w:type="spellEnd"/>
-      <w:r>
-        <w:rPr>
-          <w:color w:val="FFC000"/>
-          <w:lang w:val="nl-NL"/>
-        </w:rPr>
-        <w:t xml:space="preserve"> en ik zeg nu dat iets alleen execute als het een call line heeft!!! </w:t>
-      </w:r>
-      <w:proofErr w:type="spellStart"/>
-      <w:r>
-        <w:rPr>
-          <w:color w:val="FFC000"/>
-          <w:lang w:val="nl-NL"/>
-        </w:rPr>
-        <w:t>Hmmm</w:t>
-      </w:r>
-      <w:proofErr w:type="spellEnd"/>
-      <w:r>
-        <w:rPr>
-          <w:color w:val="FFC000"/>
-          <w:lang w:val="nl-NL"/>
-        </w:rPr>
-        <w:t xml:space="preserve">… </w:t>
-      </w:r>
-      <w:r>
-        <w:rPr>
-          <w:color w:val="FFC000"/>
-          <w:lang w:val="nl-NL"/>
-        </w:rPr>
-        <w:t>o</w:t>
-      </w:r>
-      <w:r>
-        <w:rPr>
-          <w:color w:val="FFC000"/>
-          <w:lang w:val="nl-NL"/>
-        </w:rPr>
-        <w:t>, een call is een tag, niet een line</w:t>
-      </w:r>
-      <w:r>
-        <w:rPr>
-          <w:color w:val="FFC000"/>
-          <w:sz w:val="32"/>
-          <w:lang w:val="nl-NL"/>
-        </w:rPr>
-        <w:t>!!!!!!!!!!!!</w:t>
-      </w:r>
-    </w:p>
-    <w:p>
-      <w:pPr>
-        <w:rPr>
-          <w:color w:val="FFC000"/>
-          <w:lang w:val="nl-NL"/>
-        </w:rPr>
-      </w:pPr>
-    </w:p>
-    <w:p>
-      <w:pPr>
-        <w:rPr>
-          <w:color w:val="FFC000"/>
-        </w:rPr>
-      </w:pPr>
-      <w:r>
-        <w:rPr>
-          <w:color w:val="FFC000"/>
-          <w:lang w:val="nl-NL"/>
-        </w:rPr>
-        <w:t xml:space="preserve">Een call een aparte line maken is net </w:t>
-      </w:r>
-      <w:r>
-        <w:rPr>
-          <w:color w:val="FFC000"/>
-          <w:lang w:val="nl-NL"/>
-        </w:rPr>
-        <w:t>zoiets</w:t>
-      </w:r>
-      <w:r>
-        <w:rPr>
-          <w:color w:val="FFC000"/>
-          <w:lang w:val="nl-NL"/>
-        </w:rPr>
-        <w:t xml:space="preserve"> als een triangle een aparte line maken. Hetzelfde mankement. Dan lijkt het logisch, dat een call een apart symbool krijgt, niet een aparte line. </w:t>
-      </w:r>
-      <w:r>
-        <w:rPr>
-          <w:color w:val="FFC000"/>
-        </w:rPr>
-        <w:t>O</w:t>
-      </w:r>
-      <w:r>
-        <w:rPr>
-          <w:color w:val="FFC000"/>
-        </w:rPr>
-        <w:t xml:space="preserve">. Welk </w:t>
-      </w:r>
-      <w:proofErr w:type="spellStart"/>
-      <w:r>
-        <w:rPr>
-          <w:color w:val="FFC000"/>
-        </w:rPr>
-        <w:t>symbool</w:t>
-      </w:r>
-      <w:proofErr w:type="spellEnd"/>
-      <w:r>
-        <w:rPr>
-          <w:color w:val="FFC000"/>
-        </w:rPr>
-        <w:t>?</w:t>
-      </w:r>
-    </w:p>
-    <w:p>
-      <w:pPr>
-        <w:pStyle w:val="Heading2"/>
-        <w:rPr>
-          <w:color w:val="FFC000"/>
-        </w:rPr>
-      </w:pPr>
-      <w:r>
-        <w:rPr>
-          <w:color w:val="FFC000"/>
-        </w:rPr>
-        <w:t>When Shape Types, When Line Types</w:t>
-      </w:r>
-    </w:p>
-    <w:p>
-      <w:pPr>
-        <w:pStyle w:val="Brainstorm"/>
-        <w:ind w:left="568"/>
-        <w:rPr>
-          <w:color w:val="FFC000"/>
-        </w:rPr>
-      </w:pPr>
-      <w:r>
-        <w:rPr>
-          <w:color w:val="FFC000"/>
-        </w:rPr>
-        <w:t>&lt;</w:t>
-      </w:r>
-      <w:r>
-        <w:rPr>
-          <w:color w:val="FFC000"/>
-        </w:rPr>
-        <w:t>So,</w:t>
-      </w:r>
-      <w:r>
-        <w:rPr>
-          <w:color w:val="FFC000"/>
-        </w:rPr>
-        <w:t xml:space="preserve"> there’s a call trace and a definition trace.&gt;</w:t>
-      </w:r>
-    </w:p>
-    <w:p>
-      <w:pPr>
-        <w:pStyle w:val="Brainstorm"/>
-        <w:ind w:left="568"/>
-        <w:rPr>
-          <w:color w:val="FFC000"/>
-          <w:lang w:val="nl-NL"/>
-        </w:rPr>
-      </w:pPr>
-      <w:r>
-        <w:rPr>
-          <w:color w:val="FFC000"/>
-          <w:lang w:val="nl-NL"/>
-        </w:rPr>
-        <w:t xml:space="preserve">&lt;Target call, target </w:t>
-      </w:r>
-      <w:proofErr w:type="spellStart"/>
-      <w:r>
-        <w:rPr>
-          <w:color w:val="FFC000"/>
-          <w:lang w:val="nl-NL"/>
-        </w:rPr>
-        <w:t>definition</w:t>
-      </w:r>
-      <w:proofErr w:type="spellEnd"/>
-      <w:r>
-        <w:rPr>
-          <w:color w:val="FFC000"/>
-          <w:lang w:val="nl-NL"/>
-        </w:rPr>
-        <w:t>&gt;</w:t>
-      </w:r>
-    </w:p>
-    <w:p>
-      <w:pPr>
-        <w:pStyle w:val="Brainstorm"/>
-        <w:ind w:left="568"/>
-        <w:rPr>
-          <w:color w:val="FFC000"/>
-          <w:lang w:val="nl-NL"/>
-        </w:rPr>
-      </w:pPr>
-      <w:r>
-        <w:rPr>
-          <w:color w:val="FFC000"/>
-          <w:lang w:val="nl-NL"/>
-        </w:rPr>
-        <w:t xml:space="preserve">&lt;Misschien mag ik dan al wel verklappen dat de call zo’n beetje het object is en de </w:t>
-      </w:r>
-      <w:proofErr w:type="spellStart"/>
-      <w:r>
-        <w:rPr>
-          <w:color w:val="FFC000"/>
-          <w:lang w:val="nl-NL"/>
-        </w:rPr>
-        <w:t>definition</w:t>
-      </w:r>
-      <w:proofErr w:type="spellEnd"/>
-      <w:r>
-        <w:rPr>
-          <w:color w:val="FFC000"/>
-          <w:lang w:val="nl-NL"/>
-        </w:rPr>
-        <w:t xml:space="preserve"> de klasse.</w:t>
-      </w:r>
-    </w:p>
-    <w:p>
-      <w:pPr>
-        <w:pStyle w:val="Brainstorm"/>
-        <w:ind w:left="568"/>
-        <w:rPr>
-          <w:color w:val="FFC000"/>
-          <w:lang w:val="nl-NL"/>
-        </w:rPr>
-      </w:pPr>
-      <w:r>
-        <w:rPr>
-          <w:color w:val="FFC000"/>
-          <w:lang w:val="nl-NL"/>
-        </w:rPr>
-        <w:t>En waarom het dan aparte symbolen zijn en niet verschillende line types. Eigenlijk moet ik dan de keuze voor alle line types en symbolen aangeven.</w:t>
-      </w:r>
-    </w:p>
-    <w:p>
-      <w:pPr>
-        <w:pStyle w:val="Brainstorm"/>
-        <w:ind w:left="568"/>
-        <w:rPr>
-          <w:color w:val="FFC000"/>
-          <w:lang w:val="nl-NL"/>
-        </w:rPr>
-      </w:pPr>
-      <w:r>
-        <w:rPr>
-          <w:color w:val="FFC000"/>
-          <w:lang w:val="nl-NL"/>
-        </w:rPr>
-        <w:t xml:space="preserve">Je kunt maar 1 </w:t>
-      </w:r>
-      <w:proofErr w:type="spellStart"/>
-      <w:r>
-        <w:rPr>
-          <w:color w:val="FFC000"/>
-          <w:lang w:val="nl-NL"/>
-        </w:rPr>
-        <w:t>reference</w:t>
-      </w:r>
-      <w:proofErr w:type="spellEnd"/>
-      <w:r>
-        <w:rPr>
-          <w:color w:val="FFC000"/>
-          <w:lang w:val="nl-NL"/>
-        </w:rPr>
-        <w:t xml:space="preserve"> line hebben. Dat is zo’n beetje de reden. Hè, ik moet het inderdaad goed opschrijven </w:t>
-      </w:r>
-    </w:p>
-    <w:p>
-      <w:pPr>
-        <w:pStyle w:val="Brainstorm"/>
-        <w:ind w:left="568"/>
-        <w:rPr>
-          <w:color w:val="FFC000"/>
-          <w:lang w:val="nl-NL"/>
-        </w:rPr>
-      </w:pPr>
-    </w:p>
-    <w:p>
-      <w:pPr>
-        <w:pStyle w:val="Brainstorm"/>
-        <w:ind w:left="568"/>
-        <w:rPr>
-          <w:color w:val="FFC000"/>
-          <w:lang w:val="nl-NL"/>
-        </w:rPr>
-      </w:pPr>
-      <w:r>
-        <w:rPr>
-          <w:color w:val="FFC000"/>
-          <w:lang w:val="nl-NL"/>
-        </w:rPr>
-        <w:t>Call is een hoedanigheid van het symbool, dat geen line behoeft.</w:t>
-      </w:r>
-    </w:p>
-    <w:p>
-      <w:pPr>
-        <w:pStyle w:val="Brainstorm"/>
-        <w:ind w:left="568"/>
-        <w:rPr>
-          <w:color w:val="FFC000"/>
-          <w:lang w:val="nl-NL"/>
-        </w:rPr>
-      </w:pPr>
-      <w:r>
-        <w:rPr>
-          <w:color w:val="FFC000"/>
-          <w:lang w:val="nl-NL"/>
-        </w:rPr>
-        <w:t xml:space="preserve">Type is niet een hoedanigheid van een symbool, het is waar een symbool voor </w:t>
-      </w:r>
-      <w:r>
-        <w:rPr>
-          <w:i/>
-          <w:iCs/>
-          <w:color w:val="FFC000"/>
-          <w:lang w:val="nl-NL"/>
-        </w:rPr>
-        <w:t xml:space="preserve">kan </w:t>
-      </w:r>
-      <w:r>
-        <w:rPr>
-          <w:color w:val="FFC000"/>
-          <w:lang w:val="nl-NL"/>
-        </w:rPr>
-        <w:t>dienen.</w:t>
-      </w:r>
-    </w:p>
-    <w:p>
-      <w:pPr>
-        <w:pStyle w:val="Brainstorm"/>
-        <w:ind w:left="568"/>
-        <w:rPr>
-          <w:color w:val="FFC000"/>
-          <w:lang w:val="nl-NL"/>
-        </w:rPr>
-      </w:pPr>
-      <w:r>
-        <w:rPr>
-          <w:color w:val="FFC000"/>
-          <w:lang w:val="nl-NL"/>
-        </w:rPr>
-        <w:t>Een</w:t>
-      </w:r>
-      <w:r>
-        <w:rPr>
-          <w:color w:val="FFC000"/>
-          <w:lang w:val="nl-NL"/>
-        </w:rPr>
-        <w:t xml:space="preserve"> triangle is gekozen voor interface </w:t>
-      </w:r>
-      <w:proofErr w:type="spellStart"/>
-      <w:r>
-        <w:rPr>
-          <w:color w:val="FFC000"/>
-          <w:lang w:val="nl-NL"/>
-        </w:rPr>
-        <w:t>implementation</w:t>
-      </w:r>
-      <w:proofErr w:type="spellEnd"/>
-      <w:r>
-        <w:rPr>
-          <w:color w:val="FFC000"/>
-          <w:lang w:val="nl-NL"/>
-        </w:rPr>
-        <w:t xml:space="preserve">, omdat een interface </w:t>
-      </w:r>
-      <w:proofErr w:type="spellStart"/>
-      <w:r>
-        <w:rPr>
-          <w:color w:val="FFC000"/>
-          <w:lang w:val="nl-NL"/>
-        </w:rPr>
-        <w:t>implementation</w:t>
-      </w:r>
-      <w:proofErr w:type="spellEnd"/>
-      <w:r>
-        <w:rPr>
-          <w:color w:val="FFC000"/>
-          <w:lang w:val="nl-NL"/>
-        </w:rPr>
-        <w:t xml:space="preserve"> ook een hoedanigheid is van het symbool, dat geen line behoeft. </w:t>
-      </w:r>
-    </w:p>
-    <w:p>
-      <w:pPr>
-        <w:pStyle w:val="Brainstorm"/>
-        <w:ind w:left="568"/>
-        <w:rPr>
-          <w:color w:val="FFC000"/>
-          <w:lang w:val="nl-NL"/>
-        </w:rPr>
-      </w:pPr>
-    </w:p>
-    <w:p>
-      <w:pPr>
-        <w:pStyle w:val="Brainstorm"/>
-        <w:ind w:left="568"/>
-        <w:rPr>
-          <w:color w:val="FFC000"/>
-          <w:lang w:val="nl-NL"/>
-        </w:rPr>
-      </w:pPr>
-      <w:r>
-        <w:rPr>
-          <w:color w:val="FFC000"/>
-          <w:lang w:val="nl-NL"/>
-        </w:rPr>
-        <w:t>Eigenlijk is het wel een beetje zo dat: alles wat ik aan mezelf heb moeten uitleggen, moet ik aan de lezer uitleggen.</w:t>
-      </w:r>
-    </w:p>
-    <w:p>
-      <w:pPr>
-        <w:pStyle w:val="Brainstorm"/>
-        <w:ind w:left="568"/>
-        <w:rPr>
-          <w:color w:val="FFC000"/>
-        </w:rPr>
-      </w:pPr>
-      <w:r>
-        <w:rPr>
-          <w:color w:val="FFC000"/>
-        </w:rPr>
-        <w:t>&gt;</w:t>
-      </w:r>
-    </w:p>
-    <w:p>
-      <w:pPr>
-        <w:rPr>
-          <w:color w:val="FFC000"/>
-        </w:rPr>
-      </w:pPr>
-    </w:p>
-    <w:p>
-      <w:pPr>
-        <w:rPr>
-          <w:color w:val="FFC000"/>
-        </w:rPr>
-      </w:pPr>
-      <w:r>
-        <w:rPr>
-          <w:color w:val="FFC000"/>
-        </w:rPr>
-        <w:t xml:space="preserve">A definition is a lot like a type of procedure, while an execution is an instance of the procedure. As I state this relation, it may seem strange to you that I picked </w:t>
-      </w:r>
-      <w:r>
-        <w:rPr>
-          <w:i/>
-          <w:iCs/>
-          <w:color w:val="FFC000"/>
-        </w:rPr>
-        <w:t xml:space="preserve">separate symbols </w:t>
-      </w:r>
-      <w:r>
-        <w:rPr>
-          <w:color w:val="FFC000"/>
-        </w:rPr>
-        <w:t xml:space="preserve">to denote a procedure symbol’s execution and definition, while for objects I use different </w:t>
-      </w:r>
-      <w:r>
-        <w:rPr>
-          <w:i/>
-          <w:iCs/>
-          <w:color w:val="FFC000"/>
-        </w:rPr>
-        <w:t>line types</w:t>
-      </w:r>
-      <w:r>
-        <w:rPr>
-          <w:color w:val="FFC000"/>
-        </w:rPr>
-        <w:t xml:space="preserve"> to separate objects from types. Diamond is actually the extra symbol picked to represent an execution. An execution of a definition is like an object of a type. However, an execution has another special characteristic: it executes. </w:t>
-      </w:r>
-    </w:p>
-    <w:p>
-      <w:pPr>
-        <w:rPr>
-          <w:color w:val="FFC000"/>
-        </w:rPr>
-      </w:pPr>
-    </w:p>
-    <w:p>
-      <w:pPr>
-        <w:rPr>
-          <w:color w:val="FFC000"/>
-        </w:rPr>
-      </w:pPr>
-      <w:r>
-        <w:rPr>
-          <w:color w:val="FFC000"/>
-        </w:rPr>
-        <w:t>When an object symbol has a type line it’s behavior in the container isn’t as much different as</w:t>
-      </w:r>
-    </w:p>
-    <w:p>
-      <w:pPr>
-        <w:rPr>
-          <w:color w:val="FFC000"/>
-        </w:rPr>
-      </w:pPr>
-    </w:p>
-    <w:p>
-      <w:pPr>
-        <w:rPr>
-          <w:color w:val="FFC000"/>
-        </w:rPr>
-      </w:pPr>
-      <w:r>
-        <w:rPr>
-          <w:color w:val="FFC000"/>
-        </w:rPr>
-        <w:t xml:space="preserve">However, object symbols aren’t different to their container if they </w:t>
-      </w:r>
-    </w:p>
-    <w:p>
-      <w:pPr>
-        <w:rPr>
-          <w:color w:val="FFC000"/>
-        </w:rPr>
-      </w:pPr>
-    </w:p>
-    <w:p>
-      <w:pPr>
-        <w:rPr>
-          <w:color w:val="FFC000"/>
-        </w:rPr>
-      </w:pPr>
-      <w:r>
-        <w:rPr>
-          <w:color w:val="FFC000"/>
-        </w:rPr>
-        <w:t>To find the definition you follow the reference line between</w:t>
-      </w:r>
-    </w:p>
-    <w:p>
-      <w:pPr>
-        <w:rPr>
-          <w:color w:val="FFC000"/>
-        </w:rPr>
-      </w:pPr>
-    </w:p>
-    <w:p>
-      <w:pPr>
-        <w:rPr>
-          <w:color w:val="FFC000"/>
-        </w:rPr>
-      </w:pPr>
-      <w:r>
-        <w:rPr>
-          <w:color w:val="FFC000"/>
-        </w:rPr>
-        <w:t>Just consider: if a diamond doesn’t have a line it is an executing clause, when a square doesn’t have a line, it’s a non executing clause. In both cases it’s a definition. But the two case differ in that in one case it executes and in the other it doesn’t. If an object symbol has no line, it’s an object. Simply stated, it needs an object line for it not to be a type. A procedure symbol shouldn’t need a line to be an execution.</w:t>
-      </w:r>
-    </w:p>
-    <w:p>
-      <w:pPr>
-        <w:rPr>
-          <w:color w:val="FFC000"/>
-        </w:rPr>
-      </w:pPr>
-    </w:p>
-    <w:p>
-      <w:pPr>
-        <w:rPr>
-          <w:color w:val="FFC000"/>
-        </w:rPr>
-      </w:pPr>
-      <w:r>
-        <w:rPr>
-          <w:color w:val="FFC000"/>
-        </w:rPr>
-        <w:t xml:space="preserve">When a characteristic’s presence shouldn’t be dependent of the presence of a line, it needs to be drawn out with a shape type. If a characteristic is dependent of the presence of a line, it’s the line presence that gives it the characteristic. If I’d want object symbols to serve only as a type and not as an object, then I’d need to reserve a special shape to separate types from objects. Now, to make an </w:t>
-      </w:r>
-      <w:r>
-        <w:rPr>
-          <w:color w:val="FFC000"/>
-        </w:rPr>
-        <w:t>object</w:t>
-      </w:r>
-      <w:r>
-        <w:rPr>
-          <w:color w:val="FFC000"/>
-        </w:rPr>
-        <w:t xml:space="preserve"> symbol serve as a type only and not as a type, I make the Object Get Inaccessible? NO. That’s not true. Actually I’d have to not be able to Symbol Get if it’s for the purpose of assigning an object line. </w:t>
-      </w:r>
-    </w:p>
-    <w:p>
-      <w:pPr>
-        <w:rPr>
-          <w:color w:val="FFC000"/>
-        </w:rPr>
-      </w:pPr>
-    </w:p>
-    <w:p>
-      <w:pPr>
-        <w:rPr>
-          <w:color w:val="FFC000"/>
-        </w:rPr>
-      </w:pPr>
-      <w:r>
-        <w:rPr>
-          <w:color w:val="FFC000"/>
-        </w:rPr>
-        <w:t>A square is never an object.</w:t>
-      </w:r>
-    </w:p>
-    <w:p>
-      <w:pPr>
-        <w:rPr>
-          <w:color w:val="FFC000"/>
-        </w:rPr>
-      </w:pPr>
-    </w:p>
-    <w:p>
-      <w:pPr>
-        <w:rPr>
-          <w:color w:val="FFC000"/>
-        </w:rPr>
-      </w:pPr>
-      <w:r>
-        <w:rPr>
-          <w:color w:val="FFC000"/>
-        </w:rPr>
-        <w:t>For a procedure symbol to function as a reference and not as an execution is not up to the possibility to have a symbol as an execution target.</w:t>
-      </w:r>
-    </w:p>
-    <w:p>
-      <w:pPr>
-        <w:rPr>
-          <w:color w:val="FFC000"/>
-        </w:rPr>
-      </w:pPr>
-    </w:p>
-    <w:p>
-      <w:pPr>
-        <w:rPr>
-          <w:color w:val="FFC000"/>
-        </w:rPr>
-      </w:pPr>
-      <w:r>
-        <w:rPr>
-          <w:color w:val="FFC000"/>
-        </w:rPr>
-        <w:t>Ok, if I wanted it so that an object symbol could only function as a type, but not as an object, I should reserve a separate shape for it. But that doesn’t mean that an object shape can’t serve as a type. An execution shape can serve as the definition too.</w:t>
-      </w:r>
-    </w:p>
-    <w:p>
-      <w:pPr>
-        <w:rPr>
-          <w:color w:val="FFC000"/>
-        </w:rPr>
-      </w:pPr>
-    </w:p>
-    <w:p>
-      <w:pPr>
-        <w:rPr>
-          <w:color w:val="FFC000"/>
-        </w:rPr>
-      </w:pPr>
-      <w:r>
-        <w:rPr>
-          <w:color w:val="FFC000"/>
-        </w:rPr>
-        <w:t xml:space="preserve">It’s important for some procedure symbols not to function as an execution. </w:t>
-      </w:r>
-      <w:proofErr w:type="spellStart"/>
-      <w:r>
-        <w:rPr>
-          <w:color w:val="FFC000"/>
-        </w:rPr>
-        <w:t>Otherwize</w:t>
-      </w:r>
-      <w:proofErr w:type="spellEnd"/>
-      <w:r>
-        <w:rPr>
-          <w:color w:val="FFC000"/>
-        </w:rPr>
-        <w:t xml:space="preserve"> the system would behave complete different. It’s not as important for an object symbol not to function as an object, only as a type. The system isn’t really harmed as </w:t>
-      </w:r>
-      <w:proofErr w:type="spellStart"/>
-      <w:r>
-        <w:rPr>
-          <w:color w:val="FFC000"/>
-        </w:rPr>
-        <w:t>severly</w:t>
-      </w:r>
-      <w:proofErr w:type="spellEnd"/>
-      <w:r>
-        <w:rPr>
-          <w:color w:val="FFC000"/>
-        </w:rPr>
-        <w:t xml:space="preserve"> by that. The same goes for triangles: if a triangle is suddenly a circle, the system behaves completely differently.</w:t>
-      </w:r>
-    </w:p>
-    <w:p>
-      <w:pPr>
-        <w:rPr>
-          <w:color w:val="FFC000"/>
-        </w:rPr>
-      </w:pPr>
-    </w:p>
-    <w:p>
-      <w:pPr>
-        <w:rPr>
-          <w:color w:val="FFC000"/>
-        </w:rPr>
-      </w:pPr>
-      <w:r>
-        <w:rPr>
-          <w:color w:val="FFC000"/>
-        </w:rPr>
-        <w:t xml:space="preserve">I’m still in doubt. I think it’s good that there’s a diamond symbol and that there aren’t separate object, type and interface shapes. I just can’t define </w:t>
-      </w:r>
-      <w:r>
-        <w:rPr>
-          <w:i/>
-          <w:iCs/>
-          <w:color w:val="FFC000"/>
-        </w:rPr>
-        <w:t>why</w:t>
-      </w:r>
-      <w:r>
-        <w:rPr>
-          <w:color w:val="FFC000"/>
-        </w:rPr>
-        <w:t xml:space="preserve"> yet.</w:t>
-      </w:r>
-    </w:p>
-    <w:p/>
-    <w:p>
-      <w:pPr>
-        <w:rPr>
-          <w:color w:val="FFC000"/>
-        </w:rPr>
-      </w:pPr>
-      <w:r>
-        <w:rPr>
-          <w:color w:val="FFC000"/>
-        </w:rPr>
-        <w:t xml:space="preserve">It totally makes sense to use separate type, interface and object shapes, but … it’s just not that important. Not as important as the function of diamonds, triangles and pentagons. </w:t>
-      </w:r>
-    </w:p>
-    <w:p>
-      <w:pPr>
-        <w:rPr>
-          <w:color w:val="FFC000"/>
-        </w:rPr>
-      </w:pPr>
-    </w:p>
-    <w:p>
-      <w:pPr>
-        <w:rPr>
-          <w:color w:val="FFC000"/>
-        </w:rPr>
-      </w:pPr>
-      <w:r>
-        <w:rPr>
-          <w:color w:val="FFC000"/>
-        </w:rPr>
-        <w:t>Sure it is nice to see in a system that one set of object symbols serve as the types… So it might be an idea to make it possible to give them a different shape type… when you can’t use the symbol as an object target.</w:t>
-      </w:r>
-    </w:p>
-    <w:p>
-      <w:pPr>
-        <w:rPr>
-          <w:color w:val="FFC000"/>
-        </w:rPr>
-      </w:pPr>
-    </w:p>
-    <w:p>
-      <w:pPr>
-        <w:rPr>
-          <w:color w:val="FFC000"/>
-        </w:rPr>
-      </w:pPr>
-      <w:r>
-        <w:rPr>
-          <w:color w:val="FFC000"/>
-        </w:rPr>
-        <w:t>The total reason of the diamond and triangle symbols is that the effect of it has greater consequences for the behavior of the system. A diamond symbol makes rules easier to understand: it’s easier to get: “you can’t place a diamond in an object symbol”, than it is to remember “a procedure symbol in an object symbol can’t have a call line”</w:t>
-      </w:r>
-    </w:p>
-    <w:p/>
-    <w:p>
-      <w:pPr>
-        <w:rPr>
-          <w:i/>
-          <w:iCs/>
-          <w:color w:val="FFC000"/>
-        </w:rPr>
-      </w:pPr>
-      <w:r>
-        <w:rPr>
-          <w:i/>
-          <w:iCs/>
-          <w:color w:val="FFC000"/>
-        </w:rPr>
-        <w:t>“The reason why both call and reference lines need to be followed is because call and reference lines are actually both kind of like reference lines. However, a call line has the side effect that its square will execute if its parent square executes.”</w:t>
-      </w:r>
-    </w:p>
-    <w:p>
-      <w:pPr>
-        <w:rPr>
-          <w:i/>
-          <w:iCs/>
-          <w:color w:val="FFC000"/>
-        </w:rPr>
-      </w:pPr>
-    </w:p>
-    <w:p>
-      <w:pPr>
-        <w:rPr>
-          <w:color w:val="FFC000"/>
-          <w:lang w:val="nl-NL"/>
-        </w:rPr>
-      </w:pPr>
-      <w:r>
-        <w:rPr>
-          <w:color w:val="FFC000"/>
-          <w:lang w:val="nl-NL"/>
-        </w:rPr>
-        <w:t xml:space="preserve">Dat is zo’n beetje waar het kwartje begon te vallen dat het een </w:t>
-      </w:r>
-      <w:proofErr w:type="spellStart"/>
-      <w:r>
-        <w:rPr>
-          <w:color w:val="FFC000"/>
-          <w:lang w:val="nl-NL"/>
-        </w:rPr>
-        <w:t>shape</w:t>
-      </w:r>
-      <w:proofErr w:type="spellEnd"/>
-      <w:r>
-        <w:rPr>
-          <w:color w:val="FFC000"/>
-          <w:lang w:val="nl-NL"/>
-        </w:rPr>
-        <w:t xml:space="preserve"> moest zijn en geen line type.</w:t>
-      </w:r>
-    </w:p>
-    <w:p>
-      <w:pPr>
-        <w:rPr>
-          <w:color w:val="FFC000"/>
-          <w:lang w:val="nl-NL"/>
-        </w:rPr>
-      </w:pPr>
-    </w:p>
-    <w:p>
-      <w:pPr>
-        <w:rPr>
-          <w:color w:val="FFC000"/>
-          <w:lang w:val="nl-NL"/>
-        </w:rPr>
-      </w:pPr>
-      <w:r>
-        <w:rPr>
-          <w:color w:val="FFC000"/>
-          <w:lang w:val="nl-NL"/>
-        </w:rPr>
-        <w:t xml:space="preserve">Een andere </w:t>
-      </w:r>
-      <w:proofErr w:type="spellStart"/>
-      <w:r>
-        <w:rPr>
-          <w:color w:val="FFC000"/>
-          <w:lang w:val="nl-NL"/>
-        </w:rPr>
-        <w:t>shape</w:t>
-      </w:r>
-      <w:proofErr w:type="spellEnd"/>
-      <w:r>
-        <w:rPr>
-          <w:color w:val="FFC000"/>
-          <w:lang w:val="nl-NL"/>
-        </w:rPr>
-        <w:t xml:space="preserve"> wordt in basis </w:t>
-      </w:r>
-      <w:proofErr w:type="spellStart"/>
-      <w:r>
-        <w:rPr>
-          <w:color w:val="FFC000"/>
-          <w:lang w:val="nl-NL"/>
-        </w:rPr>
-        <w:t>Symbol</w:t>
-      </w:r>
-      <w:proofErr w:type="spellEnd"/>
-      <w:r>
-        <w:rPr>
-          <w:color w:val="FFC000"/>
-          <w:lang w:val="nl-NL"/>
-        </w:rPr>
-        <w:t xml:space="preserve"> alleen gebruikt als het echt nodig is. Als het niet echt nodig was om andere </w:t>
-      </w:r>
-      <w:proofErr w:type="spellStart"/>
-      <w:r>
-        <w:rPr>
-          <w:color w:val="FFC000"/>
-          <w:lang w:val="nl-NL"/>
-        </w:rPr>
-        <w:t>shapes</w:t>
-      </w:r>
-      <w:proofErr w:type="spellEnd"/>
-      <w:r>
-        <w:rPr>
-          <w:color w:val="FFC000"/>
-          <w:lang w:val="nl-NL"/>
-        </w:rPr>
-        <w:t xml:space="preserve"> te gebruiken, dan maakte ik het </w:t>
-      </w:r>
-      <w:r>
-        <w:rPr>
-          <w:i/>
-          <w:iCs/>
-          <w:color w:val="FFC000"/>
-          <w:lang w:val="nl-NL"/>
-        </w:rPr>
-        <w:t>allemaal</w:t>
-      </w:r>
-      <w:r>
-        <w:rPr>
-          <w:color w:val="FFC000"/>
-          <w:lang w:val="nl-NL"/>
-        </w:rPr>
-        <w:t xml:space="preserve"> cirkels.</w:t>
-      </w:r>
-    </w:p>
-    <w:p>
-      <w:pPr>
-        <w:rPr>
-          <w:lang w:val="nl-NL"/>
-        </w:rPr>
-      </w:pPr>
-    </w:p>
-    <w:p>
-      <w:pPr>
-        <w:pStyle w:val="Heading2"/>
-        <w:rPr>
-          <w:lang w:val="nl-NL"/>
-        </w:rPr>
-      </w:pPr>
-      <w:r>
-        <w:rPr>
-          <w:lang w:val="nl-NL"/>
-        </w:rPr>
-        <w:t>Brainstorm</w:t>
-      </w:r>
-    </w:p>
-    <w:p>
-      <w:pPr>
-        <w:numPr>
-          <w:ilvl w:val="0"/>
-          <w:numId w:val="1"/>
-        </w:numPr>
-        <w:jc w:val="both"/>
-      </w:pPr>
-      <w:r>
-        <w:t>Element combining</w:t>
-      </w:r>
-    </w:p>
-    <w:p>
-      <w:pPr>
-        <w:numPr>
-          <w:ilvl w:val="1"/>
-          <w:numId w:val="1"/>
-        </w:numPr>
-        <w:jc w:val="both"/>
-      </w:pPr>
-      <w:r>
-        <w:t>Containment</w:t>
-      </w:r>
-    </w:p>
-    <w:p>
-      <w:pPr>
-        <w:numPr>
-          <w:ilvl w:val="1"/>
-          <w:numId w:val="1"/>
-        </w:numPr>
-        <w:jc w:val="both"/>
-      </w:pPr>
-      <w:r>
-        <w:t>Linkage</w:t>
-      </w:r>
-    </w:p>
-    <w:p>
-      <w:pPr>
-        <w:numPr>
-          <w:ilvl w:val="1"/>
-          <w:numId w:val="1"/>
-        </w:numPr>
-        <w:jc w:val="both"/>
-      </w:pPr>
-      <w:r>
-        <w:t>Positioning</w:t>
-      </w:r>
-    </w:p>
-    <w:p>
-      <w:pPr>
-        <w:rPr>
-          <w:lang w:val="nl-NL"/>
-        </w:rPr>
-      </w:pPr>
-    </w:p>
-    <w:p>
-      <w:pPr>
-        <w:rPr>
-          <w:lang w:val="nl-NL"/>
-        </w:rPr>
-      </w:pPr>
-    </w:p>
-    <w:p>
-      <w:pPr>
-        <w:numPr>
-          <w:ilvl w:val="0"/>
-          <w:numId w:val="2"/>
-        </w:numPr>
-        <w:jc w:val="both"/>
-      </w:pPr>
       <w:bookmarkStart w:id="6" w:name="_GoBack"/>
-      <w:r>
-        <w:t xml:space="preserve">A symbol’s line points </w:t>
-      </w:r>
-      <w:r>
-        <w:rPr>
-          <w:i/>
-          <w:iCs/>
-        </w:rPr>
-        <w:t>away</w:t>
-      </w:r>
-      <w:r>
-        <w:t xml:space="preserve"> from the symbol.</w:t>
-      </w:r>
-    </w:p>
-    <w:p>
-      <w:pPr>
-        <w:numPr>
-          <w:ilvl w:val="0"/>
-          <w:numId w:val="2"/>
-        </w:numPr>
-        <w:jc w:val="both"/>
-      </w:pPr>
-      <w:r>
-        <w:t xml:space="preserve">The other connected lines point </w:t>
-      </w:r>
-      <w:r>
-        <w:rPr>
-          <w:i/>
-          <w:iCs/>
-        </w:rPr>
-        <w:t>to</w:t>
-      </w:r>
-      <w:r>
-        <w:t xml:space="preserve"> the symbol.</w:t>
-      </w:r>
-    </w:p>
-    <w:bookmarkEnd w:id="6"/>
-    <w:p/>
-    <w:p>
-      <w:r>
-        <w:t>Notation Methods versus System Rules</w:t>
-      </w:r>
-    </w:p>
-    <w:p>
-      <w:pPr>
-        <w:ind w:left="720"/>
-      </w:pPr>
-      <w:r>
-        <w:t>Implicit calls are but notation methods, that don’t affect the behavior of the system. Type genericity, interface genericity and type interface genericity are system rules. They affect the behavior of the system.</w:t>
-      </w:r>
-    </w:p>
-    <w:p/>
+      <w:bookmarkEnd w:id="6"/>
+    </w:p>
     <w:sectPr>
       <w:footerReference w:type="even" r:id="rId77"/>
       <w:footerReference w:type="default" r:id="rId78"/>
@@ -13583,6 +11893,17 @@
       <w:szCs w:val="24"/>
     </w:rPr>
   </w:style>
+  <w:style w:type="paragraph" w:styleId="ListParagraph">
+    <w:name w:val="List Paragraph"/>
+    <w:basedOn w:val="Normal"/>
+    <w:uiPriority w:val="34"/>
+    <w:qFormat/>
+    <w:rsid w:val="000A7EC3"/>
+    <w:pPr>
+      <w:ind w:left="720"/>
+      <w:contextualSpacing/>
+    </w:pPr>
+  </w:style>
 </w:styles>
 </file>
 
@@ -13886,7 +12207,7 @@
 </file>
 
 <file path=customXml/itemProps1.xml><?xml version="1.0" encoding="utf-8"?>
-<ds:datastoreItem xmlns:ds="http://schemas.openxmlformats.org/officeDocument/2006/customXml" ds:itemID="{EBE937BD-1219-4F39-BFAF-BD9B65690C9E}">
+<ds:datastoreItem xmlns:ds="http://schemas.openxmlformats.org/officeDocument/2006/customXml" ds:itemID="{D065FD2C-A225-454F-8569-0EDC4B21E840}">
   <ds:schemaRefs>
     <ds:schemaRef ds:uri="http://schemas.openxmlformats.org/officeDocument/2006/bibliography"/>
   </ds:schemaRefs>

</xml_diff>

<commit_message>
Circle Language Spec: Basic Diagram Elements: More reformulations while reading it over.
</commit_message>
<xml_diff>
--- a/1.1. Circle Language Spec/03. Basic Diagram Elements/Basic Diagram Elements.docx
+++ b/1.1. Circle Language Spec/03. Basic Diagram Elements/Basic Diagram Elements.docx
@@ -1255,7 +1255,6 @@
           <w:bCs/>
         </w:rPr>
       </w:pPr>
-      <w:proofErr w:type="spellStart"/>
       <w:r>
         <w:rPr>
           <w:rFonts w:eastAsia="Arial Unicode MS"/>
@@ -1264,7 +1263,6 @@
         </w:rPr>
         <w:t>MyObject</w:t>
       </w:r>
-      <w:proofErr w:type="spellEnd"/>
     </w:p>
     <w:p>
       <w:pPr>
@@ -1520,6 +1518,9 @@
       </w:r>
     </w:p>
     <w:p>
+      <w:pPr>
+        <w:ind w:left="852"/>
+      </w:pPr>
       <w:bookmarkStart w:id="0" w:name="_Hlk42275333"/>
       <w:r>
         <w:rPr>
@@ -1787,22 +1788,20 @@
       <w:r>
         <w:t xml:space="preserve"> </w:t>
       </w:r>
-      <w:proofErr w:type="spellStart"/>
       <w:r>
         <w:t>clear</w:t>
       </w:r>
       <w:r>
         <w:t>ified</w:t>
       </w:r>
-      <w:proofErr w:type="spellEnd"/>
-      <w:r>
-        <w:rPr>
-          <w:color w:val="FF0000"/>
-        </w:rPr>
-        <w:t xml:space="preserve"> </w:t>
-      </w:r>
-      <w:r>
-        <w:t>later</w:t>
+      <w:r>
+        <w:t xml:space="preserve"> </w:t>
+      </w:r>
+      <w:r>
+        <w:t xml:space="preserve">by </w:t>
+      </w:r>
+      <w:r>
+        <w:t>other text</w:t>
       </w:r>
       <w:r>
         <w:t>.</w:t>
@@ -2097,7 +2096,13 @@
         <w:t xml:space="preserve">a square </w:t>
       </w:r>
       <w:r>
-        <w:t xml:space="preserve">might </w:t>
+        <w:t>m</w:t>
+      </w:r>
+      <w:r>
+        <w:t>ay</w:t>
+      </w:r>
+      <w:r>
+        <w:t xml:space="preserve"> </w:t>
       </w:r>
       <w:r>
         <w:t>not</w:t>
@@ -2248,7 +2253,13 @@
         <w:t xml:space="preserve">may </w:t>
       </w:r>
       <w:r>
-        <w:t>be a site, a computer program, a library or other kind of module.</w:t>
+        <w:t xml:space="preserve">be a site, a computer program, a library or </w:t>
+      </w:r>
+      <w:r>
+        <w:t xml:space="preserve">any </w:t>
+      </w:r>
+      <w:r>
+        <w:t>other kind of module.</w:t>
       </w:r>
       <w:r>
         <w:t xml:space="preserve"> A pentagon</w:t>
@@ -2492,15 +2503,6 @@
           <w:iCs/>
         </w:rPr>
         <w:t>object symbols</w:t>
-      </w:r>
-      <w:r>
-        <w:t xml:space="preserve">, </w:t>
-      </w:r>
-      <w:r>
-        <w:t xml:space="preserve">since it was suggested they stand for </w:t>
-      </w:r>
-      <w:r>
-        <w:t>objects</w:t>
       </w:r>
       <w:r>
         <w:t>.</w:t>
@@ -3409,6 +3411,15 @@
         <w:t>class</w:t>
       </w:r>
       <w:r>
+        <w:t xml:space="preserve">. These symbols may share similar </w:t>
+      </w:r>
+      <w:r>
+        <w:t>behavior</w:t>
+      </w:r>
+      <w:r>
+        <w:t>, while they might still be living as individual objects</w:t>
+      </w:r>
+      <w:r>
         <w:t>.</w:t>
       </w:r>
       <w:r>
@@ -3733,60 +3744,68 @@
         <w:t>.</w:t>
       </w:r>
       <w:r>
-        <w:t xml:space="preserve"> </w:t>
-      </w:r>
-      <w:proofErr w:type="spellStart"/>
-      <w:r>
-        <w:t>Anothername</w:t>
-      </w:r>
-      <w:proofErr w:type="spellEnd"/>
-      <w:r>
-        <w:t xml:space="preserve"> for this line might be a value line.</w:t>
-      </w:r>
-    </w:p>
-    <w:p>
-      <w:pPr>
-        <w:pStyle w:val="Heading3"/>
-      </w:pPr>
-      <w:r>
-        <w:t>Cross</w:t>
-      </w:r>
-    </w:p>
-    <w:p>
-      <w:r>
-        <w:t>A cross</w:t>
-      </w:r>
-      <w:r>
-        <w:t xml:space="preserve"> might be</w:t>
-      </w:r>
-      <w:r>
-        <w:t xml:space="preserve"> placed inside a symbol to </w:t>
-      </w:r>
-      <w:r>
-        <w:t>indicate</w:t>
-      </w:r>
-      <w:r>
-        <w:t xml:space="preserve">, that an symbol is </w:t>
+        <w:t xml:space="preserve"> Another</w:t>
+      </w:r>
+      <w:r>
+        <w:t xml:space="preserve"> </w:t>
+      </w:r>
+      <w:r>
+        <w:t xml:space="preserve">name for this line might be a </w:t>
       </w:r>
       <w:r>
         <w:rPr>
           <w:i/>
           <w:iCs/>
         </w:rPr>
-        <w:t>n</w:t>
+        <w:t>value line</w:t>
+      </w:r>
+      <w:r>
+        <w:t>.</w:t>
+      </w:r>
+    </w:p>
+    <w:p>
+      <w:pPr>
+        <w:pStyle w:val="Heading3"/>
+      </w:pPr>
+      <w:r>
+        <w:t>Cross</w:t>
+      </w:r>
+    </w:p>
+    <w:p>
+      <w:r>
+        <w:t>A cross</w:t>
+      </w:r>
+      <w:r>
+        <w:t xml:space="preserve"> might be</w:t>
+      </w:r>
+      <w:r>
+        <w:t xml:space="preserve"> placed inside a symbol to </w:t>
+      </w:r>
+      <w:r>
+        <w:t>indicate</w:t>
+      </w:r>
+      <w:r>
+        <w:t xml:space="preserve">, that an symbol is </w:t>
       </w:r>
       <w:r>
         <w:rPr>
           <w:i/>
           <w:iCs/>
         </w:rPr>
-        <w:t>othing</w:t>
+        <w:t>n</w:t>
       </w:r>
       <w:r>
         <w:rPr>
           <w:i/>
           <w:iCs/>
         </w:rPr>
+        <w:t>othing</w:t>
+      </w:r>
+      <w:r>
+        <w:rPr>
+          <w:i/>
+          <w:iCs/>
+        </w:rPr>
         <w:t xml:space="preserve"> / null</w:t>
       </w:r>
       <w:r>
@@ -3796,7 +3815,13 @@
         <w:t xml:space="preserve">might not </w:t>
       </w:r>
       <w:r>
-        <w:t xml:space="preserve">refer to </w:t>
+        <w:t>refer</w:t>
+      </w:r>
+      <w:r>
+        <w:t>ence</w:t>
+      </w:r>
+      <w:r>
+        <w:t xml:space="preserve"> </w:t>
       </w:r>
       <w:r>
         <w:t xml:space="preserve">any </w:t>
@@ -3925,6 +3950,15 @@
                   <pic:blipFill>
                     <a:blip r:embed="rId30">
                       <a:extLst>
+                        <a:ext uri="{BEBA8EAE-BF5A-486C-A8C5-ECC9F3942E4B}">
+                          <a14:imgProps xmlns:a14="http://schemas.microsoft.com/office/drawing/2010/main">
+                            <a14:imgLayer r:embed="rId31">
+                              <a14:imgEffect>
+                                <a14:brightnessContrast bright="20000"/>
+                              </a14:imgEffect>
+                            </a14:imgLayer>
+                          </a14:imgProps>
+                        </a:ext>
                         <a:ext uri="{28A0092B-C50C-407E-A947-70E740481C1C}">
                           <a14:useLocalDpi xmlns:a14="http://schemas.microsoft.com/office/drawing/2010/main" val="0"/>
                         </a:ext>
@@ -4001,8 +4035,17 @@
                     </pic:cNvPicPr>
                   </pic:nvPicPr>
                   <pic:blipFill>
-                    <a:blip r:embed="rId31">
+                    <a:blip r:embed="rId32">
                       <a:extLst>
+                        <a:ext uri="{BEBA8EAE-BF5A-486C-A8C5-ECC9F3942E4B}">
+                          <a14:imgProps xmlns:a14="http://schemas.microsoft.com/office/drawing/2010/main">
+                            <a14:imgLayer r:embed="rId33">
+                              <a14:imgEffect>
+                                <a14:brightnessContrast bright="20000"/>
+                              </a14:imgEffect>
+                            </a14:imgLayer>
+                          </a14:imgProps>
+                        </a:ext>
                         <a:ext uri="{28A0092B-C50C-407E-A947-70E740481C1C}">
                           <a14:useLocalDpi xmlns:a14="http://schemas.microsoft.com/office/drawing/2010/main" val="0"/>
                         </a:ext>
@@ -4031,6 +4074,151 @@
             </a:graphic>
           </wp:inline>
         </w:drawing>
+      </w:r>
+    </w:p>
+    <w:p>
+      <w:pPr>
+        <w:pStyle w:val="Heading4"/>
+      </w:pPr>
+      <w:r>
+        <w:t>Object Reference</w:t>
+      </w:r>
+    </w:p>
+    <w:p>
+      <w:r>
+        <w:t>This object reference notation:</w:t>
+      </w:r>
+    </w:p>
+    <w:p/>
+    <w:p>
+      <w:pPr>
+        <w:ind w:left="852"/>
+      </w:pPr>
+      <w:r>
+        <w:rPr>
+          <w:noProof/>
+        </w:rPr>
+        <w:drawing>
+          <wp:inline distT="0" distB="0" distL="0" distR="0">
+            <wp:extent cx="1024807" cy="403988"/>
+            <wp:effectExtent l="0" t="0" r="4445" b="0"/>
+            <wp:docPr id="84" name="Picture 84"/>
+            <wp:cNvGraphicFramePr>
+              <a:graphicFrameLocks xmlns:a="http://schemas.openxmlformats.org/drawingml/2006/main" noChangeAspect="1"/>
+            </wp:cNvGraphicFramePr>
+            <a:graphic xmlns:a="http://schemas.openxmlformats.org/drawingml/2006/main">
+              <a:graphicData uri="http://schemas.openxmlformats.org/drawingml/2006/picture">
+                <pic:pic xmlns:pic="http://schemas.openxmlformats.org/drawingml/2006/picture">
+                  <pic:nvPicPr>
+                    <pic:cNvPr id="0" name="Picture 3"/>
+                    <pic:cNvPicPr>
+                      <a:picLocks noChangeAspect="1" noChangeArrowheads="1"/>
+                    </pic:cNvPicPr>
+                  </pic:nvPicPr>
+                  <pic:blipFill>
+                    <a:blip r:embed="rId34">
+                      <a:extLst>
+                        <a:ext uri="{BEBA8EAE-BF5A-486C-A8C5-ECC9F3942E4B}">
+                          <a14:imgProps xmlns:a14="http://schemas.microsoft.com/office/drawing/2010/main">
+                            <a14:imgLayer r:embed="rId35">
+                              <a14:imgEffect>
+                                <a14:brightnessContrast contrast="20000"/>
+                              </a14:imgEffect>
+                            </a14:imgLayer>
+                          </a14:imgProps>
+                        </a:ext>
+                        <a:ext uri="{28A0092B-C50C-407E-A947-70E740481C1C}">
+                          <a14:useLocalDpi xmlns:a14="http://schemas.microsoft.com/office/drawing/2010/main" val="0"/>
+                        </a:ext>
+                      </a:extLst>
+                    </a:blip>
+                    <a:srcRect/>
+                    <a:stretch>
+                      <a:fillRect/>
+                    </a:stretch>
+                  </pic:blipFill>
+                  <pic:spPr bwMode="auto">
+                    <a:xfrm>
+                      <a:off x="0" y="0"/>
+                      <a:ext cx="1074032" cy="423393"/>
+                    </a:xfrm>
+                    <a:prstGeom prst="rect">
+                      <a:avLst/>
+                    </a:prstGeom>
+                    <a:noFill/>
+                    <a:ln>
+                      <a:noFill/>
+                    </a:ln>
+                  </pic:spPr>
+                </pic:pic>
+              </a:graphicData>
+            </a:graphic>
+          </wp:inline>
+        </w:drawing>
+      </w:r>
+    </w:p>
+    <w:p>
+      <w:pPr>
+        <w:ind w:left="852"/>
+      </w:pPr>
+    </w:p>
+    <w:p>
+      <w:r>
+        <w:t>may be seen as</w:t>
+      </w:r>
+      <w:r>
+        <w:t xml:space="preserve"> that</w:t>
+      </w:r>
+      <w:r>
+        <w:t xml:space="preserve"> </w:t>
+      </w:r>
+      <w:r>
+        <w:t xml:space="preserve">the </w:t>
+      </w:r>
+      <w:r>
+        <w:t xml:space="preserve">bigger object on the left </w:t>
+      </w:r>
+      <w:r>
+        <w:t xml:space="preserve">would </w:t>
+      </w:r>
+      <w:r>
+        <w:t xml:space="preserve">contain a reference to the </w:t>
+      </w:r>
+      <w:r>
+        <w:t xml:space="preserve">bigger </w:t>
+      </w:r>
+      <w:r>
+        <w:t xml:space="preserve">object on the right. It is almost as if the left object contains the </w:t>
+      </w:r>
+      <w:r>
+        <w:t xml:space="preserve">other </w:t>
+      </w:r>
+      <w:r>
+        <w:t xml:space="preserve">object, but instead </w:t>
+      </w:r>
+      <w:r>
+        <w:t xml:space="preserve">of containing it directly </w:t>
+      </w:r>
+      <w:r>
+        <w:t xml:space="preserve">it </w:t>
+      </w:r>
+      <w:r>
+        <w:t xml:space="preserve">would be </w:t>
+      </w:r>
+      <w:r>
+        <w:t>point</w:t>
+      </w:r>
+      <w:r>
+        <w:t>ing</w:t>
+      </w:r>
+      <w:r>
+        <w:t xml:space="preserve"> </w:t>
+      </w:r>
+      <w:r>
+        <w:t xml:space="preserve">out </w:t>
+      </w:r>
+      <w:r>
+        <w:t>to something on the outside.</w:t>
       </w:r>
     </w:p>
     <w:p>
@@ -4409,7 +4597,7 @@
                     </pic:cNvPicPr>
                   </pic:nvPicPr>
                   <pic:blipFill>
-                    <a:blip r:embed="rId32">
+                    <a:blip r:embed="rId36">
                       <a:extLst>
                         <a:ext uri="{28A0092B-C50C-407E-A947-70E740481C1C}">
                           <a14:useLocalDpi xmlns:a14="http://schemas.microsoft.com/office/drawing/2010/main" val="0"/>
@@ -4453,7 +4641,7 @@
         <w:t xml:space="preserve"> </w:t>
       </w:r>
       <w:r>
-        <w:t>points out</w:t>
+        <w:t>point out</w:t>
       </w:r>
       <w:r>
         <w:t>, what class an object</w:t>
@@ -4469,42 +4657,6 @@
       </w:r>
       <w:r>
         <w:t>.</w:t>
-      </w:r>
-      <w:r>
-        <w:t xml:space="preserve"> The dashed line</w:t>
-      </w:r>
-      <w:r>
-        <w:t xml:space="preserve"> might be</w:t>
-      </w:r>
-      <w:r>
-        <w:t xml:space="preserve"> called a </w:t>
-      </w:r>
-      <w:r>
-        <w:rPr>
-          <w:i/>
-        </w:rPr>
-        <w:t xml:space="preserve">class line </w:t>
-      </w:r>
-      <w:r>
-        <w:t xml:space="preserve">in this case, </w:t>
-      </w:r>
-      <w:r>
-        <w:t xml:space="preserve">since </w:t>
-      </w:r>
-      <w:r>
-        <w:t xml:space="preserve">it </w:t>
-      </w:r>
-      <w:r>
-        <w:t xml:space="preserve">would </w:t>
-      </w:r>
-      <w:r>
-        <w:t xml:space="preserve">point out </w:t>
-      </w:r>
-      <w:r>
-        <w:t xml:space="preserve">a </w:t>
-      </w:r>
-      <w:r>
-        <w:t>class for the object.</w:t>
       </w:r>
     </w:p>
     <w:p>
@@ -4640,7 +4792,7 @@
                     </pic:cNvPicPr>
                   </pic:nvPicPr>
                   <pic:blipFill>
-                    <a:blip r:embed="rId33">
+                    <a:blip r:embed="rId37">
                       <a:extLst>
                         <a:ext uri="{28A0092B-C50C-407E-A947-70E740481C1C}">
                           <a14:useLocalDpi xmlns:a14="http://schemas.microsoft.com/office/drawing/2010/main" val="0"/>
@@ -4675,7 +4827,7 @@
     <w:p/>
     <w:p>
       <w:r>
-        <w:t>Then t</w:t>
+        <w:t>T</w:t>
       </w:r>
       <w:r>
         <w:t>he two symbols</w:t>
@@ -4742,24 +4894,6 @@
       </w:r>
       <w:r>
         <w:t>.</w:t>
-      </w:r>
-      <w:r>
-        <w:t xml:space="preserve"> </w:t>
-      </w:r>
-      <w:r>
-        <w:t xml:space="preserve">An interface </w:t>
-      </w:r>
-      <w:r>
-        <w:t>line</w:t>
-      </w:r>
-      <w:r>
-        <w:t xml:space="preserve"> might </w:t>
-      </w:r>
-      <w:r>
-        <w:t xml:space="preserve">point </w:t>
-      </w:r>
-      <w:r>
-        <w:t>out the interface of the object.</w:t>
       </w:r>
     </w:p>
     <w:p>
@@ -4850,7 +4984,7 @@
                     </pic:cNvPicPr>
                   </pic:nvPicPr>
                   <pic:blipFill>
-                    <a:blip r:embed="rId34">
+                    <a:blip r:embed="rId38">
                       <a:extLst>
                         <a:ext uri="{28A0092B-C50C-407E-A947-70E740481C1C}">
                           <a14:useLocalDpi xmlns:a14="http://schemas.microsoft.com/office/drawing/2010/main" val="0"/>
@@ -4885,7 +5019,10 @@
     <w:p/>
     <w:p>
       <w:r>
-        <w:t xml:space="preserve">This might </w:t>
+        <w:t xml:space="preserve">This </w:t>
+      </w:r>
+      <w:r>
+        <w:t xml:space="preserve">could </w:t>
       </w:r>
       <w:r>
         <w:t xml:space="preserve">express that the values </w:t>
@@ -4900,7 +5037,13 @@
         <w:t>It</w:t>
       </w:r>
       <w:r>
-        <w:t xml:space="preserve"> could also </w:t>
+        <w:t xml:space="preserve"> </w:t>
+      </w:r>
+      <w:r>
+        <w:t xml:space="preserve">might </w:t>
+      </w:r>
+      <w:r>
+        <w:t xml:space="preserve">also </w:t>
       </w:r>
       <w:r>
         <w:t xml:space="preserve">mean </w:t>
@@ -4940,10 +5083,22 @@
     </w:p>
     <w:p>
       <w:r>
-        <w:t>Connection between command symbols</w:t>
-      </w:r>
-      <w:r>
-        <w:t xml:space="preserve"> could be parallel</w:t>
+        <w:t>Connecti</w:t>
+      </w:r>
+      <w:r>
+        <w:t>ng</w:t>
+      </w:r>
+      <w:r>
+        <w:t xml:space="preserve"> command symbols</w:t>
+      </w:r>
+      <w:r>
+        <w:t xml:space="preserve"> could be </w:t>
+      </w:r>
+      <w:r>
+        <w:t xml:space="preserve">something </w:t>
+      </w:r>
+      <w:r>
+        <w:t>parallel</w:t>
       </w:r>
       <w:r>
         <w:t xml:space="preserve"> to connections between object symbols. Command symbols</w:t>
@@ -4952,7 +5107,13 @@
         <w:t xml:space="preserve"> might</w:t>
       </w:r>
       <w:r>
-        <w:t xml:space="preserve"> be connected with different types of lines.</w:t>
+        <w:t xml:space="preserve"> </w:t>
+      </w:r>
+      <w:r>
+        <w:t xml:space="preserve">also </w:t>
+      </w:r>
+      <w:r>
+        <w:t>be connected with different types of lines.</w:t>
       </w:r>
     </w:p>
     <w:p>
@@ -5045,7 +5206,7 @@
                     </pic:cNvPicPr>
                   </pic:nvPicPr>
                   <pic:blipFill>
-                    <a:blip r:embed="rId35">
+                    <a:blip r:embed="rId39">
                       <a:lum bright="-24000"/>
                       <a:extLst>
                         <a:ext uri="{28A0092B-C50C-407E-A947-70E740481C1C}">
@@ -5102,160 +5263,110 @@
         <w:t xml:space="preserve">would </w:t>
       </w:r>
       <w:r>
-        <w:t>represent. The solid line</w:t>
-      </w:r>
-      <w:r>
-        <w:t xml:space="preserve"> might be</w:t>
-      </w:r>
-      <w:r>
-        <w:t xml:space="preserve"> called an </w:t>
+        <w:t xml:space="preserve">represent. </w:t>
+      </w:r>
+      <w:r>
+        <w:t xml:space="preserve">A square connected with an object line might depict </w:t>
+      </w:r>
+      <w:r>
+        <w:t xml:space="preserve">a </w:t>
       </w:r>
       <w:r>
         <w:rPr>
           <w:i/>
           <w:iCs/>
         </w:rPr>
-        <w:t xml:space="preserve">object line </w:t>
-      </w:r>
-      <w:r>
-        <w:t xml:space="preserve">in this case, </w:t>
-      </w:r>
-      <w:r>
-        <w:t>because</w:t>
-      </w:r>
-      <w:r>
-        <w:t xml:space="preserve"> it </w:t>
-      </w:r>
-      <w:r>
-        <w:t xml:space="preserve">might be used to </w:t>
-      </w:r>
-      <w:r>
-        <w:t xml:space="preserve">point out </w:t>
+        <w:t>command reference</w:t>
+      </w:r>
+      <w:r>
+        <w:t>: a reference to a command definition.</w:t>
+      </w:r>
+      <w:r>
+        <w:t xml:space="preserve"> </w:t>
+      </w:r>
+      <w:r>
+        <w:t>A</w:t>
+      </w:r>
+      <w:r>
+        <w:t xml:space="preserve"> diamond</w:t>
+      </w:r>
+      <w:r>
+        <w:t xml:space="preserve"> migh</w:t>
+      </w:r>
+      <w:r>
+        <w:t>t</w:t>
+      </w:r>
+      <w:r>
+        <w:t xml:space="preserve"> </w:t>
+      </w:r>
+      <w:r>
+        <w:t xml:space="preserve">also get an object line, </w:t>
+      </w:r>
+      <w:r>
+        <w:t xml:space="preserve">that may </w:t>
+      </w:r>
+      <w:r>
+        <w:t xml:space="preserve">point to another location, where the </w:t>
+      </w:r>
+      <w:r>
+        <w:t xml:space="preserve">actual </w:t>
+      </w:r>
+      <w:r>
+        <w:t xml:space="preserve">executable object </w:t>
+      </w:r>
+      <w:r>
+        <w:t xml:space="preserve">may </w:t>
+      </w:r>
+      <w:r>
+        <w:t>reside</w:t>
+      </w:r>
+      <w:r>
+        <w:t>.</w:t>
+      </w:r>
+    </w:p>
+    <w:p>
+      <w:pPr>
+        <w:pStyle w:val="Heading4"/>
+      </w:pPr>
+      <w:r>
+        <w:t xml:space="preserve">Command </w:t>
+      </w:r>
+      <w:r>
+        <w:t>Definition Connection</w:t>
+      </w:r>
+    </w:p>
+    <w:p>
+      <w:r>
+        <w:t xml:space="preserve">Command symbols might be connected by a dashed line. This </w:t>
+      </w:r>
+      <w:r>
+        <w:t xml:space="preserve">may be used </w:t>
+      </w:r>
+      <w:r>
+        <w:t xml:space="preserve">to </w:t>
+      </w:r>
+      <w:r>
+        <w:t>indicat</w:t>
+      </w:r>
+      <w:r>
+        <w:t>e</w:t>
+      </w:r>
+      <w:r>
+        <w:t xml:space="preserve"> </w:t>
+      </w:r>
+      <w:r>
+        <w:t>that both commands</w:t>
+      </w:r>
+      <w:r>
+        <w:t xml:space="preserve"> would </w:t>
+      </w:r>
+      <w:r>
+        <w:t xml:space="preserve">have </w:t>
       </w:r>
       <w:r>
         <w:t xml:space="preserve">the </w:t>
       </w:r>
       <w:r>
-        <w:t xml:space="preserve">command </w:t>
-      </w:r>
-      <w:r>
-        <w:t>object.</w:t>
-      </w:r>
-      <w:r>
-        <w:t xml:space="preserve"> </w:t>
-      </w:r>
-      <w:r>
-        <w:t>It</w:t>
-      </w:r>
-      <w:r>
-        <w:t xml:space="preserve"> might be more common for</w:t>
-      </w:r>
-      <w:r>
-        <w:t xml:space="preserve"> squares</w:t>
-      </w:r>
-      <w:r>
-        <w:t xml:space="preserve"> to be </w:t>
-      </w:r>
-      <w:r>
-        <w:t xml:space="preserve">connected </w:t>
-      </w:r>
-      <w:r>
-        <w:t>by</w:t>
-      </w:r>
-      <w:r>
-        <w:t xml:space="preserve"> object lines</w:t>
-      </w:r>
-      <w:r>
-        <w:t xml:space="preserve"> than diamonds. A square connected with an object line might depict </w:t>
-      </w:r>
-      <w:r>
-        <w:t>a command reference: a reference to a command definition.</w:t>
-      </w:r>
-      <w:r>
-        <w:t xml:space="preserve"> </w:t>
-      </w:r>
-      <w:r>
-        <w:t>A</w:t>
-      </w:r>
-      <w:r>
-        <w:t xml:space="preserve"> diamond</w:t>
-      </w:r>
-      <w:r>
-        <w:t xml:space="preserve"> </w:t>
-      </w:r>
-      <w:proofErr w:type="spellStart"/>
-      <w:r>
-        <w:t>migh</w:t>
-      </w:r>
-      <w:proofErr w:type="spellEnd"/>
-      <w:r>
-        <w:t xml:space="preserve"> </w:t>
-      </w:r>
-      <w:r>
-        <w:t xml:space="preserve">also get an object line, </w:t>
-      </w:r>
-      <w:r>
-        <w:t xml:space="preserve">that may </w:t>
-      </w:r>
-      <w:r>
-        <w:t xml:space="preserve">point to another location, where the </w:t>
-      </w:r>
-      <w:r>
-        <w:t xml:space="preserve">actual </w:t>
-      </w:r>
-      <w:r>
-        <w:t xml:space="preserve">executable object </w:t>
-      </w:r>
-      <w:r>
-        <w:t xml:space="preserve">may </w:t>
-      </w:r>
-      <w:r>
-        <w:t>reside</w:t>
-      </w:r>
-      <w:r>
-        <w:t>.</w:t>
-      </w:r>
-    </w:p>
-    <w:p>
-      <w:pPr>
-        <w:pStyle w:val="Heading4"/>
-      </w:pPr>
-      <w:r>
-        <w:t xml:space="preserve">Command </w:t>
-      </w:r>
-      <w:r>
-        <w:t>Definition Connection</w:t>
-      </w:r>
-    </w:p>
-    <w:p>
-      <w:r>
-        <w:t xml:space="preserve">Command symbols might be connected by a dashed line. This </w:t>
-      </w:r>
-      <w:r>
-        <w:t xml:space="preserve">may be used as </w:t>
-      </w:r>
-      <w:r>
-        <w:t>indicat</w:t>
-      </w:r>
-      <w:r>
-        <w:t>ion</w:t>
-      </w:r>
-      <w:r>
-        <w:t xml:space="preserve"> </w:t>
-      </w:r>
-      <w:r>
-        <w:t>that both commands</w:t>
-      </w:r>
-      <w:r>
-        <w:t xml:space="preserve"> would </w:t>
-      </w:r>
-      <w:r>
-        <w:t xml:space="preserve">have </w:t>
-      </w:r>
-      <w:r>
-        <w:t xml:space="preserve">the </w:t>
-      </w:r>
-      <w:r>
         <w:t>same</w:t>
       </w:r>
       <w:r>
@@ -5265,7 +5376,26 @@
         <w:t xml:space="preserve"> </w:t>
       </w:r>
       <w:r>
-        <w:t>class, or definition, which</w:t>
+        <w:t>class</w:t>
+      </w:r>
+      <w:r>
+        <w:t xml:space="preserve"> (</w:t>
+      </w:r>
+      <w:r>
+        <w:t xml:space="preserve">or </w:t>
+      </w:r>
+      <w:r>
+        <w:rPr>
+          <w:i/>
+          <w:iCs/>
+        </w:rPr>
+        <w:t>definition</w:t>
+      </w:r>
+      <w:r>
+        <w:t>)</w:t>
+      </w:r>
+      <w:r>
+        <w:t xml:space="preserve"> which</w:t>
       </w:r>
       <w:r>
         <w:t xml:space="preserve"> may</w:t>
@@ -5277,7 +5407,7 @@
         <w:t>mean</w:t>
       </w:r>
       <w:r>
-        <w:t xml:space="preserve">, that they </w:t>
+        <w:t xml:space="preserve"> that they </w:t>
       </w:r>
       <w:r>
         <w:t xml:space="preserve">would get </w:t>
@@ -5331,7 +5461,7 @@
                     </pic:cNvPicPr>
                   </pic:nvPicPr>
                   <pic:blipFill>
-                    <a:blip r:embed="rId36">
+                    <a:blip r:embed="rId40">
                       <a:extLst>
                         <a:ext uri="{28A0092B-C50C-407E-A947-70E740481C1C}">
                           <a14:useLocalDpi xmlns:a14="http://schemas.microsoft.com/office/drawing/2010/main" val="0"/>
@@ -5387,67 +5517,16 @@
         <w:t xml:space="preserve"> would have</w:t>
       </w:r>
       <w:r>
-        <w:t>. The dashed line</w:t>
-      </w:r>
-      <w:r>
-        <w:t xml:space="preserve"> could be </w:t>
-      </w:r>
-      <w:r>
-        <w:t xml:space="preserve">called a </w:t>
-      </w:r>
-      <w:r>
-        <w:rPr>
-          <w:i/>
-        </w:rPr>
-        <w:t xml:space="preserve">definition </w:t>
-      </w:r>
-      <w:r>
-        <w:rPr>
-          <w:i/>
-        </w:rPr>
-        <w:t xml:space="preserve">line </w:t>
-      </w:r>
-      <w:r>
-        <w:t xml:space="preserve">in this case, </w:t>
-      </w:r>
-      <w:r>
-        <w:t xml:space="preserve">because </w:t>
-      </w:r>
-      <w:r>
-        <w:t xml:space="preserve">it </w:t>
-      </w:r>
-      <w:r>
-        <w:t xml:space="preserve">seems to </w:t>
-      </w:r>
-      <w:r>
-        <w:t xml:space="preserve">points out </w:t>
-      </w:r>
-      <w:r>
-        <w:t>the definition of the command.</w:t>
-      </w:r>
-    </w:p>
-    <w:p/>
-    <w:p>
-      <w:r>
-        <w:t xml:space="preserve">It </w:t>
-      </w:r>
-      <w:r>
-        <w:t xml:space="preserve">may be more common for </w:t>
-      </w:r>
-      <w:r>
-        <w:t xml:space="preserve">a diamond, an executable object, </w:t>
-      </w:r>
-      <w:r>
-        <w:t xml:space="preserve">to </w:t>
-      </w:r>
-      <w:r>
-        <w:t>point out a square</w:t>
-      </w:r>
-      <w:r>
-        <w:t>, the definition of the command</w:t>
-      </w:r>
-      <w:r>
-        <w:t>. In that case the diamond</w:t>
+        <w:t>.</w:t>
+      </w:r>
+      <w:r>
+        <w:t xml:space="preserve"> </w:t>
+      </w:r>
+      <w:r>
+        <w:t>T</w:t>
+      </w:r>
+      <w:r>
+        <w:t>he diamond</w:t>
       </w:r>
       <w:r>
         <w:t xml:space="preserve"> might </w:t>
@@ -5462,7 +5541,13 @@
         <w:t>a replica of the definition, but it</w:t>
       </w:r>
       <w:r>
-        <w:t xml:space="preserve"> could that it would be</w:t>
+        <w:t xml:space="preserve"> could </w:t>
+      </w:r>
+      <w:r>
+        <w:t xml:space="preserve">be </w:t>
+      </w:r>
+      <w:r>
+        <w:t>that it would be</w:t>
       </w:r>
       <w:r>
         <w:t xml:space="preserve"> its own </w:t>
@@ -5477,22 +5562,28 @@
         <w:t xml:space="preserve"> </w:t>
       </w:r>
       <w:r>
-        <w:t>object. Dashed lines</w:t>
+        <w:t>object</w:t>
+      </w:r>
+      <w:r>
+        <w:t>: an individual execution of the command</w:t>
+      </w:r>
+      <w:r>
+        <w:t xml:space="preserve">. </w:t>
+      </w:r>
+      <w:r>
+        <w:t>It is not limited to diamonds and squares this way. D</w:t>
+      </w:r>
+      <w:r>
+        <w:t>ashed lines</w:t>
       </w:r>
       <w:r>
         <w:t xml:space="preserve"> might</w:t>
       </w:r>
       <w:r>
-        <w:t xml:space="preserve"> however </w:t>
-      </w:r>
-      <w:r>
-        <w:t>be freely</w:t>
-      </w:r>
-      <w:r>
-        <w:rPr>
-          <w:color w:val="FF0000"/>
-        </w:rPr>
-        <w:t xml:space="preserve"> </w:t>
+        <w:t xml:space="preserve"> </w:t>
+      </w:r>
+      <w:r>
+        <w:t xml:space="preserve">be </w:t>
       </w:r>
       <w:r>
         <w:t xml:space="preserve">used to connect </w:t>
@@ -5658,7 +5749,7 @@
                     </pic:cNvPicPr>
                   </pic:nvPicPr>
                   <pic:blipFill>
-                    <a:blip r:embed="rId37">
+                    <a:blip r:embed="rId41">
                       <a:lum bright="-18000"/>
                       <a:extLst>
                         <a:ext uri="{28A0092B-C50C-407E-A947-70E740481C1C}">
@@ -5703,6 +5794,9 @@
         <w:t xml:space="preserve"> </w:t>
       </w:r>
       <w:r>
+        <w:t xml:space="preserve">called </w:t>
+      </w:r>
+      <w:r>
         <w:t xml:space="preserve">an </w:t>
       </w:r>
       <w:r>
@@ -5717,12 +5811,6 @@
         <w:t>Straight Mark</w:t>
       </w:r>
     </w:p>
-    <w:p>
-      <w:r>
-        <w:t>A straight mark:</w:t>
-      </w:r>
-    </w:p>
-    <w:p/>
     <w:p>
       <w:pPr>
         <w:ind w:left="852"/>
@@ -5749,7 +5837,7 @@
                     </pic:cNvPicPr>
                   </pic:nvPicPr>
                   <pic:blipFill>
-                    <a:blip r:embed="rId38">
+                    <a:blip r:embed="rId42">
                       <a:extLst>
                         <a:ext uri="{28A0092B-C50C-407E-A947-70E740481C1C}">
                           <a14:useLocalDpi xmlns:a14="http://schemas.microsoft.com/office/drawing/2010/main" val="0"/>
@@ -5784,16 +5872,22 @@
     <w:p/>
     <w:p>
       <w:r>
-        <w:t xml:space="preserve">might be </w:t>
-      </w:r>
-      <w:r>
-        <w:t xml:space="preserve">used to indicate that a symbol that might </w:t>
-      </w:r>
-      <w:r>
-        <w:t xml:space="preserve">own </w:t>
-      </w:r>
-      <w:r>
-        <w:t>the line would be</w:t>
+        <w:t>(It is supposed to be about the smaller line, that appears to dissect the longer line.)</w:t>
+      </w:r>
+    </w:p>
+    <w:p/>
+    <w:p>
+      <w:r>
+        <w:t xml:space="preserve">A straight mark </w:t>
+      </w:r>
+      <w:r>
+        <w:t xml:space="preserve">might </w:t>
+      </w:r>
+      <w:r>
+        <w:t xml:space="preserve">be </w:t>
+      </w:r>
+      <w:r>
+        <w:t>used to indicate that a symbol would be</w:t>
       </w:r>
       <w:r>
         <w:rPr>
@@ -5809,13 +5903,13 @@
         <w:t>Public</w:t>
       </w:r>
       <w:r>
-        <w:t>, or accessible. (It is supposed to be about the smaller line, that appears to dissect the longer line.)</w:t>
+        <w:t xml:space="preserve">, or accessible. </w:t>
       </w:r>
     </w:p>
     <w:p/>
     <w:p>
       <w:r>
-        <w:t>The straight access mark might be connected to a symbol as follows:</w:t>
+        <w:t>The straight mark might be connected to a symbol as follows:</w:t>
       </w:r>
     </w:p>
     <w:p/>
@@ -5845,7 +5939,7 @@
                     </pic:cNvPicPr>
                   </pic:nvPicPr>
                   <pic:blipFill>
-                    <a:blip r:embed="rId39">
+                    <a:blip r:embed="rId43">
                       <a:lum bright="-18000"/>
                       <a:extLst>
                         <a:ext uri="{28A0092B-C50C-407E-A947-70E740481C1C}">
@@ -5881,82 +5975,13 @@
     <w:p/>
     <w:p>
       <w:r>
-        <w:t xml:space="preserve">It might also be used, to indicate direction. (See above in </w:t>
-      </w:r>
-      <w:r>
-        <w:rPr>
-          <w:i/>
-        </w:rPr>
-        <w:t xml:space="preserve">Line </w:t>
-      </w:r>
-      <w:r>
-        <w:rPr>
-          <w:i/>
-        </w:rPr>
-        <w:t>D</w:t>
-      </w:r>
-      <w:r>
-        <w:rPr>
-          <w:i/>
-        </w:rPr>
-        <w:t xml:space="preserve">irection, </w:t>
-      </w:r>
-      <w:r>
-        <w:rPr>
-          <w:i/>
-        </w:rPr>
-        <w:t>A</w:t>
-      </w:r>
-      <w:r>
-        <w:rPr>
-          <w:i/>
-        </w:rPr>
-        <w:t xml:space="preserve">ccess </w:t>
-      </w:r>
-      <w:r>
-        <w:rPr>
-          <w:i/>
-        </w:rPr>
-        <w:t>M</w:t>
-      </w:r>
-      <w:r>
-        <w:rPr>
-          <w:i/>
-        </w:rPr>
-        <w:t xml:space="preserve">arks, </w:t>
-      </w:r>
-      <w:r>
-        <w:rPr>
-          <w:i/>
-        </w:rPr>
-        <w:t>L</w:t>
-      </w:r>
-      <w:r>
-        <w:rPr>
-          <w:i/>
-        </w:rPr>
-        <w:t xml:space="preserve">ine </w:t>
-      </w:r>
-      <w:r>
-        <w:rPr>
-          <w:i/>
-        </w:rPr>
-        <w:t>O</w:t>
-      </w:r>
-      <w:r>
-        <w:rPr>
-          <w:i/>
-        </w:rPr>
-        <w:t>wnership</w:t>
-      </w:r>
-      <w:r>
-        <w:rPr>
-          <w:i/>
-        </w:rPr>
+        <w:t>It might be used to indicate direction</w:t>
+      </w:r>
+      <w:r>
+        <w:t xml:space="preserve"> as well</w:t>
+      </w:r>
+      <w:r>
         <w:t>.</w:t>
-      </w:r>
-      <w:r>
-        <w:t>)</w:t>
       </w:r>
     </w:p>
     <w:p>
@@ -5999,7 +6024,7 @@
                     </pic:cNvPicPr>
                   </pic:nvPicPr>
                   <pic:blipFill>
-                    <a:blip r:embed="rId40">
+                    <a:blip r:embed="rId44">
                       <a:extLst>
                         <a:ext uri="{28A0092B-C50C-407E-A947-70E740481C1C}">
                           <a14:useLocalDpi xmlns:a14="http://schemas.microsoft.com/office/drawing/2010/main" val="0"/>
@@ -6037,13 +6062,13 @@
         <w:t xml:space="preserve">might be </w:t>
       </w:r>
       <w:r>
-        <w:t xml:space="preserve">used to indicate, that the symbol that might </w:t>
-      </w:r>
-      <w:r>
-        <w:t xml:space="preserve">own </w:t>
-      </w:r>
-      <w:r>
-        <w:t xml:space="preserve">the line would be not accessible from the outside, or </w:t>
+        <w:t xml:space="preserve">used to indicate, that </w:t>
+      </w:r>
+      <w:r>
+        <w:t xml:space="preserve">a </w:t>
+      </w:r>
+      <w:r>
+        <w:t xml:space="preserve">symbol would be not accessible from the outside, or </w:t>
       </w:r>
       <w:r>
         <w:rPr>
@@ -6089,7 +6114,7 @@
                     </pic:cNvPicPr>
                   </pic:nvPicPr>
                   <pic:blipFill>
-                    <a:blip r:embed="rId41">
+                    <a:blip r:embed="rId45">
                       <a:lum bright="-18000"/>
                       <a:extLst>
                         <a:ext uri="{28A0092B-C50C-407E-A947-70E740481C1C}">
@@ -6134,7 +6159,10 @@
         <w:t xml:space="preserve"> </w:t>
       </w:r>
       <w:r>
-        <w:t xml:space="preserve">of a straight mark might say </w:t>
+        <w:t xml:space="preserve">of a straight mark might </w:t>
+      </w:r>
+      <w:r>
+        <w:t xml:space="preserve">imply </w:t>
       </w:r>
       <w:r>
         <w:t xml:space="preserve">it would be </w:t>
@@ -6200,7 +6228,7 @@
                     </pic:cNvPicPr>
                   </pic:nvPicPr>
                   <pic:blipFill>
-                    <a:blip r:embed="rId42">
+                    <a:blip r:embed="rId46">
                       <a:extLst>
                         <a:ext uri="{28A0092B-C50C-407E-A947-70E740481C1C}">
                           <a14:useLocalDpi xmlns:a14="http://schemas.microsoft.com/office/drawing/2010/main" val="0"/>
@@ -6269,10 +6297,6 @@
         <w:t xml:space="preserve">. Protected is something that can play a role in the concept of </w:t>
       </w:r>
       <w:r>
-        <w:rPr>
-          <w:i/>
-          <w:iCs/>
-        </w:rPr>
         <w:t>inheritance</w:t>
       </w:r>
       <w:r>
@@ -6282,7 +6306,10 @@
         <w:t xml:space="preserve">it </w:t>
       </w:r>
       <w:r>
-        <w:t xml:space="preserve">was placed </w:t>
+        <w:t xml:space="preserve">is </w:t>
+      </w:r>
+      <w:r>
+        <w:t xml:space="preserve">placed </w:t>
       </w:r>
       <w:r>
         <w:t xml:space="preserve">inside </w:t>
@@ -6322,7 +6349,7 @@
                     <pic:cNvPicPr/>
                   </pic:nvPicPr>
                   <pic:blipFill>
-                    <a:blip r:embed="rId43"/>
+                    <a:blip r:embed="rId47"/>
                     <a:stretch>
                       <a:fillRect/>
                     </a:stretch>
@@ -6395,7 +6422,7 @@
                     </pic:cNvPicPr>
                   </pic:nvPicPr>
                   <pic:blipFill>
-                    <a:blip r:embed="rId44">
+                    <a:blip r:embed="rId48">
                       <a:extLst>
                         <a:ext uri="{28A0092B-C50C-407E-A947-70E740481C1C}">
                           <a14:useLocalDpi xmlns:a14="http://schemas.microsoft.com/office/drawing/2010/main" val="0"/>
@@ -6464,7 +6491,13 @@
     <w:p/>
     <w:p>
       <w:r>
-        <w:t xml:space="preserve">Admittedly, there is the idea to just draw it as an arrow shape, but currently </w:t>
+        <w:t xml:space="preserve">Admittedly, there is </w:t>
+      </w:r>
+      <w:r>
+        <w:t xml:space="preserve">the </w:t>
+      </w:r>
+      <w:r>
+        <w:t xml:space="preserve">idea to just draw it as an arrow shape, but currently </w:t>
       </w:r>
       <w:r>
         <w:t xml:space="preserve">these </w:t>
@@ -6546,7 +6579,7 @@
                     </pic:cNvPicPr>
                   </pic:nvPicPr>
                   <pic:blipFill>
-                    <a:blip r:embed="rId45">
+                    <a:blip r:embed="rId49">
                       <a:extLst>
                         <a:ext uri="{28A0092B-C50C-407E-A947-70E740481C1C}">
                           <a14:useLocalDpi xmlns:a14="http://schemas.microsoft.com/office/drawing/2010/main" val="0"/>
@@ -6675,7 +6708,7 @@
                     </pic:cNvPicPr>
                   </pic:nvPicPr>
                   <pic:blipFill>
-                    <a:blip r:embed="rId46">
+                    <a:blip r:embed="rId50">
                       <a:extLst>
                         <a:ext uri="{28A0092B-C50C-407E-A947-70E740481C1C}">
                           <a14:useLocalDpi xmlns:a14="http://schemas.microsoft.com/office/drawing/2010/main" val="0"/>
@@ -6718,7 +6751,10 @@
     <w:p/>
     <w:p>
       <w:r>
-        <w:t xml:space="preserve">Symbol </w:t>
+        <w:t>Now s</w:t>
+      </w:r>
+      <w:r>
+        <w:t xml:space="preserve">ymbol </w:t>
       </w:r>
       <w:r>
         <w:rPr>
@@ -6767,13 +6803,7 @@
     </w:p>
     <w:p>
       <w:r>
-        <w:t>The second suggestion for line direction might be that a diamond might be considered</w:t>
-      </w:r>
-      <w:r>
-        <w:rPr>
-          <w:color w:val="FF0000"/>
-        </w:rPr>
-        <w:t xml:space="preserve"> </w:t>
+        <w:t xml:space="preserve">The second suggestion for line direction might be that a diamond might be </w:t>
       </w:r>
       <w:r>
         <w:t>more likely</w:t>
@@ -6817,7 +6847,7 @@
                     </pic:cNvPicPr>
                   </pic:nvPicPr>
                   <pic:blipFill>
-                    <a:blip r:embed="rId47">
+                    <a:blip r:embed="rId51">
                       <a:lum bright="-18000"/>
                       <a:extLst>
                         <a:ext uri="{28A0092B-C50C-407E-A947-70E740481C1C}">
@@ -6861,13 +6891,7 @@
     <w:p/>
     <w:p>
       <w:r>
-        <w:t xml:space="preserve">The diamond would point to the square, when it </w:t>
-      </w:r>
-      <w:r>
-        <w:t xml:space="preserve">would be considered </w:t>
-      </w:r>
-      <w:r>
-        <w:t>more likely for a diamond to redirect to a square, than for a square to redirect to a diamond.</w:t>
+        <w:t>The diamond would point to the square.</w:t>
       </w:r>
     </w:p>
     <w:p/>
@@ -6876,7 +6900,7 @@
         <w:t xml:space="preserve">If </w:t>
       </w:r>
       <w:r>
-        <w:t>the direction would be the other way around direction, it might be denoted with the use of an access symbol:</w:t>
+        <w:t>the direction would be the other way around, it might be denoted with the use of an access symbol:</w:t>
       </w:r>
     </w:p>
     <w:p/>
@@ -6908,7 +6932,7 @@
                     </pic:cNvPicPr>
                   </pic:nvPicPr>
                   <pic:blipFill>
-                    <a:blip r:embed="rId48">
+                    <a:blip r:embed="rId52">
                       <a:lum bright="-18000"/>
                       <a:extLst>
                         <a:ext uri="{28A0092B-C50C-407E-A947-70E740481C1C}">
@@ -7013,7 +7037,7 @@
                     </pic:cNvPicPr>
                   </pic:nvPicPr>
                   <pic:blipFill>
-                    <a:blip r:embed="rId49">
+                    <a:blip r:embed="rId53">
                       <a:extLst>
                         <a:ext uri="{28A0092B-C50C-407E-A947-70E740481C1C}">
                           <a14:useLocalDpi xmlns:a14="http://schemas.microsoft.com/office/drawing/2010/main" val="0"/>
@@ -7050,95 +7074,15 @@
         <w:ind w:left="852"/>
         <w:rPr>
           <w:i/>
-          <w:szCs w:val="30"/>
+          <w:iCs/>
         </w:rPr>
       </w:pPr>
       <w:r>
         <w:rPr>
           <w:i/>
-          <w:szCs w:val="30"/>
-        </w:rPr>
-        <w:t xml:space="preserve">First come the exits </w:t>
-      </w:r>
-      <w:r>
-        <w:rPr>
-          <w:rFonts w:ascii="Arial" w:hAnsi="Arial"/>
-          <w:bCs/>
-          <w:i/>
-          <w:szCs w:val="30"/>
-        </w:rPr>
-        <w:t>a</w:t>
-      </w:r>
-      <w:r>
-        <w:rPr>
-          <w:i/>
-          <w:szCs w:val="30"/>
-        </w:rPr>
-        <w:t xml:space="preserve"> and </w:t>
-      </w:r>
-      <w:r>
-        <w:rPr>
-          <w:rFonts w:ascii="Arial" w:hAnsi="Arial"/>
-          <w:bCs/>
-          <w:i/>
-          <w:szCs w:val="30"/>
-        </w:rPr>
-        <w:t>b</w:t>
-      </w:r>
-      <w:r>
-        <w:rPr>
-          <w:i/>
-          <w:szCs w:val="30"/>
-        </w:rPr>
-        <w:t xml:space="preserve">, and then come the entrances </w:t>
-      </w:r>
-      <w:r>
-        <w:rPr>
-          <w:rFonts w:ascii="Arial" w:hAnsi="Arial"/>
-          <w:bCs/>
-          <w:i/>
-          <w:szCs w:val="30"/>
-        </w:rPr>
-        <w:t>c</w:t>
-      </w:r>
-      <w:r>
-        <w:rPr>
-          <w:i/>
-          <w:szCs w:val="30"/>
-        </w:rPr>
-        <w:t xml:space="preserve">, </w:t>
-      </w:r>
-      <w:r>
-        <w:rPr>
-          <w:rFonts w:ascii="Arial" w:hAnsi="Arial"/>
-          <w:bCs/>
-          <w:i/>
-          <w:szCs w:val="30"/>
-        </w:rPr>
-        <w:t>d</w:t>
-      </w:r>
-      <w:r>
-        <w:rPr>
-          <w:i/>
-          <w:szCs w:val="30"/>
-        </w:rPr>
-        <w:t xml:space="preserve"> and </w:t>
-      </w:r>
-      <w:r>
-        <w:rPr>
-          <w:rFonts w:ascii="Arial" w:hAnsi="Arial"/>
-          <w:bCs/>
-          <w:i/>
-          <w:szCs w:val="30"/>
-        </w:rPr>
-        <w:t>e</w:t>
-      </w:r>
-      <w:r>
-        <w:rPr>
-          <w:i/>
-          <w:szCs w:val="30"/>
-        </w:rPr>
-        <w:t>.</w:t>
+          <w:iCs/>
+        </w:rPr>
+        <w:t>First come the exits a and b, and then come the entrances c, d and e.</w:t>
       </w:r>
     </w:p>
     <w:p>
@@ -7165,71 +7109,11 @@
     </w:p>
     <w:p/>
     <w:p>
-      <w:pPr>
-        <w:ind w:left="852"/>
-      </w:pPr>
-      <w:r>
-        <w:rPr>
-          <w:noProof/>
-        </w:rPr>
-        <w:drawing>
-          <wp:inline distT="0" distB="0" distL="0" distR="0" wp14:anchorId="0C83ED7A" wp14:editId="3C3A098F">
-            <wp:extent cx="2834005" cy="1503045"/>
-            <wp:effectExtent l="0" t="0" r="0" b="0"/>
-            <wp:docPr id="71" name="Picture 71"/>
-            <wp:cNvGraphicFramePr>
-              <a:graphicFrameLocks xmlns:a="http://schemas.openxmlformats.org/drawingml/2006/main" noChangeAspect="1"/>
-            </wp:cNvGraphicFramePr>
-            <a:graphic xmlns:a="http://schemas.openxmlformats.org/drawingml/2006/main">
-              <a:graphicData uri="http://schemas.openxmlformats.org/drawingml/2006/picture">
-                <pic:pic xmlns:pic="http://schemas.openxmlformats.org/drawingml/2006/picture">
-                  <pic:nvPicPr>
-                    <pic:cNvPr id="0" name="Picture 71"/>
-                    <pic:cNvPicPr>
-                      <a:picLocks noChangeAspect="1" noChangeArrowheads="1"/>
-                    </pic:cNvPicPr>
-                  </pic:nvPicPr>
-                  <pic:blipFill>
-                    <a:blip r:embed="rId50">
-                      <a:extLst>
-                        <a:ext uri="{28A0092B-C50C-407E-A947-70E740481C1C}">
-                          <a14:useLocalDpi xmlns:a14="http://schemas.microsoft.com/office/drawing/2010/main" val="0"/>
-                        </a:ext>
-                      </a:extLst>
-                    </a:blip>
-                    <a:srcRect/>
-                    <a:stretch>
-                      <a:fillRect/>
-                    </a:stretch>
-                  </pic:blipFill>
-                  <pic:spPr bwMode="auto">
-                    <a:xfrm>
-                      <a:off x="0" y="0"/>
-                      <a:ext cx="2834005" cy="1503045"/>
-                    </a:xfrm>
-                    <a:prstGeom prst="rect">
-                      <a:avLst/>
-                    </a:prstGeom>
-                    <a:noFill/>
-                    <a:ln>
-                      <a:noFill/>
-                    </a:ln>
-                  </pic:spPr>
-                </pic:pic>
-              </a:graphicData>
-            </a:graphic>
-          </wp:inline>
-        </w:drawing>
-      </w:r>
-    </w:p>
-    <w:p>
-      <w:pPr>
-        <w:pStyle w:val="AlineaSeparator"/>
-      </w:pPr>
-    </w:p>
-    <w:p>
-      <w:r>
-        <w:t>Perhaps if</w:t>
+      <w:r>
+        <w:t>I</w:t>
+      </w:r>
+      <w:r>
+        <w:t>f</w:t>
       </w:r>
       <w:r>
         <w:rPr>
@@ -7260,6 +7144,9 @@
           <w:color w:val="FF0000"/>
         </w:rPr>
         <w:t xml:space="preserve"> </w:t>
+      </w:r>
+      <w:r>
+        <w:t xml:space="preserve">perhaps </w:t>
       </w:r>
       <w:r>
         <w:t>the access mark might be placed where still visible. It could be placed in front of the last border in view that might be entered or exited:</w:t>
@@ -7292,7 +7179,7 @@
                     </pic:cNvPicPr>
                   </pic:nvPicPr>
                   <pic:blipFill>
-                    <a:blip r:embed="rId51">
+                    <a:blip r:embed="rId54">
                       <a:extLst>
                         <a:ext uri="{28A0092B-C50C-407E-A947-70E740481C1C}">
                           <a14:useLocalDpi xmlns:a14="http://schemas.microsoft.com/office/drawing/2010/main" val="0"/>
@@ -7357,7 +7244,7 @@
                     </pic:cNvPicPr>
                   </pic:nvPicPr>
                   <pic:blipFill>
-                    <a:blip r:embed="rId52">
+                    <a:blip r:embed="rId55">
                       <a:extLst>
                         <a:ext uri="{28A0092B-C50C-407E-A947-70E740481C1C}">
                           <a14:useLocalDpi xmlns:a14="http://schemas.microsoft.com/office/drawing/2010/main" val="0"/>
@@ -7405,7 +7292,7 @@
     </w:p>
     <w:p>
       <w:r>
-        <w:t xml:space="preserve">Perhaps depending on how these diagrams might be applied, an symbol could </w:t>
+        <w:t xml:space="preserve">Perhaps depending on how these diagrams might be applied, a symbol could </w:t>
       </w:r>
       <w:r>
         <w:t xml:space="preserve">only </w:t>
@@ -7558,7 +7445,7 @@
                     </pic:cNvPicPr>
                   </pic:nvPicPr>
                   <pic:blipFill>
-                    <a:blip r:embed="rId53">
+                    <a:blip r:embed="rId56">
                       <a:extLst>
                         <a:ext uri="{28A0092B-C50C-407E-A947-70E740481C1C}">
                           <a14:useLocalDpi xmlns:a14="http://schemas.microsoft.com/office/drawing/2010/main" val="0"/>
@@ -7636,329 +7523,16 @@
     </w:p>
     <w:p>
       <w:r>
-        <w:t xml:space="preserve">An object symbol might symbolize an object, a class or an interface. </w:t>
+        <w:t>There is an idea for drawing the shapes with different line types, for example: dashed or dotted.</w:t>
       </w:r>
     </w:p>
     <w:p/>
-    <w:tbl>
-      <w:tblPr>
-        <w:tblW w:w="0" w:type="auto"/>
-        <w:tblInd w:w="736" w:type="dxa"/>
-        <w:tblLook w:val="00A0" w:firstRow="1" w:lastRow="0" w:firstColumn="1" w:lastColumn="0" w:noHBand="0" w:noVBand="0"/>
-      </w:tblPr>
-      <w:tblGrid>
-        <w:gridCol w:w="836"/>
-        <w:gridCol w:w="943"/>
-        <w:gridCol w:w="1080"/>
-        <w:gridCol w:w="1018"/>
-      </w:tblGrid>
-      <w:tr>
-        <w:tc>
-          <w:tcPr>
-            <w:tcW w:w="836" w:type="dxa"/>
-            <w:shd w:val="clear" w:color="auto" w:fill="auto"/>
-            <w:vAlign w:val="center"/>
-          </w:tcPr>
-          <w:p>
-            <w:pPr>
-              <w:ind w:left="0"/>
-              <w:jc w:val="center"/>
-            </w:pPr>
-            <w:r>
-              <w:rPr>
-                <w:noProof/>
-              </w:rPr>
-              <w:drawing>
-                <wp:inline distT="0" distB="0" distL="0" distR="0" wp14:anchorId="582082D3" wp14:editId="7247C66B">
-                  <wp:extent cx="337185" cy="342265"/>
-                  <wp:effectExtent l="0" t="0" r="0" b="0"/>
-                  <wp:docPr id="32" name="Picture 32"/>
-                  <wp:cNvGraphicFramePr>
-                    <a:graphicFrameLocks xmlns:a="http://schemas.openxmlformats.org/drawingml/2006/main" noChangeAspect="1"/>
-                  </wp:cNvGraphicFramePr>
-                  <a:graphic xmlns:a="http://schemas.openxmlformats.org/drawingml/2006/main">
-                    <a:graphicData uri="http://schemas.openxmlformats.org/drawingml/2006/picture">
-                      <pic:pic xmlns:pic="http://schemas.openxmlformats.org/drawingml/2006/picture">
-                        <pic:nvPicPr>
-                          <pic:cNvPr id="0" name="Picture 32"/>
-                          <pic:cNvPicPr>
-                            <a:picLocks noChangeAspect="1" noChangeArrowheads="1"/>
-                          </pic:cNvPicPr>
-                        </pic:nvPicPr>
-                        <pic:blipFill>
-                          <a:blip r:embed="rId8">
-                            <a:extLst>
-                              <a:ext uri="{28A0092B-C50C-407E-A947-70E740481C1C}">
-                                <a14:useLocalDpi xmlns:a14="http://schemas.microsoft.com/office/drawing/2010/main" val="0"/>
-                              </a:ext>
-                            </a:extLst>
-                          </a:blip>
-                          <a:srcRect/>
-                          <a:stretch>
-                            <a:fillRect/>
-                          </a:stretch>
-                        </pic:blipFill>
-                        <pic:spPr bwMode="auto">
-                          <a:xfrm>
-                            <a:off x="0" y="0"/>
-                            <a:ext cx="337185" cy="342265"/>
-                          </a:xfrm>
-                          <a:prstGeom prst="rect">
-                            <a:avLst/>
-                          </a:prstGeom>
-                          <a:noFill/>
-                          <a:ln>
-                            <a:noFill/>
-                          </a:ln>
-                        </pic:spPr>
-                      </pic:pic>
-                    </a:graphicData>
-                  </a:graphic>
-                </wp:inline>
-              </w:drawing>
-            </w:r>
-          </w:p>
-        </w:tc>
-        <w:tc>
-          <w:tcPr>
-            <w:tcW w:w="943" w:type="dxa"/>
-            <w:shd w:val="clear" w:color="auto" w:fill="auto"/>
-            <w:vAlign w:val="center"/>
-          </w:tcPr>
-          <w:p>
-            <w:pPr>
-              <w:ind w:left="0"/>
-              <w:jc w:val="center"/>
-            </w:pPr>
-            <w:r>
-              <w:rPr>
-                <w:noProof/>
-              </w:rPr>
-              <w:drawing>
-                <wp:inline distT="0" distB="0" distL="0" distR="0" wp14:anchorId="4693FB0B" wp14:editId="3612BEB9">
-                  <wp:extent cx="376555" cy="325755"/>
-                  <wp:effectExtent l="0" t="0" r="0" b="0"/>
-                  <wp:docPr id="33" name="Picture 33"/>
-                  <wp:cNvGraphicFramePr>
-                    <a:graphicFrameLocks xmlns:a="http://schemas.openxmlformats.org/drawingml/2006/main" noChangeAspect="1"/>
-                  </wp:cNvGraphicFramePr>
-                  <a:graphic xmlns:a="http://schemas.openxmlformats.org/drawingml/2006/main">
-                    <a:graphicData uri="http://schemas.openxmlformats.org/drawingml/2006/picture">
-                      <pic:pic xmlns:pic="http://schemas.openxmlformats.org/drawingml/2006/picture">
-                        <pic:nvPicPr>
-                          <pic:cNvPr id="0" name="Picture 33"/>
-                          <pic:cNvPicPr>
-                            <a:picLocks noChangeAspect="1" noChangeArrowheads="1"/>
-                          </pic:cNvPicPr>
-                        </pic:nvPicPr>
-                        <pic:blipFill>
-                          <a:blip r:embed="rId9">
-                            <a:extLst>
-                              <a:ext uri="{28A0092B-C50C-407E-A947-70E740481C1C}">
-                                <a14:useLocalDpi xmlns:a14="http://schemas.microsoft.com/office/drawing/2010/main" val="0"/>
-                              </a:ext>
-                            </a:extLst>
-                          </a:blip>
-                          <a:srcRect/>
-                          <a:stretch>
-                            <a:fillRect/>
-                          </a:stretch>
-                        </pic:blipFill>
-                        <pic:spPr bwMode="auto">
-                          <a:xfrm>
-                            <a:off x="0" y="0"/>
-                            <a:ext cx="376555" cy="325755"/>
-                          </a:xfrm>
-                          <a:prstGeom prst="rect">
-                            <a:avLst/>
-                          </a:prstGeom>
-                          <a:noFill/>
-                          <a:ln>
-                            <a:noFill/>
-                          </a:ln>
-                        </pic:spPr>
-                      </pic:pic>
-                    </a:graphicData>
-                  </a:graphic>
-                </wp:inline>
-              </w:drawing>
-            </w:r>
-          </w:p>
-        </w:tc>
-        <w:tc>
-          <w:tcPr>
-            <w:tcW w:w="1080" w:type="dxa"/>
-            <w:shd w:val="clear" w:color="auto" w:fill="auto"/>
-            <w:vAlign w:val="center"/>
-          </w:tcPr>
-          <w:p>
-            <w:pPr>
-              <w:ind w:left="0"/>
-              <w:jc w:val="center"/>
-            </w:pPr>
-            <w:r>
-              <w:rPr>
-                <w:noProof/>
-              </w:rPr>
-              <w:drawing>
-                <wp:inline distT="0" distB="0" distL="0" distR="0" wp14:anchorId="082B7E00" wp14:editId="078D81B9">
-                  <wp:extent cx="373380" cy="351155"/>
-                  <wp:effectExtent l="0" t="0" r="0" b="0"/>
-                  <wp:docPr id="34" name="Picture 34"/>
-                  <wp:cNvGraphicFramePr>
-                    <a:graphicFrameLocks xmlns:a="http://schemas.openxmlformats.org/drawingml/2006/main" noChangeAspect="1"/>
-                  </wp:cNvGraphicFramePr>
-                  <a:graphic xmlns:a="http://schemas.openxmlformats.org/drawingml/2006/main">
-                    <a:graphicData uri="http://schemas.openxmlformats.org/drawingml/2006/picture">
-                      <pic:pic xmlns:pic="http://schemas.openxmlformats.org/drawingml/2006/picture">
-                        <pic:nvPicPr>
-                          <pic:cNvPr id="0" name="Picture 34"/>
-                          <pic:cNvPicPr>
-                            <a:picLocks noChangeAspect="1" noChangeArrowheads="1"/>
-                          </pic:cNvPicPr>
-                        </pic:nvPicPr>
-                        <pic:blipFill>
-                          <a:blip r:embed="rId12" cstate="print">
-                            <a:extLst>
-                              <a:ext uri="{28A0092B-C50C-407E-A947-70E740481C1C}">
-                                <a14:useLocalDpi xmlns:a14="http://schemas.microsoft.com/office/drawing/2010/main" val="0"/>
-                              </a:ext>
-                            </a:extLst>
-                          </a:blip>
-                          <a:srcRect/>
-                          <a:stretch>
-                            <a:fillRect/>
-                          </a:stretch>
-                        </pic:blipFill>
-                        <pic:spPr bwMode="auto">
-                          <a:xfrm>
-                            <a:off x="0" y="0"/>
-                            <a:ext cx="373380" cy="351155"/>
-                          </a:xfrm>
-                          <a:prstGeom prst="rect">
-                            <a:avLst/>
-                          </a:prstGeom>
-                          <a:noFill/>
-                          <a:ln>
-                            <a:noFill/>
-                          </a:ln>
-                        </pic:spPr>
-                      </pic:pic>
-                    </a:graphicData>
-                  </a:graphic>
-                </wp:inline>
-              </w:drawing>
-            </w:r>
-          </w:p>
-        </w:tc>
-        <w:tc>
-          <w:tcPr>
-            <w:tcW w:w="1018" w:type="dxa"/>
-            <w:shd w:val="clear" w:color="auto" w:fill="auto"/>
-            <w:vAlign w:val="center"/>
-          </w:tcPr>
-          <w:p>
-            <w:pPr>
-              <w:ind w:left="0"/>
-              <w:jc w:val="center"/>
-            </w:pPr>
-            <w:r>
-              <w:rPr>
-                <w:noProof/>
-              </w:rPr>
-              <w:drawing>
-                <wp:inline distT="0" distB="0" distL="0" distR="0" wp14:anchorId="5AB640C4" wp14:editId="1CDF7FA3">
-                  <wp:extent cx="390525" cy="351155"/>
-                  <wp:effectExtent l="0" t="0" r="0" b="0"/>
-                  <wp:docPr id="35" name="Picture 35"/>
-                  <wp:cNvGraphicFramePr>
-                    <a:graphicFrameLocks xmlns:a="http://schemas.openxmlformats.org/drawingml/2006/main" noChangeAspect="1"/>
-                  </wp:cNvGraphicFramePr>
-                  <a:graphic xmlns:a="http://schemas.openxmlformats.org/drawingml/2006/main">
-                    <a:graphicData uri="http://schemas.openxmlformats.org/drawingml/2006/picture">
-                      <pic:pic xmlns:pic="http://schemas.openxmlformats.org/drawingml/2006/picture">
-                        <pic:nvPicPr>
-                          <pic:cNvPr id="0" name="Picture 35"/>
-                          <pic:cNvPicPr>
-                            <a:picLocks noChangeAspect="1" noChangeArrowheads="1"/>
-                          </pic:cNvPicPr>
-                        </pic:nvPicPr>
-                        <pic:blipFill>
-                          <a:blip r:embed="rId13" cstate="print">
-                            <a:extLst>
-                              <a:ext uri="{28A0092B-C50C-407E-A947-70E740481C1C}">
-                                <a14:useLocalDpi xmlns:a14="http://schemas.microsoft.com/office/drawing/2010/main" val="0"/>
-                              </a:ext>
-                            </a:extLst>
-                          </a:blip>
-                          <a:srcRect/>
-                          <a:stretch>
-                            <a:fillRect/>
-                          </a:stretch>
-                        </pic:blipFill>
-                        <pic:spPr bwMode="auto">
-                          <a:xfrm>
-                            <a:off x="0" y="0"/>
-                            <a:ext cx="390525" cy="351155"/>
-                          </a:xfrm>
-                          <a:prstGeom prst="rect">
-                            <a:avLst/>
-                          </a:prstGeom>
-                          <a:noFill/>
-                          <a:ln>
-                            <a:noFill/>
-                          </a:ln>
-                        </pic:spPr>
-                      </pic:pic>
-                    </a:graphicData>
-                  </a:graphic>
-                </wp:inline>
-              </w:drawing>
-            </w:r>
-          </w:p>
-        </w:tc>
-      </w:tr>
-    </w:tbl>
-    <w:p/>
-    <w:p>
-      <w:r>
-        <w:t xml:space="preserve">Each object might </w:t>
-      </w:r>
-      <w:r>
-        <w:t xml:space="preserve">serve </w:t>
-      </w:r>
-      <w:r>
-        <w:t xml:space="preserve">as another object’s class, sort of </w:t>
-      </w:r>
-      <w:r>
-        <w:t xml:space="preserve">functioning </w:t>
-      </w:r>
-      <w:r>
-        <w:t xml:space="preserve">as its </w:t>
-      </w:r>
-      <w:r>
-        <w:t>prototype</w:t>
-      </w:r>
-      <w:r>
-        <w:t xml:space="preserve">. Any object might also provide the interface for another object, which may give another object the </w:t>
-      </w:r>
-      <w:r>
-        <w:t xml:space="preserve">same </w:t>
-      </w:r>
-      <w:r>
-        <w:t>exterior, while it might be different on the inside.</w:t>
-      </w:r>
-    </w:p>
-    <w:p/>
-    <w:p>
-      <w:r>
-        <w:t>There is an idea for drawing the shapes with different line types, for example: dashed or dotted.</w:t>
-      </w:r>
-    </w:p>
-    <w:p/>
     <w:p>
       <w:r>
         <w:t xml:space="preserve">One idea is that an object </w:t>
+      </w:r>
+      <w:r>
+        <w:t xml:space="preserve">symbol </w:t>
       </w:r>
       <w:r>
         <w:t xml:space="preserve">only </w:t>
@@ -8333,7 +7907,7 @@
                           </pic:cNvPicPr>
                         </pic:nvPicPr>
                         <pic:blipFill>
-                          <a:blip r:embed="rId54">
+                          <a:blip r:embed="rId57">
                             <a:extLst>
                               <a:ext uri="{28A0092B-C50C-407E-A947-70E740481C1C}">
                                 <a14:useLocalDpi xmlns:a14="http://schemas.microsoft.com/office/drawing/2010/main" val="0"/>
@@ -8399,7 +7973,7 @@
                           </pic:cNvPicPr>
                         </pic:nvPicPr>
                         <pic:blipFill>
-                          <a:blip r:embed="rId55">
+                          <a:blip r:embed="rId58">
                             <a:extLst>
                               <a:ext uri="{28A0092B-C50C-407E-A947-70E740481C1C}">
                                 <a14:useLocalDpi xmlns:a14="http://schemas.microsoft.com/office/drawing/2010/main" val="0"/>
@@ -8465,7 +8039,7 @@
                           </pic:cNvPicPr>
                         </pic:nvPicPr>
                         <pic:blipFill>
-                          <a:blip r:embed="rId56">
+                          <a:blip r:embed="rId59">
                             <a:extLst>
                               <a:ext uri="{28A0092B-C50C-407E-A947-70E740481C1C}">
                                 <a14:useLocalDpi xmlns:a14="http://schemas.microsoft.com/office/drawing/2010/main" val="0"/>
@@ -8531,7 +8105,7 @@
                           </pic:cNvPicPr>
                         </pic:nvPicPr>
                         <pic:blipFill>
-                          <a:blip r:embed="rId57">
+                          <a:blip r:embed="rId60">
                             <a:extLst>
                               <a:ext uri="{28A0092B-C50C-407E-A947-70E740481C1C}">
                                 <a14:useLocalDpi xmlns:a14="http://schemas.microsoft.com/office/drawing/2010/main" val="0"/>
@@ -8569,7 +8143,19 @@
     <w:p/>
     <w:p>
       <w:r>
-        <w:t xml:space="preserve">An idea is also that if an object symbol may only be used as an interface, it might be traced with a </w:t>
+        <w:t xml:space="preserve">An idea is also that if an object symbol may only be used as an interface, it </w:t>
+      </w:r>
+      <w:r>
+        <w:t xml:space="preserve">could </w:t>
+      </w:r>
+      <w:r>
+        <w:t xml:space="preserve">be traced </w:t>
+      </w:r>
+      <w:r>
+        <w:t xml:space="preserve">out </w:t>
+      </w:r>
+      <w:r>
+        <w:t xml:space="preserve">with a </w:t>
       </w:r>
       <w:r>
         <w:rPr>
@@ -8629,7 +8215,7 @@
                           </pic:cNvPicPr>
                         </pic:nvPicPr>
                         <pic:blipFill>
-                          <a:blip r:embed="rId58">
+                          <a:blip r:embed="rId61">
                             <a:lum bright="20000"/>
                             <a:extLst>
                               <a:ext uri="{28A0092B-C50C-407E-A947-70E740481C1C}">
@@ -8696,7 +8282,7 @@
                           </pic:cNvPicPr>
                         </pic:nvPicPr>
                         <pic:blipFill>
-                          <a:blip r:embed="rId59">
+                          <a:blip r:embed="rId62">
                             <a:lum bright="20000"/>
                             <a:extLst>
                               <a:ext uri="{28A0092B-C50C-407E-A947-70E740481C1C}">
@@ -8763,7 +8349,7 @@
                           </pic:cNvPicPr>
                         </pic:nvPicPr>
                         <pic:blipFill>
-                          <a:blip r:embed="rId60">
+                          <a:blip r:embed="rId63">
                             <a:lum bright="20000"/>
                             <a:extLst>
                               <a:ext uri="{28A0092B-C50C-407E-A947-70E740481C1C}">
@@ -8830,7 +8416,7 @@
                           </pic:cNvPicPr>
                         </pic:nvPicPr>
                         <pic:blipFill>
-                          <a:blip r:embed="rId61">
+                          <a:blip r:embed="rId64">
                             <a:lum bright="20000"/>
                             <a:extLst>
                               <a:ext uri="{28A0092B-C50C-407E-A947-70E740481C1C}">
@@ -8884,7 +8470,13 @@
         <w:t xml:space="preserve"> </w:t>
       </w:r>
       <w:r>
-        <w:t xml:space="preserve">object symbols would be used in several ways, for instance as an object, as well as another object’ class, the symbol might be given multiple borders. Here might be an object symbol that could </w:t>
+        <w:t>object symbols would be used in several ways, for instance as an object, as well as another object’</w:t>
+      </w:r>
+      <w:r>
+        <w:t>s</w:t>
+      </w:r>
+      <w:r>
+        <w:t xml:space="preserve"> class, the symbol might be given multiple borders. Here might be an object symbol that could </w:t>
       </w:r>
       <w:r>
         <w:t xml:space="preserve">serve </w:t>
@@ -8920,7 +8512,7 @@
                     </pic:cNvPicPr>
                   </pic:nvPicPr>
                   <pic:blipFill>
-                    <a:blip r:embed="rId62">
+                    <a:blip r:embed="rId65">
                       <a:extLst>
                         <a:ext uri="{28A0092B-C50C-407E-A947-70E740481C1C}">
                           <a14:useLocalDpi xmlns:a14="http://schemas.microsoft.com/office/drawing/2010/main" val="0"/>
@@ -8973,7 +8565,13 @@
     <w:p/>
     <w:p>
       <w:r>
-        <w:t>It is not a hard rule to use different line types for symbols. But it may work intuitively to use them.</w:t>
+        <w:t xml:space="preserve">It is not a hard rule to use different line types for symbols. But it </w:t>
+      </w:r>
+      <w:r>
+        <w:t xml:space="preserve">might </w:t>
+      </w:r>
+      <w:r>
+        <w:t>work intuitively.</w:t>
       </w:r>
     </w:p>
     <w:p>
@@ -9082,7 +8680,7 @@
                     </pic:cNvPicPr>
                   </pic:nvPicPr>
                   <pic:blipFill>
-                    <a:blip r:embed="rId63">
+                    <a:blip r:embed="rId66">
                       <a:lum bright="-24000"/>
                       <a:extLst>
                         <a:ext uri="{28A0092B-C50C-407E-A947-70E740481C1C}">
@@ -9160,7 +8758,7 @@
                     </pic:cNvPicPr>
                   </pic:nvPicPr>
                   <pic:blipFill>
-                    <a:blip r:embed="rId64">
+                    <a:blip r:embed="rId67">
                       <a:extLst>
                         <a:ext uri="{28A0092B-C50C-407E-A947-70E740481C1C}">
                           <a14:useLocalDpi xmlns:a14="http://schemas.microsoft.com/office/drawing/2010/main" val="0"/>
@@ -9243,7 +8841,7 @@
                     </pic:cNvPicPr>
                   </pic:nvPicPr>
                   <pic:blipFill>
-                    <a:blip r:embed="rId65">
+                    <a:blip r:embed="rId68">
                       <a:extLst>
                         <a:ext uri="{28A0092B-C50C-407E-A947-70E740481C1C}">
                           <a14:useLocalDpi xmlns:a14="http://schemas.microsoft.com/office/drawing/2010/main" val="0"/>
@@ -9312,7 +8910,7 @@
                     <pic:cNvPicPr/>
                   </pic:nvPicPr>
                   <pic:blipFill>
-                    <a:blip r:embed="rId66"/>
+                    <a:blip r:embed="rId69"/>
                     <a:stretch>
                       <a:fillRect/>
                     </a:stretch>
@@ -9342,7 +8940,10 @@
     <w:p/>
     <w:p>
       <w:r>
-        <w:t>A choice could be to not do this, because otherwise you might mostly see dashed squares,</w:t>
+        <w:t>A choice could be to not do this, because otherwise you might mostly see dashed squares</w:t>
+      </w:r>
+      <w:r>
+        <w:t>.</w:t>
       </w:r>
     </w:p>
     <w:p/>
@@ -9370,7 +8971,7 @@
                     <pic:cNvPicPr/>
                   </pic:nvPicPr>
                   <pic:blipFill>
-                    <a:blip r:embed="rId67"/>
+                    <a:blip r:embed="rId70"/>
                     <a:stretch>
                       <a:fillRect/>
                     </a:stretch>
@@ -9442,7 +9043,7 @@
                     </pic:cNvPicPr>
                   </pic:nvPicPr>
                   <pic:blipFill>
-                    <a:blip r:embed="rId68">
+                    <a:blip r:embed="rId71">
                       <a:lum bright="-24000"/>
                       <a:extLst>
                         <a:ext uri="{28A0092B-C50C-407E-A947-70E740481C1C}">
@@ -9520,7 +9121,7 @@
                     </pic:cNvPicPr>
                   </pic:nvPicPr>
                   <pic:blipFill>
-                    <a:blip r:embed="rId69">
+                    <a:blip r:embed="rId72">
                       <a:extLst>
                         <a:ext uri="{28A0092B-C50C-407E-A947-70E740481C1C}">
                           <a14:useLocalDpi xmlns:a14="http://schemas.microsoft.com/office/drawing/2010/main" val="0"/>
@@ -9561,7 +9162,13 @@
         <w:t xml:space="preserve">just </w:t>
       </w:r>
       <w:r>
-        <w:t>a dotted border:</w:t>
+        <w:t>a dotted border</w:t>
+      </w:r>
+      <w:r>
+        <w:t>, so not like this</w:t>
+      </w:r>
+      <w:r>
+        <w:t>:</w:t>
       </w:r>
     </w:p>
     <w:p/>
@@ -9591,7 +9198,7 @@
                     </pic:cNvPicPr>
                   </pic:nvPicPr>
                   <pic:blipFill>
-                    <a:blip r:embed="rId70">
+                    <a:blip r:embed="rId73">
                       <a:extLst>
                         <a:ext uri="{28A0092B-C50C-407E-A947-70E740481C1C}">
                           <a14:useLocalDpi xmlns:a14="http://schemas.microsoft.com/office/drawing/2010/main" val="0"/>
@@ -9623,6 +9230,12 @@
         </w:drawing>
       </w:r>
     </w:p>
+    <w:p/>
+    <w:p>
+      <w:r>
+        <w:t>But it may depend on specific notation choices.</w:t>
+      </w:r>
+    </w:p>
     <w:p>
       <w:pPr>
         <w:pStyle w:val="Heading3"/>
@@ -9695,22 +9308,13 @@
         <w:t xml:space="preserve"> it might be drawn with a dashed line</w:t>
       </w:r>
       <w:r>
-        <w:t xml:space="preserve">. When drawing out the diagram in </w:t>
-      </w:r>
-      <w:r>
-        <w:t xml:space="preserve">a </w:t>
-      </w:r>
-      <w:r>
-        <w:t>way</w:t>
-      </w:r>
-      <w:r>
-        <w:t xml:space="preserve"> demonstrated</w:t>
-      </w:r>
-      <w:r>
-        <w:t xml:space="preserve"> </w:t>
-      </w:r>
-      <w:r>
-        <w:t xml:space="preserve">above, the class structure </w:t>
+        <w:t>. When drawing out the diagram</w:t>
+      </w:r>
+      <w:r>
+        <w:t>s</w:t>
+      </w:r>
+      <w:r>
+        <w:t xml:space="preserve">, the class structure </w:t>
       </w:r>
       <w:r>
         <w:t xml:space="preserve">inside </w:t>
@@ -9803,11 +9407,11 @@
                     </pic:cNvPicPr>
                   </pic:nvPicPr>
                   <pic:blipFill>
-                    <a:blip r:embed="rId71">
+                    <a:blip r:embed="rId74">
                       <a:extLst>
                         <a:ext uri="{BEBA8EAE-BF5A-486C-A8C5-ECC9F3942E4B}">
                           <a14:imgProps xmlns:a14="http://schemas.microsoft.com/office/drawing/2010/main">
-                            <a14:imgLayer r:embed="rId72">
+                            <a14:imgLayer r:embed="rId75">
                               <a14:imgEffect>
                                 <a14:brightnessContrast bright="40000" contrast="-20000"/>
                               </a14:imgEffect>
@@ -9875,7 +9479,13 @@
     </w:p>
     <w:p>
       <w:r>
-        <w:t xml:space="preserve">Drawing dashed lines this way might make the structure </w:t>
+        <w:t>Drawing dashed lines th</w:t>
+      </w:r>
+      <w:r>
+        <w:t>at</w:t>
+      </w:r>
+      <w:r>
+        <w:t xml:space="preserve"> way might make the structure </w:t>
       </w:r>
       <w:r>
         <w:t>elements and their relations</w:t>
@@ -9954,6 +9564,15 @@
       <w:r>
         <w:t>.</w:t>
       </w:r>
+      <w:r>
+        <w:t xml:space="preserve"> </w:t>
+      </w:r>
+      <w:r>
+        <w:t>T</w:t>
+      </w:r>
+      <w:r>
+        <w:t>hings are open like that.</w:t>
+      </w:r>
     </w:p>
     <w:p>
       <w:pPr>
@@ -9971,43 +9590,19 @@
     </w:p>
     <w:p>
       <w:r>
-        <w:t xml:space="preserve">A suggestion is made here to sometimes merge two lines together to form one. The idea is that the </w:t>
-      </w:r>
-      <w:r>
-        <w:t>two lines</w:t>
-      </w:r>
-      <w:r>
-        <w:t xml:space="preserve"> would be </w:t>
-      </w:r>
-      <w:r>
-        <w:t xml:space="preserve">so closely </w:t>
-      </w:r>
-      <w:r>
-        <w:t xml:space="preserve">related, that they </w:t>
-      </w:r>
-      <w:r>
-        <w:t xml:space="preserve">might </w:t>
-      </w:r>
-      <w:r>
-        <w:t xml:space="preserve">merge </w:t>
-      </w:r>
-      <w:r>
-        <w:t>together to</w:t>
-      </w:r>
-      <w:r>
-        <w:t xml:space="preserve"> form</w:t>
-      </w:r>
-      <w:r>
-        <w:t xml:space="preserve"> </w:t>
-      </w:r>
-      <w:r>
-        <w:t>one</w:t>
-      </w:r>
-      <w:r>
-        <w:t xml:space="preserve">. </w:t>
-      </w:r>
-      <w:r>
-        <w:t xml:space="preserve">This might be called a </w:t>
+        <w:t xml:space="preserve">A suggestion is made here </w:t>
+      </w:r>
+      <w:r>
+        <w:t xml:space="preserve">that </w:t>
+      </w:r>
+      <w:r>
+        <w:t xml:space="preserve">sometimes two lines </w:t>
+      </w:r>
+      <w:r>
+        <w:t xml:space="preserve">might be merged </w:t>
+      </w:r>
+      <w:r>
+        <w:t xml:space="preserve">together to form one. This might be called a </w:t>
       </w:r>
       <w:r>
         <w:t>line merge.</w:t>
@@ -10052,7 +9647,7 @@
                     </pic:cNvPicPr>
                   </pic:nvPicPr>
                   <pic:blipFill>
-                    <a:blip r:embed="rId73">
+                    <a:blip r:embed="rId76">
                       <a:lum bright="-24000"/>
                       <a:extLst>
                         <a:ext uri="{28A0092B-C50C-407E-A947-70E740481C1C}">
@@ -10124,7 +9719,7 @@
                     </pic:cNvPicPr>
                   </pic:nvPicPr>
                   <pic:blipFill>
-                    <a:blip r:embed="rId74">
+                    <a:blip r:embed="rId77">
                       <a:lum bright="-24000"/>
                       <a:extLst>
                         <a:ext uri="{28A0092B-C50C-407E-A947-70E740481C1C}">
@@ -10205,10 +9800,10 @@
         <w:t xml:space="preserve">still </w:t>
       </w:r>
       <w:r>
-        <w:t>appear in some of the text</w:t>
-      </w:r>
-      <w:r>
-        <w:t>.</w:t>
+        <w:t xml:space="preserve">appear </w:t>
+      </w:r>
+      <w:r>
+        <w:t>here and there.</w:t>
       </w:r>
     </w:p>
     <w:p>
@@ -10271,7 +9866,7 @@
                     </pic:cNvPicPr>
                   </pic:nvPicPr>
                   <pic:blipFill>
-                    <a:blip r:embed="rId75">
+                    <a:blip r:embed="rId78">
                       <a:lum bright="-24000"/>
                       <a:extLst>
                         <a:ext uri="{28A0092B-C50C-407E-A947-70E740481C1C}">
@@ -10352,7 +9947,7 @@
                     </pic:cNvPicPr>
                   </pic:nvPicPr>
                   <pic:blipFill>
-                    <a:blip r:embed="rId76">
+                    <a:blip r:embed="rId79">
                       <a:lum bright="-24000"/>
                       <a:extLst>
                         <a:ext uri="{28A0092B-C50C-407E-A947-70E740481C1C}">
@@ -10446,20 +10041,20 @@
         <w:t xml:space="preserve">to have an idea of </w:t>
       </w:r>
       <w:r>
-        <w:t xml:space="preserve">what those </w:t>
-      </w:r>
-      <w:r>
-        <w:t>might be</w:t>
-      </w:r>
-      <w:r>
-        <w:t>.</w:t>
+        <w:t xml:space="preserve">what </w:t>
+      </w:r>
+      <w:r>
+        <w:t>that is</w:t>
       </w:r>
       <w:bookmarkStart w:id="6" w:name="_GoBack"/>
       <w:bookmarkEnd w:id="6"/>
+      <w:r>
+        <w:t>.</w:t>
+      </w:r>
     </w:p>
     <w:sectPr>
-      <w:footerReference w:type="even" r:id="rId77"/>
-      <w:footerReference w:type="default" r:id="rId78"/>
+      <w:footerReference w:type="even" r:id="rId80"/>
+      <w:footerReference w:type="default" r:id="rId81"/>
       <w:pgSz w:w="11907" w:h="16840" w:code="9"/>
       <w:pgMar w:top="1009" w:right="953" w:bottom="1009" w:left="953" w:header="720" w:footer="720" w:gutter="0"/>
       <w:pgNumType w:start="1"/>
@@ -12207,7 +11802,7 @@
 </file>
 
 <file path=customXml/itemProps1.xml><?xml version="1.0" encoding="utf-8"?>
-<ds:datastoreItem xmlns:ds="http://schemas.openxmlformats.org/officeDocument/2006/customXml" ds:itemID="{D065FD2C-A225-454F-8569-0EDC4B21E840}">
+<ds:datastoreItem xmlns:ds="http://schemas.openxmlformats.org/officeDocument/2006/customXml" ds:itemID="{984D4E17-CE47-4C0B-8A5C-370614E3111D}">
   <ds:schemaRefs>
     <ds:schemaRef ds:uri="http://schemas.openxmlformats.org/officeDocument/2006/bibliography"/>
   </ds:schemaRefs>

</xml_diff>

<commit_message>
Circle Language Spec: Classes: Sorting out loose ideas: removing some or moving some to different topics.
</commit_message>
<xml_diff>
--- a/1.1. Circle Language Spec/03. Basic Diagram Elements/Basic Diagram Elements.docx
+++ b/1.1. Circle Language Spec/03. Basic Diagram Elements/Basic Diagram Elements.docx
@@ -1255,6 +1255,7 @@
           <w:bCs/>
         </w:rPr>
       </w:pPr>
+      <w:proofErr w:type="spellStart"/>
       <w:r>
         <w:rPr>
           <w:rFonts w:eastAsia="Arial Unicode MS"/>
@@ -1263,6 +1264,7 @@
         </w:rPr>
         <w:t>MyObject</w:t>
       </w:r>
+      <w:proofErr w:type="spellEnd"/>
     </w:p>
     <w:p>
       <w:pPr>
@@ -1971,7 +1973,6 @@
     <w:p/>
     <w:p>
       <w:r>
-        <w:lastRenderedPageBreak/>
         <w:t>Squares and diamonds</w:t>
       </w:r>
       <w:r>
@@ -4159,14 +4160,8 @@
     </w:p>
     <w:p>
       <w:r>
-        <w:lastRenderedPageBreak/>
-        <w:t>This object reference notation</w:t>
-      </w:r>
-      <w:r>
-        <w:t xml:space="preserve"> </w:t>
-      </w:r>
-      <w:bookmarkStart w:id="6" w:name="_GoBack"/>
-      <w:bookmarkEnd w:id="6"/>
+        <w:t xml:space="preserve">This object reference notation </w:t>
+      </w:r>
       <w:r>
         <w:t>may be seen as</w:t>
       </w:r>
@@ -5023,7 +5018,6 @@
     <w:p/>
     <w:p>
       <w:r>
-        <w:lastRenderedPageBreak/>
         <w:t xml:space="preserve">This </w:t>
       </w:r>
       <w:r>
@@ -5883,7 +5877,6 @@
     <w:p/>
     <w:p>
       <w:r>
-        <w:lastRenderedPageBreak/>
         <w:t xml:space="preserve">A straight mark </w:t>
       </w:r>
       <w:r>
@@ -6410,7 +6403,6 @@
         <w:rPr>
           <w:noProof/>
         </w:rPr>
-        <w:lastRenderedPageBreak/>
         <w:drawing>
           <wp:inline distT="0" distB="0" distL="0" distR="0" wp14:anchorId="6CBC4170" wp14:editId="0D2746A6">
             <wp:extent cx="1135215" cy="456274"/>
@@ -6977,7 +6969,6 @@
         <w:ind w:left="1704"/>
       </w:pPr>
       <w:r>
-        <w:lastRenderedPageBreak/>
         <w:sym w:font="Wingdings" w:char="F0DF"/>
       </w:r>
     </w:p>
@@ -7526,7 +7517,6 @@
         <w:pStyle w:val="Heading3"/>
       </w:pPr>
       <w:r>
-        <w:lastRenderedPageBreak/>
         <w:t>Object Symbols Drawn with Different Lines</w:t>
       </w:r>
     </w:p>
@@ -8749,7 +8739,6 @@
         <w:rPr>
           <w:noProof/>
         </w:rPr>
-        <w:lastRenderedPageBreak/>
         <w:drawing>
           <wp:inline distT="0" distB="0" distL="0" distR="0" wp14:anchorId="396A7A3E" wp14:editId="44E074A4">
             <wp:extent cx="447040" cy="871855"/>
@@ -9190,7 +9179,6 @@
         <w:rPr>
           <w:noProof/>
         </w:rPr>
-        <w:lastRenderedPageBreak/>
         <w:drawing>
           <wp:inline distT="0" distB="0" distL="0" distR="0" wp14:anchorId="48CDA2F6" wp14:editId="13F19435">
             <wp:extent cx="405130" cy="693420"/>
@@ -9796,7 +9784,6 @@
     <w:p/>
     <w:p>
       <w:r>
-        <w:lastRenderedPageBreak/>
         <w:t xml:space="preserve">There may be some reservations about using this notation, because it might introduce </w:t>
       </w:r>
       <w:r>
@@ -10062,6 +10049,91 @@
         <w:t>.</w:t>
       </w:r>
     </w:p>
+    <w:p>
+      <w:pPr>
+        <w:pStyle w:val="Heading2"/>
+      </w:pPr>
+      <w:r>
+        <w:t>Loose Ideas</w:t>
+      </w:r>
+    </w:p>
+    <w:p>
+      <w:r>
+        <w:t>Classes,</w:t>
+      </w:r>
+    </w:p>
+    <w:p>
+      <w:r>
+        <w:t>2008-11-13</w:t>
+      </w:r>
+    </w:p>
+    <w:p>
+      <w:r>
+        <w:t xml:space="preserve"> </w:t>
+      </w:r>
+    </w:p>
+    <w:p>
+      <w:r>
+        <w:t>If you can see object usage, you can not see class-sub-object usage.</w:t>
+      </w:r>
+    </w:p>
+    <w:p>
+      <w:r>
+        <w:t>You'd have to look at the usage of the sub-objects of the objects of that class,</w:t>
+      </w:r>
+    </w:p>
+    <w:p>
+      <w:r>
+        <w:t>to see the class's sub-object usage. Indirectly you will be able to see the dependency on a class's sub-object.</w:t>
+      </w:r>
+    </w:p>
+    <w:p>
+      <w:r>
+        <w:t xml:space="preserve"> </w:t>
+      </w:r>
+    </w:p>
+    <w:p>
+      <w:r>
+        <w:t>Doesn't a sub-object have a reference to the class's sub-object or does the parent</w:t>
+      </w:r>
+    </w:p>
+    <w:p>
+      <w:r>
+        <w:t>object only have a reference to the class?</w:t>
+      </w:r>
+    </w:p>
+    <w:p>
+      <w:r>
+        <w:t xml:space="preserve"> </w:t>
+      </w:r>
+    </w:p>
+    <w:p>
+      <w:r>
+        <w:t>&gt; 2020-06-13: I now think, that a sub-object of an object does not have a reference to the sub-object of a class. I guess the relationship is implied by form/shape/name/aspect correspondence. I get how that might be bothersome. Then there might be relationships in the diagram that are expressed with neither lines nor containment. Maybe it is something to not be bothered by. Maybe it is something to mention as another type of relationship between symbols. There might be a spot for it in Basic Diagram Elements for that, next to the other types of relationships between symbols that might be named there. Maybe 'it is just a notation' might be the way to think about it. There might not be a precise mathematical definition of why shapes are used and the choice of containment vs association is also left as an arbitrary design choice so why would this not be ok</w:t>
+      </w:r>
+      <w:r>
+        <w:t xml:space="preserve"> as something arbitrary about the notation</w:t>
+      </w:r>
+      <w:r>
+        <w:t xml:space="preserve">? If it turns out to be bothersome, maybe a different kind of line to express a different kind of correspondence could be used. But that may be something not to make part of the initial release of </w:t>
+      </w:r>
+      <w:r>
+        <w:t>C</w:t>
+      </w:r>
+      <w:r>
+        <w:t>ircle language spec.</w:t>
+      </w:r>
+    </w:p>
+    <w:p>
+      <w:bookmarkStart w:id="6" w:name="_GoBack"/>
+      <w:bookmarkEnd w:id="6"/>
+    </w:p>
+    <w:p>
+      <w:r>
+        <w:t>JJ</w:t>
+      </w:r>
+    </w:p>
+    <w:p/>
     <w:sectPr>
       <w:footerReference w:type="even" r:id="rId80"/>
       <w:footerReference w:type="default" r:id="rId81"/>
@@ -11812,7 +11884,7 @@
 </file>
 
 <file path=customXml/itemProps1.xml><?xml version="1.0" encoding="utf-8"?>
-<ds:datastoreItem xmlns:ds="http://schemas.openxmlformats.org/officeDocument/2006/customXml" ds:itemID="{25BA3652-A009-4FB6-90C0-D8DD79E51B6F}">
+<ds:datastoreItem xmlns:ds="http://schemas.openxmlformats.org/officeDocument/2006/customXml" ds:itemID="{962F3B45-A692-47EA-B188-B3DE85BF3C61}">
   <ds:schemaRefs>
     <ds:schemaRef ds:uri="http://schemas.openxmlformats.org/officeDocument/2006/bibliography"/>
   </ds:schemaRefs>

</xml_diff>

<commit_message>
Circle Language Spec: Relations: Move content around chapters. Use the term 'relationship' instead of 'relation'.
</commit_message>
<xml_diff>
--- a/1.1. Circle Language Spec/03. Basic Diagram Elements/Basic Diagram Elements.docx
+++ b/1.1. Circle Language Spec/03. Basic Diagram Elements/Basic Diagram Elements.docx
@@ -10124,19 +10124,173 @@
         <w:t>ircle language spec.</w:t>
       </w:r>
     </w:p>
-    <w:p>
+    <w:p/>
+    <w:p>
+      <w:r>
+        <w:t>A curly line (like a spring) may be introduced. And optionality of them being displayed, since form/shape/name/position(?) may imply the connections already</w:t>
+      </w:r>
+    </w:p>
+    <w:p/>
+    <w:p>
+      <w:r>
+        <w:t>JJ</w:t>
+      </w:r>
+    </w:p>
+    <w:p/>
+    <w:p/>
+    <w:p>
+      <w:r>
+        <w:t>Relations Between Symbols,</w:t>
+      </w:r>
+    </w:p>
+    <w:p>
+      <w:r>
+        <w:t>2020-06-18</w:t>
+      </w:r>
+    </w:p>
+    <w:p/>
+    <w:p>
+      <w:r>
+        <w:t>There might be more occurrences where connections are left out, since implied by the class:</w:t>
+      </w:r>
+    </w:p>
+    <w:p/>
+    <w:p>
+      <w:r>
+        <w:rPr>
+          <w:noProof/>
+        </w:rPr>
+        <w:drawing>
+          <wp:inline distT="0" distB="0" distL="0" distR="0" wp14:anchorId="23DC32F5" wp14:editId="519BA8DC">
+            <wp:extent cx="2650490" cy="2110105"/>
+            <wp:effectExtent l="0" t="0" r="0" b="4445"/>
+            <wp:docPr id="32" name="Picture 32"/>
+            <wp:cNvGraphicFramePr>
+              <a:graphicFrameLocks xmlns:a="http://schemas.openxmlformats.org/drawingml/2006/main" noChangeAspect="1"/>
+            </wp:cNvGraphicFramePr>
+            <a:graphic xmlns:a="http://schemas.openxmlformats.org/drawingml/2006/main">
+              <a:graphicData uri="http://schemas.openxmlformats.org/drawingml/2006/picture">
+                <pic:pic xmlns:pic="http://schemas.openxmlformats.org/drawingml/2006/picture">
+                  <pic:nvPicPr>
+                    <pic:cNvPr id="0" name="Picture 1"/>
+                    <pic:cNvPicPr>
+                      <a:picLocks noChangeAspect="1" noChangeArrowheads="1"/>
+                    </pic:cNvPicPr>
+                  </pic:nvPicPr>
+                  <pic:blipFill>
+                    <a:blip r:embed="rId80">
+                      <a:extLst>
+                        <a:ext uri="{BEBA8EAE-BF5A-486C-A8C5-ECC9F3942E4B}">
+                          <a14:imgProps xmlns:a14="http://schemas.microsoft.com/office/drawing/2010/main">
+                            <a14:imgLayer r:embed="rId81">
+                              <a14:imgEffect>
+                                <a14:brightnessContrast bright="40000" contrast="40000"/>
+                              </a14:imgEffect>
+                            </a14:imgLayer>
+                          </a14:imgProps>
+                        </a:ext>
+                        <a:ext uri="{28A0092B-C50C-407E-A947-70E740481C1C}">
+                          <a14:useLocalDpi xmlns:a14="http://schemas.microsoft.com/office/drawing/2010/main" val="0"/>
+                        </a:ext>
+                      </a:extLst>
+                    </a:blip>
+                    <a:srcRect/>
+                    <a:stretch>
+                      <a:fillRect/>
+                    </a:stretch>
+                  </pic:blipFill>
+                  <pic:spPr bwMode="auto">
+                    <a:xfrm>
+                      <a:off x="0" y="0"/>
+                      <a:ext cx="2650490" cy="2110105"/>
+                    </a:xfrm>
+                    <a:prstGeom prst="rect">
+                      <a:avLst/>
+                    </a:prstGeom>
+                    <a:noFill/>
+                    <a:ln>
+                      <a:noFill/>
+                    </a:ln>
+                  </pic:spPr>
+                </pic:pic>
+              </a:graphicData>
+            </a:graphic>
+          </wp:inline>
+        </w:drawing>
+      </w:r>
+    </w:p>
+    <w:p/>
+    <w:p>
+      <w:r>
+        <w:t xml:space="preserve">Object's members a and be might be class-connected to Related Class 1 and Related Class 2. But a notational choice was made to leave those out, since they seem implied. Perhaps it might not even be </w:t>
+      </w:r>
+      <w:proofErr w:type="spellStart"/>
+      <w:r>
+        <w:t>wordt</w:t>
+      </w:r>
+      <w:proofErr w:type="spellEnd"/>
+      <w:r>
+        <w:t xml:space="preserve"> to point out. But perhaps at one point one could desire an exactness in notational choices like that, and awareness that there are these notational choices, might help. But it could also be regarded up to the reader's imagination what he or she might do with it or not.</w:t>
+      </w:r>
+      <w:r>
+        <w:t xml:space="preserve"> It does not seem essential for the general idea.</w:t>
+      </w:r>
+    </w:p>
+    <w:p/>
+    <w:p>
+      <w:r>
+        <w:t xml:space="preserve">The phenomenon may be called </w:t>
+      </w:r>
+      <w:r>
+        <w:t>'</w:t>
+      </w:r>
+      <w:r>
+        <w:t>implicitly connected through parent</w:t>
+      </w:r>
+      <w:r>
+        <w:t>'</w:t>
+      </w:r>
+      <w:r>
+        <w:t xml:space="preserve">. It </w:t>
+      </w:r>
+      <w:r>
+        <w:t xml:space="preserve">may have once have been thought </w:t>
+      </w:r>
+      <w:proofErr w:type="spellStart"/>
+      <w:r>
+        <w:t>aspart</w:t>
+      </w:r>
+      <w:proofErr w:type="spellEnd"/>
+      <w:r>
+        <w:t xml:space="preserve"> of the currently </w:t>
+      </w:r>
+      <w:r>
+        <w:t xml:space="preserve">out-of-scope </w:t>
+      </w:r>
+      <w:r>
+        <w:t xml:space="preserve">idea </w:t>
+      </w:r>
+      <w:r>
+        <w:t xml:space="preserve">of Automatic Containment. But maybe it is not specific to </w:t>
+      </w:r>
       <w:bookmarkStart w:id="6" w:name="_GoBack"/>
+      <w:r>
+        <w:t>Automatic Containment</w:t>
+      </w:r>
       <w:bookmarkEnd w:id="6"/>
-    </w:p>
+      <w:r>
+        <w:t>.</w:t>
+      </w:r>
+    </w:p>
+    <w:p/>
     <w:p>
       <w:r>
         <w:t>JJ</w:t>
       </w:r>
     </w:p>
-    <w:p/>
     <w:sectPr>
-      <w:footerReference w:type="even" r:id="rId80"/>
-      <w:footerReference w:type="default" r:id="rId81"/>
+      <w:footerReference w:type="even" r:id="rId82"/>
+      <w:footerReference w:type="default" r:id="rId83"/>
       <w:pgSz w:w="11907" w:h="16840" w:code="9"/>
       <w:pgMar w:top="1009" w:right="953" w:bottom="1009" w:left="953" w:header="720" w:footer="720" w:gutter="0"/>
       <w:pgNumType w:start="1"/>
@@ -11884,7 +12038,7 @@
 </file>
 
 <file path=customXml/itemProps1.xml><?xml version="1.0" encoding="utf-8"?>
-<ds:datastoreItem xmlns:ds="http://schemas.openxmlformats.org/officeDocument/2006/customXml" ds:itemID="{962F3B45-A692-47EA-B188-B3DE85BF3C61}">
+<ds:datastoreItem xmlns:ds="http://schemas.openxmlformats.org/officeDocument/2006/customXml" ds:itemID="{744D624E-B4C7-4BFD-9DB4-83600F37AC88}">
   <ds:schemaRefs>
     <ds:schemaRef ds:uri="http://schemas.openxmlformats.org/officeDocument/2006/bibliography"/>
   </ds:schemaRefs>

</xml_diff>

<commit_message>
Circle Language Spec: * Introduced the relational ring notation in the Basic Diagram Elements chapter and reflected that the other notations for bidirectional relationship synchronization might be deprecated. * Redid trigger word analysis on the Relationships chapter: marking words that may express something too strongly and replacing them with wiggle room.
</commit_message>
<xml_diff>
--- a/1.1. Circle Language Spec/03. Basic Diagram Elements/Basic Diagram Elements.docx
+++ b/1.1. Circle Language Spec/03. Basic Diagram Elements/Basic Diagram Elements.docx
@@ -1255,7 +1255,6 @@
           <w:bCs/>
         </w:rPr>
       </w:pPr>
-      <w:proofErr w:type="spellStart"/>
       <w:r>
         <w:rPr>
           <w:rFonts w:eastAsia="Arial Unicode MS"/>
@@ -1264,7 +1263,6 @@
         </w:rPr>
         <w:t>MyObject</w:t>
       </w:r>
-      <w:proofErr w:type="spellEnd"/>
     </w:p>
     <w:p>
       <w:pPr>
@@ -9578,6 +9576,137 @@
         <w:pStyle w:val="Heading3"/>
       </w:pPr>
       <w:r>
+        <w:t>Relational Ring</w:t>
+      </w:r>
+    </w:p>
+    <w:p>
+      <w:r>
+        <w:t>An oval shape or ring might be drawn through two lines:</w:t>
+      </w:r>
+    </w:p>
+    <w:p/>
+    <w:p>
+      <w:pPr>
+        <w:ind w:left="852"/>
+      </w:pPr>
+      <w:r>
+        <w:rPr>
+          <w:noProof/>
+        </w:rPr>
+        <w:drawing>
+          <wp:inline distT="0" distB="0" distL="0" distR="0" wp14:anchorId="3B3344A0" wp14:editId="38DC7409">
+            <wp:extent cx="1494746" cy="547097"/>
+            <wp:effectExtent l="0" t="0" r="0" b="5715"/>
+            <wp:docPr id="33" name="Picture 33"/>
+            <wp:cNvGraphicFramePr>
+              <a:graphicFrameLocks xmlns:a="http://schemas.openxmlformats.org/drawingml/2006/main" noChangeAspect="1"/>
+            </wp:cNvGraphicFramePr>
+            <a:graphic xmlns:a="http://schemas.openxmlformats.org/drawingml/2006/main">
+              <a:graphicData uri="http://schemas.openxmlformats.org/drawingml/2006/picture">
+                <pic:pic xmlns:pic="http://schemas.openxmlformats.org/drawingml/2006/picture">
+                  <pic:nvPicPr>
+                    <pic:cNvPr id="1" name=""/>
+                    <pic:cNvPicPr/>
+                  </pic:nvPicPr>
+                  <pic:blipFill>
+                    <a:blip r:embed="rId76"/>
+                    <a:stretch>
+                      <a:fillRect/>
+                    </a:stretch>
+                  </pic:blipFill>
+                  <pic:spPr>
+                    <a:xfrm>
+                      <a:off x="0" y="0"/>
+                      <a:ext cx="1546120" cy="565900"/>
+                    </a:xfrm>
+                    <a:prstGeom prst="rect">
+                      <a:avLst/>
+                    </a:prstGeom>
+                  </pic:spPr>
+                </pic:pic>
+              </a:graphicData>
+            </a:graphic>
+          </wp:inline>
+        </w:drawing>
+      </w:r>
+    </w:p>
+    <w:p>
+      <w:pPr>
+        <w:ind w:left="852"/>
+      </w:pPr>
+    </w:p>
+    <w:p>
+      <w:r>
+        <w:t xml:space="preserve">It would mean, </w:t>
+      </w:r>
+      <w:r>
+        <w:t xml:space="preserve">that </w:t>
+      </w:r>
+      <w:r>
+        <w:t>the</w:t>
+      </w:r>
+      <w:r>
+        <w:t xml:space="preserve"> </w:t>
+      </w:r>
+      <w:r>
+        <w:t xml:space="preserve">symbols </w:t>
+      </w:r>
+      <w:bookmarkStart w:id="6" w:name="_GoBack"/>
+      <w:bookmarkEnd w:id="6"/>
+      <w:r>
+        <w:t xml:space="preserve">have </w:t>
+      </w:r>
+      <w:r>
+        <w:t>a special relationship to eachother</w:t>
+      </w:r>
+      <w:r>
+        <w:t xml:space="preserve">. </w:t>
+      </w:r>
+      <w:r>
+        <w:t xml:space="preserve">How this might be applied might come to light in other articles. It could be applied to the concept of </w:t>
+      </w:r>
+      <w:r>
+        <w:rPr>
+          <w:i/>
+          <w:iCs/>
+        </w:rPr>
+        <w:t>automatically synchronized bidirectional relationships</w:t>
+      </w:r>
+      <w:r>
+        <w:t>.</w:t>
+      </w:r>
+    </w:p>
+    <w:p/>
+    <w:p>
+      <w:r>
+        <w:t xml:space="preserve">This notation may be a preferred alternative over the </w:t>
+      </w:r>
+      <w:r>
+        <w:rPr>
+          <w:i/>
+          <w:iCs/>
+        </w:rPr>
+        <w:t>Line Merge</w:t>
+      </w:r>
+      <w:r>
+        <w:t xml:space="preserve"> and </w:t>
+      </w:r>
+      <w:r>
+        <w:rPr>
+          <w:i/>
+          <w:iCs/>
+        </w:rPr>
+        <w:t>Symbol Merge</w:t>
+      </w:r>
+      <w:r>
+        <w:t xml:space="preserve"> notations introduced next.</w:t>
+      </w:r>
+    </w:p>
+    <w:p>
+      <w:pPr>
+        <w:pStyle w:val="Heading3"/>
+      </w:pPr>
+      <w:r>
         <w:t xml:space="preserve">Line </w:t>
       </w:r>
       <w:r>
@@ -9646,7 +9775,7 @@
                     </pic:cNvPicPr>
                   </pic:nvPicPr>
                   <pic:blipFill>
-                    <a:blip r:embed="rId76">
+                    <a:blip r:embed="rId77">
                       <a:lum bright="-24000"/>
                       <a:extLst>
                         <a:ext uri="{28A0092B-C50C-407E-A947-70E740481C1C}">
@@ -9718,7 +9847,7 @@
                     </pic:cNvPicPr>
                   </pic:nvPicPr>
                   <pic:blipFill>
-                    <a:blip r:embed="rId77">
+                    <a:blip r:embed="rId78">
                       <a:lum bright="-24000"/>
                       <a:extLst>
                         <a:ext uri="{28A0092B-C50C-407E-A947-70E740481C1C}">
@@ -9784,13 +9913,13 @@
     <w:p/>
     <w:p>
       <w:r>
-        <w:t xml:space="preserve">There may be some reservations about using this notation, because it might introduce </w:t>
-      </w:r>
-      <w:r>
-        <w:t xml:space="preserve">some </w:t>
-      </w:r>
-      <w:r>
-        <w:t>ambiguity or the suggestion of ambiguity</w:t>
+        <w:t xml:space="preserve">There may be some reservations about using this notation, because it </w:t>
+      </w:r>
+      <w:r>
+        <w:t xml:space="preserve">seem to </w:t>
+      </w:r>
+      <w:r>
+        <w:t>introduce ambiguity or the suggestion of ambiguity</w:t>
       </w:r>
       <w:r>
         <w:t xml:space="preserve">, but the idea may </w:t>
@@ -9802,7 +9931,13 @@
         <w:t xml:space="preserve">appear </w:t>
       </w:r>
       <w:r>
-        <w:t>here and there.</w:t>
+        <w:t>here and there</w:t>
+      </w:r>
+      <w:r>
+        <w:t xml:space="preserve"> even though it might be deprecated</w:t>
+      </w:r>
+      <w:r>
+        <w:t>.</w:t>
       </w:r>
     </w:p>
     <w:p>
@@ -9832,8 +9967,9 @@
       <w:r>
         <w:t>related to a line merge.</w:t>
       </w:r>
-    </w:p>
-    <w:p>
+      <w:r>
+        <w:t xml:space="preserve"> </w:t>
+      </w:r>
       <w:r>
         <w:t>In the following diagram:</w:t>
       </w:r>
@@ -9865,7 +10001,7 @@
                     </pic:cNvPicPr>
                   </pic:nvPicPr>
                   <pic:blipFill>
-                    <a:blip r:embed="rId78">
+                    <a:blip r:embed="rId79">
                       <a:lum bright="-24000"/>
                       <a:extLst>
                         <a:ext uri="{28A0092B-C50C-407E-A947-70E740481C1C}">
@@ -9946,7 +10082,7 @@
                     </pic:cNvPicPr>
                   </pic:nvPicPr>
                   <pic:blipFill>
-                    <a:blip r:embed="rId79">
+                    <a:blip r:embed="rId80">
                       <a:lum bright="-24000"/>
                       <a:extLst>
                         <a:ext uri="{28A0092B-C50C-407E-A947-70E740481C1C}">
@@ -10009,7 +10145,7 @@
         <w:t xml:space="preserve">applied </w:t>
       </w:r>
       <w:r>
-        <w:t xml:space="preserve">may </w:t>
+        <w:t xml:space="preserve">might </w:t>
       </w:r>
       <w:r>
         <w:t xml:space="preserve">come to light in </w:t>
@@ -10031,22 +10167,20 @@
         <w:t>automatically synchronized bidirectional relationships</w:t>
       </w:r>
       <w:r>
-        <w:t xml:space="preserve">, if you </w:t>
-      </w:r>
-      <w:r>
-        <w:t xml:space="preserve">happen </w:t>
-      </w:r>
-      <w:r>
-        <w:t xml:space="preserve">to have an idea of </w:t>
-      </w:r>
-      <w:r>
-        <w:t xml:space="preserve">what </w:t>
-      </w:r>
-      <w:r>
-        <w:t>that is</w:t>
-      </w:r>
-      <w:r>
         <w:t>.</w:t>
+      </w:r>
+      <w:r>
+        <w:t xml:space="preserve"> But the </w:t>
+      </w:r>
+      <w:r>
+        <w:rPr>
+          <w:i/>
+          <w:iCs/>
+        </w:rPr>
+        <w:t>relational ring</w:t>
+      </w:r>
+      <w:r>
+        <w:t xml:space="preserve"> notation described earlier above might become the preferred alternative. The symbol merge notation may still be used here and there even though it might be deprecated.</w:t>
       </w:r>
     </w:p>
     <w:p>
@@ -10178,11 +10312,11 @@
                     </pic:cNvPicPr>
                   </pic:nvPicPr>
                   <pic:blipFill>
-                    <a:blip r:embed="rId80">
+                    <a:blip r:embed="rId81">
                       <a:extLst>
                         <a:ext uri="{BEBA8EAE-BF5A-486C-A8C5-ECC9F3942E4B}">
                           <a14:imgProps xmlns:a14="http://schemas.microsoft.com/office/drawing/2010/main">
-                            <a14:imgLayer r:embed="rId81">
+                            <a14:imgLayer r:embed="rId82">
                               <a14:imgEffect>
                                 <a14:brightnessContrast bright="40000" contrast="40000"/>
                               </a14:imgEffect>
@@ -10222,15 +10356,7 @@
     <w:p/>
     <w:p>
       <w:r>
-        <w:t xml:space="preserve">Object's members a and be might be class-connected to Related Class 1 and Related Class 2. But a notational choice was made to leave those out, since they seem implied. Perhaps it might not even be </w:t>
-      </w:r>
-      <w:proofErr w:type="spellStart"/>
-      <w:r>
-        <w:t>wordt</w:t>
-      </w:r>
-      <w:proofErr w:type="spellEnd"/>
-      <w:r>
-        <w:t xml:space="preserve"> to point out. But perhaps at one point one could desire an exactness in notational choices like that, and awareness that there are these notational choices, might help. But it could also be regarded up to the reader's imagination what he or she might do with it or not.</w:t>
+        <w:t>Object's members a and be might be class-connected to Related Class 1 and Related Class 2. But a notational choice was made to leave those out, since they seem implied. Perhaps it might not even be wordt to point out. But perhaps at one point one could desire an exactness in notational choices like that, and awareness that there are these notational choices, might help. But it could also be regarded up to the reader's imagination what he or she might do with it or not.</w:t>
       </w:r>
       <w:r>
         <w:t xml:space="preserve"> It does not seem essential for the general idea.</w:t>
@@ -10242,27 +10368,13 @@
         <w:t xml:space="preserve">The phenomenon may be called </w:t>
       </w:r>
       <w:r>
-        <w:t>'</w:t>
-      </w:r>
-      <w:r>
-        <w:t>implicitly connected through parent</w:t>
-      </w:r>
-      <w:r>
-        <w:t>'</w:t>
+        <w:t>'implicitly connected through parent'</w:t>
       </w:r>
       <w:r>
         <w:t xml:space="preserve">. It </w:t>
       </w:r>
       <w:r>
-        <w:t xml:space="preserve">may have once have been thought </w:t>
-      </w:r>
-      <w:proofErr w:type="spellStart"/>
-      <w:r>
-        <w:t>aspart</w:t>
-      </w:r>
-      <w:proofErr w:type="spellEnd"/>
-      <w:r>
-        <w:t xml:space="preserve"> of the currently </w:t>
+        <w:t xml:space="preserve">may have once have been thought aspart of the currently </w:t>
       </w:r>
       <w:r>
         <w:t xml:space="preserve">out-of-scope </w:t>
@@ -10271,15 +10383,7 @@
         <w:t xml:space="preserve">idea </w:t>
       </w:r>
       <w:r>
-        <w:t xml:space="preserve">of Automatic Containment. But maybe it is not specific to </w:t>
-      </w:r>
-      <w:bookmarkStart w:id="6" w:name="_GoBack"/>
-      <w:r>
-        <w:t>Automatic Containment</w:t>
-      </w:r>
-      <w:bookmarkEnd w:id="6"/>
-      <w:r>
-        <w:t>.</w:t>
+        <w:t>of Automatic Containment. But maybe it is not specific to Automatic Containment.</w:t>
       </w:r>
     </w:p>
     <w:p/>
@@ -10289,8 +10393,8 @@
       </w:r>
     </w:p>
     <w:sectPr>
-      <w:footerReference w:type="even" r:id="rId82"/>
-      <w:footerReference w:type="default" r:id="rId83"/>
+      <w:footerReference w:type="even" r:id="rId83"/>
+      <w:footerReference w:type="default" r:id="rId84"/>
       <w:pgSz w:w="11907" w:h="16840" w:code="9"/>
       <w:pgMar w:top="1009" w:right="953" w:bottom="1009" w:left="953" w:header="720" w:footer="720" w:gutter="0"/>
       <w:pgNumType w:start="1"/>
@@ -12038,7 +12142,7 @@
 </file>
 
 <file path=customXml/itemProps1.xml><?xml version="1.0" encoding="utf-8"?>
-<ds:datastoreItem xmlns:ds="http://schemas.openxmlformats.org/officeDocument/2006/customXml" ds:itemID="{744D624E-B4C7-4BFD-9DB4-83600F37AC88}">
+<ds:datastoreItem xmlns:ds="http://schemas.openxmlformats.org/officeDocument/2006/customXml" ds:itemID="{30D25745-9FA2-438B-A849-971210C88971}">
   <ds:schemaRefs>
     <ds:schemaRef ds:uri="http://schemas.openxmlformats.org/officeDocument/2006/bibliography"/>
   </ds:schemaRefs>

</xml_diff>